<commit_message>
Revisions to DFTO description
General editing
Updated plots
Updated veg description - ultramafic.
Removed uncited reference.
Fixed Condition Classification table DBG category error.
Changed Condition Classification from MHW - made Early All 0-9.9" instead of 0-4.9".

Compared existing document to WHR Doug Fir description. Different stage lengths, but the description is focused on DF in a different area (NW CA) so perhaps the LandFire is more accurate. Hopefully whoever reviews the document will be able to comment.

	modified:   Doug Fir Tanoak Draft Description.docx
</commit_message>
<xml_diff>
--- a/_DFTO/Doug Fir Tanoak Draft Description.docx
+++ b/_DFTO/Doug Fir Tanoak Draft Description.docx
@@ -259,7 +259,21 @@
           <w:rFonts w:cs="Times"/>
           <w:lang w:eastAsia="ja-JP"/>
         </w:rPr>
-        <w:t>This habitat forms a complex mosaic of forest expression due to the geo</w:t>
+        <w:t xml:space="preserve">This </w:t>
+      </w:r>
+      <w:r>
+        <w:rPr>
+          <w:rFonts w:cs="Times"/>
+          <w:lang w:eastAsia="ja-JP"/>
+        </w:rPr>
+        <w:t>landcover type</w:t>
+      </w:r>
+      <w:r>
+        <w:rPr>
+          <w:rFonts w:cs="Times"/>
+          <w:lang w:eastAsia="ja-JP"/>
+        </w:rPr>
+        <w:t xml:space="preserve"> forms a complex mosaic of forest expression due to the geo</w:t>
       </w:r>
       <w:r>
         <w:rPr>
@@ -324,16 +338,87 @@
         </w:rPr>
         <w:t xml:space="preserve">, broad-leaved evergreen trees like </w:t>
       </w:r>
-      <w:proofErr w:type="spellStart"/>
-      <w:r>
-        <w:rPr>
-          <w:rFonts w:cs="Times"/>
-          <w:i/>
-          <w:lang w:eastAsia="ja-JP"/>
-        </w:rPr>
-        <w:t>Lithocarpus</w:t>
-      </w:r>
-      <w:proofErr w:type="spellEnd"/>
+      <w:r>
+        <w:rPr>
+          <w:rFonts w:cs="Times"/>
+          <w:i/>
+          <w:lang w:eastAsia="ja-JP"/>
+        </w:rPr>
+        <w:t>Lithocarpus densiflorus</w:t>
+      </w:r>
+      <w:r>
+        <w:rPr>
+          <w:rFonts w:cs="Times"/>
+          <w:lang w:eastAsia="ja-JP"/>
+        </w:rPr>
+        <w:t xml:space="preserve"> and </w:t>
+      </w:r>
+      <w:r>
+        <w:rPr>
+          <w:rFonts w:cs="Times"/>
+          <w:i/>
+          <w:lang w:eastAsia="ja-JP"/>
+        </w:rPr>
+        <w:t>Arbutus menziesii</w:t>
+      </w:r>
+      <w:r>
+        <w:rPr>
+          <w:rFonts w:cs="Times"/>
+          <w:lang w:eastAsia="ja-JP"/>
+        </w:rPr>
+        <w:t xml:space="preserve"> up to 35 m</w:t>
+      </w:r>
+      <w:r>
+        <w:rPr>
+          <w:rFonts w:cs="Times"/>
+          <w:lang w:eastAsia="ja-JP"/>
+        </w:rPr>
+        <w:t xml:space="preserve"> tall, with an irregular, often open, higher </w:t>
+      </w:r>
+      <w:r>
+        <w:rPr>
+          <w:rFonts w:cs="Times"/>
+          <w:lang w:eastAsia="ja-JP"/>
+        </w:rPr>
+        <w:t>layer</w:t>
+      </w:r>
+      <w:r>
+        <w:rPr>
+          <w:rFonts w:cs="Times"/>
+          <w:lang w:eastAsia="ja-JP"/>
+        </w:rPr>
+        <w:t xml:space="preserve"> of tal</w:t>
+      </w:r>
+      <w:r>
+        <w:rPr>
+          <w:rFonts w:cs="Times"/>
+          <w:lang w:eastAsia="ja-JP"/>
+        </w:rPr>
+        <w:t xml:space="preserve">l needle-leaved evergreen trees, typically </w:t>
+      </w:r>
+      <w:r>
+        <w:rPr>
+          <w:rFonts w:cs="Times"/>
+          <w:i/>
+          <w:lang w:eastAsia="ja-JP"/>
+        </w:rPr>
+        <w:t xml:space="preserve">Psuedotsuga </w:t>
+      </w:r>
+      <w:r>
+        <w:rPr>
+          <w:rFonts w:cs="Times"/>
+          <w:i/>
+          <w:lang w:eastAsia="ja-JP"/>
+        </w:rPr>
+        <w:t>menziesii</w:t>
+      </w:r>
+      <w:r>
+        <w:rPr>
+          <w:rFonts w:cs="Times"/>
+          <w:lang w:eastAsia="ja-JP"/>
+        </w:rPr>
+        <w:t>,</w:t>
+      </w:r>
       <w:r>
         <w:rPr>
           <w:rFonts w:cs="Times"/>
@@ -342,168 +427,434 @@
         </w:rPr>
         <w:t xml:space="preserve"> </w:t>
       </w:r>
-      <w:proofErr w:type="spellStart"/>
-      <w:r>
-        <w:rPr>
-          <w:rFonts w:cs="Times"/>
-          <w:i/>
-          <w:lang w:eastAsia="ja-JP"/>
-        </w:rPr>
-        <w:t>densiflorus</w:t>
-      </w:r>
-      <w:proofErr w:type="spellEnd"/>
-      <w:r>
-        <w:rPr>
-          <w:rFonts w:cs="Times"/>
-          <w:lang w:eastAsia="ja-JP"/>
-        </w:rPr>
+      <w:r>
+        <w:rPr>
+          <w:rFonts w:cs="Times"/>
+          <w:lang w:eastAsia="ja-JP"/>
+        </w:rPr>
+        <w:t>up</w:t>
+      </w:r>
+      <w:r>
+        <w:rPr>
+          <w:rFonts w:cs="Times"/>
+          <w:lang w:eastAsia="ja-JP"/>
+        </w:rPr>
+        <w:t xml:space="preserve"> to 90 m </w:t>
+      </w:r>
+      <w:r>
+        <w:rPr>
+          <w:rFonts w:cs="Times"/>
+          <w:lang w:eastAsia="ja-JP"/>
+        </w:rPr>
+        <w:t>tall</w:t>
+      </w:r>
+      <w:r>
+        <w:rPr>
+          <w:rFonts w:cs="Times"/>
+          <w:lang w:eastAsia="ja-JP"/>
+        </w:rPr>
+        <w:t>. A small number of pole and sapling trees occur throughout stands. On wet sites, shrub layers are well developed, often with 100 percent cover. Cover of the herbaceous layer under the shrubs can be up to 10 percent. At higher elevations, the shrubs disappear and the herb layer is often 100 percent. Diversity of tree size typically increases with stand age, as does tree spacing. Young stands have closely spaced and uniformly distributed trees, whereas older stands show a more patchy stem distribution. Snags and downed logs, an important structural component of this habitat, increase in d</w:t>
+      </w:r>
+      <w:r>
+        <w:rPr>
+          <w:rFonts w:cs="Times"/>
+          <w:lang w:eastAsia="ja-JP"/>
+        </w:rPr>
+        <w:t>ensity or volume with stand age</w:t>
+      </w:r>
+      <w:r>
+        <w:rPr>
+          <w:rFonts w:cs="Times"/>
+          <w:lang w:eastAsia="ja-JP"/>
+        </w:rPr>
+        <w:t xml:space="preserve"> (</w:t>
+      </w:r>
+      <w:r>
+        <w:rPr>
+          <w:rFonts w:cs="Times"/>
+          <w:lang w:eastAsia="ja-JP"/>
+        </w:rPr>
+        <w:t>Raphael 1988</w:t>
+      </w:r>
+      <w:r>
+        <w:rPr>
+          <w:rFonts w:cs="Times"/>
+          <w:lang w:eastAsia="ja-JP"/>
+        </w:rPr>
+        <w:t>)</w:t>
+      </w:r>
+      <w:r>
+        <w:rPr>
+          <w:rFonts w:cs="Times"/>
+          <w:lang w:eastAsia="ja-JP"/>
+        </w:rPr>
+        <w:t>.</w:t>
+      </w:r>
+    </w:p>
+    <w:p>
+      <w:pPr>
+        <w:ind w:firstLine="360"/>
+      </w:pPr>
+      <w:r>
+        <w:t>Additional</w:t>
+      </w:r>
+      <w:r>
+        <w:t xml:space="preserve"> hardwood tree associates may include </w:t>
+      </w:r>
+      <w:r>
+        <w:rPr>
+          <w:i/>
+        </w:rPr>
+        <w:t>Quercus chrysolepis</w:t>
+      </w:r>
+      <w:r>
+        <w:t xml:space="preserve">, </w:t>
+      </w:r>
+      <w:r>
+        <w:rPr>
+          <w:i/>
+        </w:rPr>
+        <w:t>Quercus kelloggii</w:t>
+      </w:r>
+      <w:r>
+        <w:t xml:space="preserve">, and </w:t>
+      </w:r>
+      <w:r>
+        <w:rPr>
+          <w:i/>
+        </w:rPr>
+        <w:t>Umbellularia californica</w:t>
+      </w:r>
+      <w:r>
+        <w:t xml:space="preserve">. Potential </w:t>
+      </w:r>
+      <w:r>
+        <w:t xml:space="preserve">additional </w:t>
+      </w:r>
+      <w:r>
+        <w:t xml:space="preserve">conifer associates include </w:t>
+      </w:r>
+      <w:r>
+        <w:rPr>
+          <w:i/>
+        </w:rPr>
+        <w:t>Abies concolor</w:t>
+      </w:r>
+      <w:r>
+        <w:t xml:space="preserve">, </w:t>
+      </w:r>
+      <w:r>
+        <w:rPr>
+          <w:i/>
+        </w:rPr>
+        <w:t>Pinus lambertiana</w:t>
+      </w:r>
+      <w:r>
+        <w:t xml:space="preserve">, and </w:t>
+      </w:r>
+      <w:r>
+        <w:rPr>
+          <w:i/>
+        </w:rPr>
+        <w:t>Pinus ponderosa</w:t>
+      </w:r>
+      <w:r>
+        <w:t xml:space="preserve"> </w:t>
+      </w:r>
+      <w:r>
+        <w:t>(</w:t>
+      </w:r>
+      <w:r>
+        <w:t>Tappeiner 1990</w:t>
+      </w:r>
+      <w:r>
+        <w:t>)</w:t>
+      </w:r>
+      <w:r>
+        <w:t>.</w:t>
+      </w:r>
+    </w:p>
+    <w:p>
+      <w:pPr>
+        <w:ind w:firstLine="360"/>
+      </w:pPr>
+      <w:r>
+        <w:t xml:space="preserve">A large variety of shrubs, forbs, grasses, sedges, and ferns are also associated with </w:t>
+      </w:r>
+      <w:r>
+        <w:t xml:space="preserve">the </w:t>
+      </w:r>
+      <w:r>
+        <w:t>Douglas Fir-Tanoak</w:t>
+      </w:r>
+      <w:r>
+        <w:t xml:space="preserve"> landcover type</w:t>
+      </w:r>
+      <w:r>
+        <w:t xml:space="preserve">. Generally these plants are not abundant once the canopy has closed, but, </w:t>
+      </w:r>
+      <w:r>
+        <w:t xml:space="preserve">along </w:t>
+      </w:r>
+      <w:r>
+        <w:t xml:space="preserve">with </w:t>
+      </w:r>
+      <w:r>
+        <w:rPr>
+          <w:i/>
+        </w:rPr>
+        <w:t>L. densiflorus</w:t>
+      </w:r>
+      <w:r>
+        <w:t xml:space="preserve"> sprouts, often be</w:t>
+      </w:r>
+      <w:r>
+        <w:t xml:space="preserve">come aggressive on burned or cutover areas. Among the most common shrubs are </w:t>
+      </w:r>
+      <w:r>
+        <w:rPr>
+          <w:i/>
+        </w:rPr>
+        <w:t>Ceanothus</w:t>
+      </w:r>
+      <w:r>
+        <w:t xml:space="preserve">, </w:t>
+      </w:r>
+      <w:r>
+        <w:rPr>
+          <w:i/>
+        </w:rPr>
+        <w:t>Corylu</w:t>
+      </w:r>
+      <w:r>
+        <w:rPr>
+          <w:i/>
+        </w:rPr>
+        <w:t>s</w:t>
+      </w:r>
+      <w:r>
+        <w:t xml:space="preserve">, </w:t>
+      </w:r>
+      <w:r>
+        <w:rPr>
+          <w:i/>
+        </w:rPr>
+        <w:t>Gaultheria</w:t>
+      </w:r>
+      <w:r>
+        <w:t xml:space="preserve">, </w:t>
+      </w:r>
+      <w:r>
+        <w:rPr>
+          <w:i/>
+        </w:rPr>
+        <w:t>Morella</w:t>
+      </w:r>
+      <w:r>
+        <w:t xml:space="preserve">, </w:t>
+      </w:r>
+      <w:r>
+        <w:rPr>
+          <w:i/>
+        </w:rPr>
+        <w:t>Rhododendron</w:t>
+      </w:r>
+      <w:r>
+        <w:t xml:space="preserve">, </w:t>
+      </w:r>
+      <w:r>
+        <w:rPr>
+          <w:i/>
+        </w:rPr>
+        <w:t>Ribes</w:t>
+      </w:r>
+      <w:r>
+        <w:t xml:space="preserve">, </w:t>
+      </w:r>
+      <w:r>
+        <w:rPr>
+          <w:i/>
+        </w:rPr>
+        <w:t>Rubus</w:t>
+      </w:r>
+      <w:r>
+        <w:t xml:space="preserve">, </w:t>
+      </w:r>
+      <w:r>
+        <w:rPr>
+          <w:i/>
+        </w:rPr>
+        <w:t>Toxicodendron di</w:t>
+      </w:r>
+      <w:r>
+        <w:rPr>
+          <w:i/>
+        </w:rPr>
+        <w:t>versilobum</w:t>
+      </w:r>
+      <w:r>
+        <w:t xml:space="preserve">, and </w:t>
+      </w:r>
+      <w:r>
+        <w:rPr>
+          <w:i/>
+        </w:rPr>
+        <w:t>Vaccinium</w:t>
+      </w:r>
+      <w:r>
+        <w:t>.</w:t>
+      </w:r>
+      <w:r>
+        <w:t xml:space="preserve"> Common</w:t>
+      </w:r>
+      <w:r>
+        <w:t xml:space="preserve"> forbs </w:t>
+      </w:r>
+      <w:r>
+        <w:t>include</w:t>
+      </w:r>
+      <w:r>
+        <w:t xml:space="preserve"> </w:t>
+      </w:r>
+      <w:r>
+        <w:rPr>
+          <w:i/>
+        </w:rPr>
+        <w:t>Chimaphila</w:t>
+      </w:r>
+      <w:r>
+        <w:t xml:space="preserve">, </w:t>
+      </w:r>
+      <w:r>
+        <w:rPr>
+          <w:i/>
+        </w:rPr>
+        <w:t>Mahonia</w:t>
+      </w:r>
+      <w:r>
+        <w:rPr>
+          <w:i/>
+        </w:rPr>
+        <w:t>,</w:t>
+      </w:r>
+      <w:r>
+        <w:t xml:space="preserve"> </w:t>
+      </w:r>
+      <w:r>
+        <w:rPr>
+          <w:i/>
+        </w:rPr>
+        <w:t>Cirsium vulgare</w:t>
+      </w:r>
+      <w:r>
+        <w:t>,</w:t>
+      </w:r>
+      <w:r>
+        <w:t xml:space="preserve"> </w:t>
+      </w:r>
+      <w:r>
+        <w:rPr>
+          <w:i/>
+        </w:rPr>
+        <w:t>Erechtites</w:t>
+      </w:r>
+      <w:r>
+        <w:t xml:space="preserve">, and </w:t>
+      </w:r>
+      <w:r>
+        <w:rPr>
+          <w:i/>
+        </w:rPr>
+        <w:t>Whipplea</w:t>
+      </w:r>
+      <w:r>
+        <w:t xml:space="preserve">. </w:t>
+      </w:r>
+      <w:r>
+        <w:t>G</w:t>
+      </w:r>
+      <w:r>
+        <w:t xml:space="preserve">rass species include </w:t>
+      </w:r>
+      <w:r>
+        <w:rPr>
+          <w:i/>
+        </w:rPr>
+        <w:t>Bromus</w:t>
+      </w:r>
+      <w:r>
+        <w:t xml:space="preserve">, </w:t>
+      </w:r>
+      <w:r>
+        <w:rPr>
+          <w:i/>
+        </w:rPr>
+        <w:t>Festuca</w:t>
+      </w:r>
+      <w:r>
+        <w:t xml:space="preserve">, and </w:t>
+      </w:r>
+      <w:r>
+        <w:rPr>
+          <w:i/>
+        </w:rPr>
+        <w:t>Hierochloe</w:t>
+      </w:r>
+      <w:r>
+        <w:t xml:space="preserve">. </w:t>
+      </w:r>
+      <w:r>
+        <w:rPr>
+          <w:i/>
+        </w:rPr>
+        <w:t>Polystichum munitum</w:t>
+      </w:r>
+      <w:r>
         <w:t xml:space="preserve"> and </w:t>
       </w:r>
       <w:r>
         <w:rPr>
-          <w:rFonts w:cs="Times"/>
-          <w:i/>
-          <w:lang w:eastAsia="ja-JP"/>
-        </w:rPr>
-        <w:t>Arbutus menziesii</w:t>
-      </w:r>
-      <w:r>
-        <w:rPr>
-          <w:rFonts w:cs="Times"/>
-          <w:lang w:eastAsia="ja-JP"/>
-        </w:rPr>
-        <w:t xml:space="preserve"> up to 35 m</w:t>
-      </w:r>
-      <w:r>
-        <w:rPr>
-          <w:rFonts w:cs="Times"/>
-          <w:lang w:eastAsia="ja-JP"/>
-        </w:rPr>
-        <w:t xml:space="preserve"> tall, with an irregular, often open, higher </w:t>
-      </w:r>
-      <w:r>
-        <w:rPr>
-          <w:rFonts w:cs="Times"/>
-          <w:lang w:eastAsia="ja-JP"/>
-        </w:rPr>
-        <w:t>layer</w:t>
-      </w:r>
-      <w:r>
-        <w:rPr>
-          <w:rFonts w:cs="Times"/>
-          <w:lang w:eastAsia="ja-JP"/>
-        </w:rPr>
-        <w:t xml:space="preserve"> of tal</w:t>
-      </w:r>
-      <w:r>
-        <w:rPr>
-          <w:rFonts w:cs="Times"/>
-          <w:lang w:eastAsia="ja-JP"/>
-        </w:rPr>
-        <w:t xml:space="preserve">l needle-leaved evergreen trees, typically </w:t>
-      </w:r>
-      <w:proofErr w:type="spellStart"/>
-      <w:r>
-        <w:rPr>
-          <w:rFonts w:cs="Times"/>
-          <w:i/>
-          <w:lang w:eastAsia="ja-JP"/>
-        </w:rPr>
-        <w:t>Psuedotsuga</w:t>
-      </w:r>
-      <w:proofErr w:type="spellEnd"/>
-      <w:r>
-        <w:rPr>
-          <w:rFonts w:cs="Times"/>
-          <w:i/>
-          <w:lang w:eastAsia="ja-JP"/>
-        </w:rPr>
-        <w:t xml:space="preserve"> </w:t>
-      </w:r>
-      <w:r>
-        <w:rPr>
-          <w:rFonts w:cs="Times"/>
-          <w:i/>
-          <w:lang w:eastAsia="ja-JP"/>
-        </w:rPr>
-        <w:t>menziesii</w:t>
-      </w:r>
-      <w:r>
-        <w:rPr>
-          <w:rFonts w:cs="Times"/>
-          <w:lang w:eastAsia="ja-JP"/>
-        </w:rPr>
-        <w:t>,</w:t>
-      </w:r>
-      <w:r>
-        <w:rPr>
-          <w:rFonts w:cs="Times"/>
-          <w:i/>
-          <w:lang w:eastAsia="ja-JP"/>
-        </w:rPr>
-        <w:t xml:space="preserve"> </w:t>
-      </w:r>
-      <w:r>
-        <w:rPr>
-          <w:rFonts w:cs="Times"/>
-          <w:lang w:eastAsia="ja-JP"/>
-        </w:rPr>
-        <w:t>up</w:t>
-      </w:r>
-      <w:r>
-        <w:rPr>
-          <w:rFonts w:cs="Times"/>
-          <w:lang w:eastAsia="ja-JP"/>
-        </w:rPr>
-        <w:t xml:space="preserve"> to 90 m </w:t>
-      </w:r>
-      <w:r>
-        <w:rPr>
-          <w:rFonts w:cs="Times"/>
-          <w:lang w:eastAsia="ja-JP"/>
-        </w:rPr>
-        <w:t>tall</w:t>
-      </w:r>
-      <w:r>
-        <w:rPr>
-          <w:rFonts w:cs="Times"/>
-          <w:lang w:eastAsia="ja-JP"/>
-        </w:rPr>
-        <w:t>. A small number of pole and sapling trees occur throughout stands. On wet sites, shrub layers are well developed, often with 100 percent cover. Cover of the herbaceous layer under the shrubs can be up to 10 percent. At higher elevations, the shrubs disappear and the herb layer is often 100 percent. Diversity of tree size typically increases with stand age, as does tree spacing. Young stands have closely spaced and uniformly distributed trees, whereas older stands show a more patchy stem distribution. Snags and downed logs, an important structural component of this habitat, increase in d</w:t>
-      </w:r>
-      <w:r>
-        <w:rPr>
-          <w:rFonts w:cs="Times"/>
-          <w:lang w:eastAsia="ja-JP"/>
-        </w:rPr>
-        <w:t>ensity or volume with stand age</w:t>
-      </w:r>
-      <w:r>
-        <w:rPr>
-          <w:rFonts w:cs="Times"/>
-          <w:lang w:eastAsia="ja-JP"/>
-        </w:rPr>
+          <w:i/>
+        </w:rPr>
+        <w:t>Pteridium aquilinum</w:t>
+      </w:r>
+      <w:r>
+        <w:t xml:space="preserve"> var. </w:t>
+      </w:r>
+      <w:r>
+        <w:rPr>
+          <w:i/>
+        </w:rPr>
+        <w:t>pubescens</w:t>
+      </w:r>
+      <w:r>
+        <w:t xml:space="preserve">) sometimes grow abundantly. </w:t>
+      </w:r>
+      <w:r>
+        <w:rPr>
+          <w:i/>
+        </w:rPr>
+        <w:t>Carex</w:t>
+      </w:r>
+      <w:r>
+        <w:t xml:space="preserve"> spp.</w:t>
+      </w:r>
+      <w:r>
+        <w:t xml:space="preserve"> also</w:t>
+      </w:r>
+      <w:r>
+        <w:t xml:space="preserve"> are represented in some places</w:t>
+      </w:r>
+      <w:r>
         <w:t xml:space="preserve"> (</w:t>
       </w:r>
       <w:r>
-        <w:rPr>
-          <w:rFonts w:cs="Times"/>
-          <w:lang w:eastAsia="ja-JP"/>
-        </w:rPr>
-        <w:t>Raphael 1988</w:t>
-      </w:r>
-      <w:r>
-        <w:rPr>
-          <w:rFonts w:cs="Times"/>
-          <w:lang w:eastAsia="ja-JP"/>
-        </w:rPr>
+        <w:t>Tappeiner 1990</w:t>
+      </w:r>
+      <w:r>
         <w:t>)</w:t>
       </w:r>
       <w:r>
-        <w:rPr>
-          <w:rFonts w:cs="Times"/>
-          <w:lang w:eastAsia="ja-JP"/>
-        </w:rPr>
         <w:t>.</w:t>
       </w:r>
     </w:p>
@@ -511,534 +862,6 @@
       <w:pPr>
         <w:ind w:firstLine="360"/>
       </w:pPr>
-      <w:r>
-        <w:t>Additional</w:t>
-      </w:r>
-      <w:r>
-        <w:t xml:space="preserve"> hardwood tree associates may include </w:t>
-      </w:r>
-      <w:r>
-        <w:rPr>
-          <w:i/>
-        </w:rPr>
-        <w:t xml:space="preserve">Quercus </w:t>
-      </w:r>
-      <w:proofErr w:type="spellStart"/>
-      <w:r>
-        <w:rPr>
-          <w:i/>
-        </w:rPr>
-        <w:t>chrysolepis</w:t>
-      </w:r>
-      <w:proofErr w:type="spellEnd"/>
-      <w:r>
-        <w:t xml:space="preserve">, </w:t>
-      </w:r>
-      <w:r>
-        <w:rPr>
-          <w:i/>
-        </w:rPr>
-        <w:t>Quercus kelloggii</w:t>
-      </w:r>
-      <w:r>
-        <w:t xml:space="preserve">, and </w:t>
-      </w:r>
-      <w:proofErr w:type="spellStart"/>
-      <w:r>
-        <w:rPr>
-          <w:i/>
-        </w:rPr>
-        <w:t>Umbellularia</w:t>
-      </w:r>
-      <w:proofErr w:type="spellEnd"/>
-      <w:r>
-        <w:rPr>
-          <w:i/>
-        </w:rPr>
-        <w:t xml:space="preserve"> </w:t>
-      </w:r>
-      <w:proofErr w:type="spellStart"/>
-      <w:r>
-        <w:rPr>
-          <w:i/>
-        </w:rPr>
-        <w:t>californica</w:t>
-      </w:r>
-      <w:proofErr w:type="spellEnd"/>
-      <w:r>
-        <w:t xml:space="preserve">. Potential </w:t>
-      </w:r>
-      <w:r>
-        <w:t xml:space="preserve">additional </w:t>
-      </w:r>
-      <w:r>
-        <w:t xml:space="preserve">conifer associates include </w:t>
-      </w:r>
-      <w:proofErr w:type="spellStart"/>
-      <w:r>
-        <w:rPr>
-          <w:i/>
-        </w:rPr>
-        <w:t>Abies</w:t>
-      </w:r>
-      <w:proofErr w:type="spellEnd"/>
-      <w:r>
-        <w:rPr>
-          <w:i/>
-        </w:rPr>
-        <w:t xml:space="preserve"> concolor</w:t>
-      </w:r>
-      <w:r>
-        <w:t xml:space="preserve">, </w:t>
-      </w:r>
-      <w:proofErr w:type="spellStart"/>
-      <w:r>
-        <w:rPr>
-          <w:i/>
-        </w:rPr>
-        <w:t>Pinus</w:t>
-      </w:r>
-      <w:proofErr w:type="spellEnd"/>
-      <w:r>
-        <w:rPr>
-          <w:i/>
-        </w:rPr>
-        <w:t xml:space="preserve"> </w:t>
-      </w:r>
-      <w:proofErr w:type="spellStart"/>
-      <w:r>
-        <w:rPr>
-          <w:i/>
-        </w:rPr>
-        <w:t>lambertiana</w:t>
-      </w:r>
-      <w:proofErr w:type="spellEnd"/>
-      <w:r>
-        <w:t xml:space="preserve">, and </w:t>
-      </w:r>
-      <w:proofErr w:type="spellStart"/>
-      <w:r>
-        <w:rPr>
-          <w:i/>
-        </w:rPr>
-        <w:t>Pinus</w:t>
-      </w:r>
-      <w:proofErr w:type="spellEnd"/>
-      <w:r>
-        <w:rPr>
-          <w:i/>
-        </w:rPr>
-        <w:t xml:space="preserve"> ponderosa</w:t>
-      </w:r>
-      <w:r>
-        <w:t xml:space="preserve"> </w:t>
-      </w:r>
-      <w:r>
-        <w:t>(</w:t>
-      </w:r>
-      <w:proofErr w:type="spellStart"/>
-      <w:r>
-        <w:t>Tappeiner</w:t>
-      </w:r>
-      <w:proofErr w:type="spellEnd"/>
-      <w:r>
-        <w:t xml:space="preserve"> 1990</w:t>
-      </w:r>
-      <w:r>
-        <w:t>)</w:t>
-      </w:r>
-      <w:r>
-        <w:t>.</w:t>
-      </w:r>
-    </w:p>
-    <w:p>
-      <w:pPr>
-        <w:ind w:firstLine="360"/>
-      </w:pPr>
-      <w:r>
-        <w:t xml:space="preserve">A large variety of shrubs, forbs, grasses, sedges, and ferns are also associated with </w:t>
-      </w:r>
-      <w:r>
-        <w:t xml:space="preserve">the </w:t>
-      </w:r>
-      <w:r>
-        <w:t>Douglas Fir-Tanoak</w:t>
-      </w:r>
-      <w:r>
-        <w:t xml:space="preserve"> landcover type</w:t>
-      </w:r>
-      <w:r>
-        <w:t xml:space="preserve">. Generally these plants are not abundant once the canopy has closed, but, </w:t>
-      </w:r>
-      <w:r>
-        <w:t xml:space="preserve">along </w:t>
-      </w:r>
-      <w:r>
-        <w:t xml:space="preserve">with </w:t>
-      </w:r>
-      <w:r>
-        <w:rPr>
-          <w:i/>
-        </w:rPr>
-        <w:t xml:space="preserve">L. </w:t>
-      </w:r>
-      <w:proofErr w:type="spellStart"/>
-      <w:r>
-        <w:rPr>
-          <w:i/>
-        </w:rPr>
-        <w:t>densiflorus</w:t>
-      </w:r>
-      <w:proofErr w:type="spellEnd"/>
-      <w:r>
-        <w:t xml:space="preserve"> sprouts, often be</w:t>
-      </w:r>
-      <w:r>
-        <w:t xml:space="preserve">come aggressive on burned or cutover areas. Among the most common shrubs are </w:t>
-      </w:r>
-      <w:proofErr w:type="spellStart"/>
-      <w:r>
-        <w:rPr>
-          <w:i/>
-        </w:rPr>
-        <w:t>Ceanothus</w:t>
-      </w:r>
-      <w:proofErr w:type="spellEnd"/>
-      <w:r>
-        <w:t xml:space="preserve">, </w:t>
-      </w:r>
-      <w:proofErr w:type="spellStart"/>
-      <w:r>
-        <w:rPr>
-          <w:i/>
-        </w:rPr>
-        <w:t>Corylu</w:t>
-      </w:r>
-      <w:r>
-        <w:rPr>
-          <w:i/>
-        </w:rPr>
-        <w:t>s</w:t>
-      </w:r>
-      <w:proofErr w:type="spellEnd"/>
-      <w:r>
-        <w:t xml:space="preserve">, </w:t>
-      </w:r>
-      <w:r>
-        <w:rPr>
-          <w:i/>
-        </w:rPr>
-        <w:t>Gaultheria</w:t>
-      </w:r>
-      <w:r>
-        <w:t xml:space="preserve">, </w:t>
-      </w:r>
-      <w:r>
-        <w:rPr>
-          <w:i/>
-        </w:rPr>
-        <w:t>Morella</w:t>
-      </w:r>
-      <w:r>
-        <w:t xml:space="preserve">, </w:t>
-      </w:r>
-      <w:r>
-        <w:rPr>
-          <w:i/>
-        </w:rPr>
-        <w:t>Rhododendron</w:t>
-      </w:r>
-      <w:r>
-        <w:t xml:space="preserve">, </w:t>
-      </w:r>
-      <w:proofErr w:type="spellStart"/>
-      <w:r>
-        <w:rPr>
-          <w:i/>
-        </w:rPr>
-        <w:t>Ribes</w:t>
-      </w:r>
-      <w:proofErr w:type="spellEnd"/>
-      <w:r>
-        <w:t xml:space="preserve">, </w:t>
-      </w:r>
-      <w:proofErr w:type="spellStart"/>
-      <w:r>
-        <w:rPr>
-          <w:i/>
-        </w:rPr>
-        <w:t>Rubus</w:t>
-      </w:r>
-      <w:proofErr w:type="spellEnd"/>
-      <w:r>
-        <w:t xml:space="preserve">, </w:t>
-      </w:r>
-      <w:proofErr w:type="spellStart"/>
-      <w:r>
-        <w:rPr>
-          <w:i/>
-        </w:rPr>
-        <w:t>Toxicodendron</w:t>
-      </w:r>
-      <w:proofErr w:type="spellEnd"/>
-      <w:r>
-        <w:rPr>
-          <w:i/>
-        </w:rPr>
-        <w:t xml:space="preserve"> </w:t>
-      </w:r>
-      <w:proofErr w:type="spellStart"/>
-      <w:r>
-        <w:rPr>
-          <w:i/>
-        </w:rPr>
-        <w:t>di</w:t>
-      </w:r>
-      <w:r>
-        <w:rPr>
-          <w:i/>
-        </w:rPr>
-        <w:t>versilobum</w:t>
-      </w:r>
-      <w:proofErr w:type="spellEnd"/>
-      <w:r>
-        <w:t xml:space="preserve">, and </w:t>
-      </w:r>
-      <w:proofErr w:type="spellStart"/>
-      <w:r>
-        <w:rPr>
-          <w:i/>
-        </w:rPr>
-        <w:t>Vaccinium</w:t>
-      </w:r>
-      <w:proofErr w:type="spellEnd"/>
-      <w:r>
-        <w:t>.</w:t>
-      </w:r>
-      <w:r>
-        <w:t xml:space="preserve"> Common</w:t>
-      </w:r>
-      <w:r>
-        <w:t xml:space="preserve"> forbs </w:t>
-      </w:r>
-      <w:r>
-        <w:t>include</w:t>
-      </w:r>
-      <w:r>
-        <w:t xml:space="preserve"> </w:t>
-      </w:r>
-      <w:proofErr w:type="spellStart"/>
-      <w:r>
-        <w:rPr>
-          <w:i/>
-        </w:rPr>
-        <w:t>Chimaphila</w:t>
-      </w:r>
-      <w:proofErr w:type="spellEnd"/>
-      <w:r>
-        <w:t xml:space="preserve">, </w:t>
-      </w:r>
-      <w:proofErr w:type="spellStart"/>
-      <w:r>
-        <w:rPr>
-          <w:i/>
-        </w:rPr>
-        <w:t>Mahonia</w:t>
-      </w:r>
-      <w:proofErr w:type="spellEnd"/>
-      <w:r>
-        <w:rPr>
-          <w:i/>
-        </w:rPr>
-        <w:t>,</w:t>
-      </w:r>
-      <w:r>
-        <w:t xml:space="preserve"> </w:t>
-      </w:r>
-      <w:proofErr w:type="spellStart"/>
-      <w:r>
-        <w:rPr>
-          <w:i/>
-        </w:rPr>
-        <w:t>Cirsium</w:t>
-      </w:r>
-      <w:proofErr w:type="spellEnd"/>
-      <w:r>
-        <w:rPr>
-          <w:i/>
-        </w:rPr>
-        <w:t xml:space="preserve"> </w:t>
-      </w:r>
-      <w:proofErr w:type="spellStart"/>
-      <w:r>
-        <w:rPr>
-          <w:i/>
-        </w:rPr>
-        <w:t>vulgare</w:t>
-      </w:r>
-      <w:proofErr w:type="spellEnd"/>
-      <w:r>
-        <w:t>,</w:t>
-      </w:r>
-      <w:r>
-        <w:t xml:space="preserve"> </w:t>
-      </w:r>
-      <w:proofErr w:type="spellStart"/>
-      <w:r>
-        <w:rPr>
-          <w:i/>
-        </w:rPr>
-        <w:t>Erechtites</w:t>
-      </w:r>
-      <w:proofErr w:type="spellEnd"/>
-      <w:r>
-        <w:t xml:space="preserve">, and </w:t>
-      </w:r>
-      <w:proofErr w:type="spellStart"/>
-      <w:r>
-        <w:rPr>
-          <w:i/>
-        </w:rPr>
-        <w:t>Whipplea</w:t>
-      </w:r>
-      <w:proofErr w:type="spellEnd"/>
-      <w:r>
-        <w:t xml:space="preserve">. </w:t>
-      </w:r>
-      <w:r>
-        <w:t>G</w:t>
-      </w:r>
-      <w:r>
-        <w:t xml:space="preserve">rass species include </w:t>
-      </w:r>
-      <w:proofErr w:type="spellStart"/>
-      <w:r>
-        <w:rPr>
-          <w:i/>
-        </w:rPr>
-        <w:t>Bromus</w:t>
-      </w:r>
-      <w:proofErr w:type="spellEnd"/>
-      <w:r>
-        <w:t xml:space="preserve">, </w:t>
-      </w:r>
-      <w:proofErr w:type="spellStart"/>
-      <w:r>
-        <w:rPr>
-          <w:i/>
-        </w:rPr>
-        <w:t>Festuca</w:t>
-      </w:r>
-      <w:proofErr w:type="spellEnd"/>
-      <w:r>
-        <w:t xml:space="preserve">, and </w:t>
-      </w:r>
-      <w:proofErr w:type="spellStart"/>
-      <w:r>
-        <w:rPr>
-          <w:i/>
-        </w:rPr>
-        <w:t>Hierochloe</w:t>
-      </w:r>
-      <w:proofErr w:type="spellEnd"/>
-      <w:r>
-        <w:t xml:space="preserve">. </w:t>
-      </w:r>
-      <w:proofErr w:type="spellStart"/>
-      <w:r>
-        <w:rPr>
-          <w:i/>
-        </w:rPr>
-        <w:t>Polystichum</w:t>
-      </w:r>
-      <w:proofErr w:type="spellEnd"/>
-      <w:r>
-        <w:rPr>
-          <w:i/>
-        </w:rPr>
-        <w:t xml:space="preserve"> </w:t>
-      </w:r>
-      <w:proofErr w:type="spellStart"/>
-      <w:r>
-        <w:rPr>
-          <w:i/>
-        </w:rPr>
-        <w:t>munitum</w:t>
-      </w:r>
-      <w:proofErr w:type="spellEnd"/>
-      <w:r>
-        <w:t xml:space="preserve"> and </w:t>
-      </w:r>
-      <w:proofErr w:type="spellStart"/>
-      <w:r>
-        <w:rPr>
-          <w:i/>
-        </w:rPr>
-        <w:t>Pteridium</w:t>
-      </w:r>
-      <w:proofErr w:type="spellEnd"/>
-      <w:r>
-        <w:rPr>
-          <w:i/>
-        </w:rPr>
-        <w:t xml:space="preserve"> </w:t>
-      </w:r>
-      <w:proofErr w:type="spellStart"/>
-      <w:r>
-        <w:rPr>
-          <w:i/>
-        </w:rPr>
-        <w:t>aquilinum</w:t>
-      </w:r>
-      <w:proofErr w:type="spellEnd"/>
-      <w:r>
-        <w:t xml:space="preserve"> var. </w:t>
-      </w:r>
-      <w:proofErr w:type="spellStart"/>
-      <w:r>
-        <w:rPr>
-          <w:i/>
-        </w:rPr>
-        <w:t>pubescens</w:t>
-      </w:r>
-      <w:proofErr w:type="spellEnd"/>
-      <w:r>
-        <w:t xml:space="preserve">) sometimes grow abundantly. </w:t>
-      </w:r>
-      <w:proofErr w:type="spellStart"/>
-      <w:r>
-        <w:rPr>
-          <w:i/>
-        </w:rPr>
-        <w:t>Carex</w:t>
-      </w:r>
-      <w:proofErr w:type="spellEnd"/>
-      <w:r>
-        <w:t xml:space="preserve"> spp.</w:t>
-      </w:r>
-      <w:r>
-        <w:t xml:space="preserve"> also</w:t>
-      </w:r>
-      <w:r>
-        <w:t xml:space="preserve"> are represented in some places</w:t>
-      </w:r>
-      <w:r>
-        <w:t xml:space="preserve"> (</w:t>
-      </w:r>
-      <w:proofErr w:type="spellStart"/>
-      <w:r>
-        <w:t>Tappeiner</w:t>
-      </w:r>
-      <w:proofErr w:type="spellEnd"/>
-      <w:r>
-        <w:t xml:space="preserve"> 1990</w:t>
-      </w:r>
-      <w:r>
-        <w:t>)</w:t>
-      </w:r>
-      <w:r>
-        <w:t>.</w:t>
-      </w:r>
     </w:p>
     <w:p>
       <w:pPr>
@@ -1072,31 +895,40 @@
         <w:tab/>
       </w:r>
       <w:r>
-        <w:t xml:space="preserve">Sites are likely to be dominated by </w:t>
-      </w:r>
-      <w:r>
-        <w:rPr>
-          <w:i/>
-        </w:rPr>
-        <w:t>Pinus jeffreyi</w:t>
-      </w:r>
-      <w:r>
-        <w:t xml:space="preserve"> in an open grassland or shrubland. </w:t>
-      </w:r>
-      <w:r>
-        <w:t xml:space="preserve">Other tree associates on ultramafics include </w:t>
-      </w:r>
-      <w:r>
-        <w:rPr>
-          <w:i/>
-        </w:rPr>
-        <w:t>P.</w:t>
-      </w:r>
-      <w:r>
-        <w:rPr>
-          <w:i/>
-        </w:rPr>
-        <w:t xml:space="preserve"> menziesii</w:t>
+        <w:t xml:space="preserve">On ultramafic sites, </w:t>
+      </w:r>
+      <w:r>
+        <w:rPr>
+          <w:i/>
+        </w:rPr>
+        <w:t>P. menziesii</w:t>
+      </w:r>
+      <w:r>
+        <w:t xml:space="preserve"> attains less dominance and is replaced by open stands of various conifers, particularly </w:t>
+      </w:r>
+      <w:r>
+        <w:rPr>
+          <w:i/>
+        </w:rPr>
+        <w:t>P. jeffreyi</w:t>
+      </w:r>
+      <w:r>
+        <w:t xml:space="preserve">. The shrub layer is likely to include </w:t>
+      </w:r>
+      <w:r>
+        <w:rPr>
+          <w:i/>
+        </w:rPr>
+        <w:t>Quercus vaccinifolia</w:t>
+      </w:r>
+      <w:r>
+        <w:t xml:space="preserve">, shrub </w:t>
+      </w:r>
+      <w:r>
+        <w:rPr>
+          <w:i/>
+        </w:rPr>
+        <w:t>L. densiflorus</w:t>
       </w:r>
       <w:r>
         <w:t xml:space="preserve">, </w:t>
@@ -1105,19 +937,37 @@
         <w:rPr>
           <w:i/>
         </w:rPr>
-        <w:t>C.</w:t>
-      </w:r>
-      <w:r>
-        <w:rPr>
-          <w:i/>
-        </w:rPr>
-        <w:t xml:space="preserve"> decurrens</w:t>
-      </w:r>
-      <w:r>
-        <w:rPr>
-          <w:i/>
-        </w:rPr>
-        <w:t xml:space="preserve">, Pinus attenuata, </w:t>
+        <w:t>U. californica</w:t>
+      </w:r>
+      <w:r>
+        <w:t xml:space="preserve">, </w:t>
+      </w:r>
+      <w:r>
+        <w:rPr>
+          <w:i/>
+        </w:rPr>
+        <w:t>Quercus breweri</w:t>
+      </w:r>
+      <w:r>
+        <w:t xml:space="preserve">, and </w:t>
+      </w:r>
+      <w:r>
+        <w:rPr>
+          <w:i/>
+        </w:rPr>
+        <w:t>Rhamnus</w:t>
+      </w:r>
+      <w:r>
+        <w:t xml:space="preserve">. Common grasses </w:t>
+      </w:r>
+      <w:r>
+        <w:t xml:space="preserve">include </w:t>
+      </w:r>
+      <w:r>
+        <w:rPr>
+          <w:i/>
+        </w:rPr>
+        <w:t xml:space="preserve">Stipa, Festuca, </w:t>
       </w:r>
       <w:r>
         <w:t xml:space="preserve">and </w:t>
@@ -1126,64 +976,23 @@
         <w:rPr>
           <w:i/>
         </w:rPr>
-        <w:t>Q. chrysolepis</w:t>
-      </w:r>
-      <w:r>
-        <w:t>.</w:t>
-      </w:r>
-      <w:r>
-        <w:t xml:space="preserve"> Common shrubs include </w:t>
-      </w:r>
-      <w:r>
-        <w:rPr>
-          <w:i/>
-        </w:rPr>
-        <w:t xml:space="preserve">Ceanothus, Arctostaphylos, </w:t>
-      </w:r>
-      <w:r>
-        <w:t xml:space="preserve">and occasionally </w:t>
-      </w:r>
-      <w:r>
-        <w:rPr>
-          <w:i/>
-        </w:rPr>
-        <w:t xml:space="preserve">Quercus </w:t>
-      </w:r>
-      <w:r>
-        <w:rPr>
-          <w:i/>
-        </w:rPr>
-        <w:t>breweri</w:t>
-      </w:r>
-      <w:r>
-        <w:t xml:space="preserve">. </w:t>
-      </w:r>
-      <w:r>
-        <w:t>Dominant</w:t>
-      </w:r>
-      <w:r>
-        <w:t xml:space="preserve"> grasses include </w:t>
-      </w:r>
-      <w:r>
-        <w:rPr>
-          <w:i/>
-        </w:rPr>
-        <w:t xml:space="preserve">Stipa, Festuca, </w:t>
-      </w:r>
-      <w:r>
-        <w:t xml:space="preserve">and </w:t>
-      </w:r>
-      <w:r>
-        <w:rPr>
-          <w:i/>
-        </w:rPr>
         <w:t>Danthonia</w:t>
       </w:r>
       <w:r>
-        <w:t xml:space="preserve"> (LandFire 2007b, McDonald 1988). </w:t>
-      </w:r>
-    </w:p>
-    <w:p/>
+        <w:t xml:space="preserve"> (LandFire 2007b, McDonald 1988</w:t>
+      </w:r>
+      <w:r>
+        <w:t>, Raphael 1988</w:t>
+      </w:r>
+      <w:r>
+        <w:t xml:space="preserve">). </w:t>
+      </w:r>
+    </w:p>
+    <w:p>
+      <w:pPr>
+        <w:jc w:val="right"/>
+      </w:pPr>
+    </w:p>
     <w:p>
       <w:pPr>
         <w:pStyle w:val="Heading3"/>
@@ -1200,10 +1009,8 @@
         <w:t>Distribution</w:t>
       </w:r>
     </w:p>
-    <w:p>
-      <w:pPr>
-        <w:ind w:firstLine="360"/>
-      </w:pPr>
+    <w:p/>
+    <w:p>
       <w:r>
         <w:t>Douglas Fir–</w:t>
       </w:r>
@@ -1211,32 +1018,22 @@
         <w:t xml:space="preserve">Tanoak is typically found on soils that are deep, well-drained, and loamy, sandy, or gravelly. It grows in valleys, coves, ravines, along streams, and on north slopes. It is found between elevations of 580 and 1220 </w:t>
       </w:r>
       <w:r>
-        <w:t xml:space="preserve">m (1,900 and 4,000 </w:t>
-      </w:r>
-      <w:proofErr w:type="spellStart"/>
-      <w:r>
-        <w:t>ft</w:t>
-      </w:r>
-      <w:proofErr w:type="spellEnd"/>
+        <w:t>m (1,900 and 4,000 ft)</w:t>
+      </w:r>
+      <w:r>
+        <w:t xml:space="preserve"> (</w:t>
+      </w:r>
+      <w:r>
+        <w:t>Tappeiner 1990</w:t>
+      </w:r>
       <w:r>
         <w:t>)</w:t>
       </w:r>
       <w:r>
-        <w:t xml:space="preserve"> (</w:t>
-      </w:r>
-      <w:proofErr w:type="spellStart"/>
-      <w:r>
-        <w:t>Tappeiner</w:t>
-      </w:r>
-      <w:proofErr w:type="spellEnd"/>
-      <w:r>
-        <w:t xml:space="preserve"> 1990</w:t>
-      </w:r>
-      <w:r>
-        <w:t>)</w:t>
-      </w:r>
-      <w:r>
         <w:t>.</w:t>
+      </w:r>
+      <w:r>
+        <w:t xml:space="preserve"> </w:t>
       </w:r>
     </w:p>
     <w:p>
@@ -1329,15 +1126,7 @@
     </w:p>
     <w:p>
       <w:r>
-        <w:t xml:space="preserve">With its flammable leaves and successional position in the understory or </w:t>
-      </w:r>
-      <w:proofErr w:type="spellStart"/>
-      <w:r>
-        <w:t>subcanopy</w:t>
-      </w:r>
-      <w:proofErr w:type="spellEnd"/>
-      <w:r>
-        <w:t>, tanoak is adapted to catch fire easily</w:t>
+        <w:t>With its flammable leaves and successional position in the understory or subcanopy, tanoak is adapted to catch fire easily</w:t>
       </w:r>
       <w:r>
         <w:t xml:space="preserve">. </w:t>
@@ -1357,13 +1146,8 @@
       <w:r>
         <w:t>(</w:t>
       </w:r>
-      <w:proofErr w:type="spellStart"/>
-      <w:r>
-        <w:t>Tappeiner</w:t>
-      </w:r>
-      <w:proofErr w:type="spellEnd"/>
-      <w:r>
-        <w:t xml:space="preserve"> 1990</w:t>
+      <w:r>
+        <w:t>Tappeiner 1990</w:t>
       </w:r>
       <w:r>
         <w:t>)</w:t>
@@ -1386,13 +1170,8 @@
       <w:r>
         <w:t xml:space="preserve"> (</w:t>
       </w:r>
-      <w:proofErr w:type="spellStart"/>
-      <w:r>
-        <w:t>LandFire</w:t>
-      </w:r>
-      <w:proofErr w:type="spellEnd"/>
-      <w:r>
-        <w:t xml:space="preserve"> 2007a</w:t>
+      <w:r>
+        <w:t>LandFire 2007a</w:t>
       </w:r>
       <w:r>
         <w:t>). @@ -1424,13 +1203,8 @@
       <w:r>
         <w:t xml:space="preserve"> (</w:t>
       </w:r>
-      <w:proofErr w:type="spellStart"/>
-      <w:r>
-        <w:t>Tappeiner</w:t>
-      </w:r>
-      <w:proofErr w:type="spellEnd"/>
-      <w:r>
-        <w:t xml:space="preserve"> 1990).</w:t>
+      <w:r>
+        <w:t>Tappeiner 1990).</w:t>
       </w:r>
     </w:p>
     <w:p>
@@ -1539,7 +1313,6 @@
       <w:r>
         <w:t xml:space="preserve">The </w:t>
       </w:r>
-      <w:proofErr w:type="spellStart"/>
       <w:r>
         <w:t>Land</w:t>
       </w:r>
@@ -1547,11 +1320,7 @@
         <w:t>F</w:t>
       </w:r>
       <w:r>
-        <w:t>ire</w:t>
-      </w:r>
-      <w:proofErr w:type="spellEnd"/>
-      <w:r>
-        <w:t xml:space="preserve"> model</w:t>
+        <w:t>ire model</w:t>
       </w:r>
       <w:r>
         <w:t xml:space="preserve"> for this type </w:t>
@@ -1629,19 +1398,11 @@
         </w:rPr>
         <w:t xml:space="preserve"> </w:t>
       </w:r>
-      <w:commentRangeStart w:id="2"/>
       <w:r>
         <w:rPr>
           <w:b/>
         </w:rPr>
         <w:t>Modifier</w:t>
-      </w:r>
-      <w:commentRangeEnd w:id="2"/>
-      <w:r>
-        <w:rPr>
-          <w:rStyle w:val="CommentReference"/>
-        </w:rPr>
-        <w:commentReference w:id="2"/>
       </w:r>
       <w:r>
         <w:tab/>
@@ -1654,18 +1415,22 @@
         <w:t>P. jeffreyi</w:t>
       </w:r>
       <w:r>
-        <w:t xml:space="preserve"> in the Klamath Mountains. They found a median FRI of 13 years, with a minimum of 4 and a maximum of 157. This is a surprisingly short FRI, but these results are consistent with the general consensus that fire intervals on ultramafic sites are longer and more variable than on adjacent non-ultramafic </w:t>
-      </w:r>
-      <w:commentRangeStart w:id="3"/>
+        <w:t xml:space="preserve"> in the Klamath Mountains. They found a median FRI of 13 years, with a minimum of 4 and a maximum of 157. This is a surprisingly short FRI, but these results are consistent with the general consensus that fire intervals on ultramafic sites are longer and more variable than on </w:t>
+      </w:r>
+      <w:r>
+        <w:lastRenderedPageBreak/>
+        <w:t xml:space="preserve">adjacent non-ultramafic </w:t>
+      </w:r>
+      <w:commentRangeStart w:id="2"/>
       <w:r>
         <w:t>sites</w:t>
       </w:r>
-      <w:commentRangeEnd w:id="3"/>
+      <w:commentRangeEnd w:id="2"/>
       <w:r>
         <w:rPr>
           <w:rStyle w:val="CommentReference"/>
         </w:rPr>
-        <w:commentReference w:id="3"/>
+        <w:commentReference w:id="2"/>
       </w:r>
       <w:r>
         <w:t xml:space="preserve">. The Landfire model for </w:t>
@@ -3369,6 +3134,7 @@
         </w:rPr>
         <w:t xml:space="preserve">Vegetation Condition </w:t>
       </w:r>
+      <w:commentRangeStart w:id="3"/>
       <w:commentRangeStart w:id="4"/>
       <w:r>
         <w:rPr>
@@ -3377,10 +3143,19 @@
         </w:rPr>
         <w:t>Classes</w:t>
       </w:r>
+      <w:commentRangeEnd w:id="3"/>
+      <w:r>
+        <w:rPr>
+          <w:rStyle w:val="CommentReference"/>
+        </w:rPr>
+        <w:commentReference w:id="3"/>
+      </w:r>
       <w:commentRangeEnd w:id="4"/>
       <w:r>
         <w:rPr>
           <w:rStyle w:val="CommentReference"/>
+          <w:b w:val="0"/>
+          <w:bCs w:val="0"/>
         </w:rPr>
         <w:commentReference w:id="4"/>
       </w:r>
@@ -3425,20 +3200,6 @@
           <w:rFonts w:cs="Times"/>
           <w:lang w:eastAsia="ja-JP"/>
         </w:rPr>
-        <w:t>Grasses,</w:t>
-      </w:r>
-      <w:r>
-        <w:rPr>
-          <w:rFonts w:cs="Times"/>
-          <w:lang w:eastAsia="ja-JP"/>
-        </w:rPr>
-        <w:t xml:space="preserve"> </w:t>
-      </w:r>
-      <w:r>
-        <w:rPr>
-          <w:rFonts w:cs="Times"/>
-          <w:lang w:eastAsia="ja-JP"/>
-        </w:rPr>
         <w:t>Abundant grasses, forbs, low shrubs, and sparse to moderate cov</w:t>
       </w:r>
       <w:r>
@@ -3501,18 +3262,8 @@
           <w:i/>
           <w:lang w:eastAsia="ja-JP"/>
         </w:rPr>
-        <w:t xml:space="preserve"> </w:t>
-      </w:r>
-      <w:proofErr w:type="spellStart"/>
-      <w:r>
-        <w:rPr>
-          <w:rFonts w:cs="Times"/>
-          <w:i/>
-          <w:lang w:eastAsia="ja-JP"/>
-        </w:rPr>
-        <w:t>densiflorus</w:t>
-      </w:r>
-      <w:proofErr w:type="spellEnd"/>
+        <w:t xml:space="preserve"> densiflorus</w:t>
+      </w:r>
       <w:r>
         <w:rPr>
           <w:rFonts w:cs="Times"/>
@@ -3572,11 +3323,9 @@
         </w:rPr>
         <w:t xml:space="preserve"> (</w:t>
       </w:r>
-      <w:proofErr w:type="spellStart"/>
       <w:r>
         <w:t>Uchytil</w:t>
       </w:r>
-      <w:proofErr w:type="spellEnd"/>
       <w:r>
         <w:t xml:space="preserve"> 1991</w:t>
       </w:r>
@@ -3616,18 +3365,8 @@
           <w:i/>
           <w:lang w:eastAsia="ja-JP"/>
         </w:rPr>
-        <w:t xml:space="preserve">Q. </w:t>
-      </w:r>
-      <w:proofErr w:type="spellStart"/>
-      <w:r>
-        <w:rPr>
-          <w:rFonts w:cs="Times"/>
-          <w:i/>
-          <w:lang w:eastAsia="ja-JP"/>
-        </w:rPr>
-        <w:t>chrysolepis</w:t>
-      </w:r>
-      <w:proofErr w:type="spellEnd"/>
+        <w:t>Q. chrysolepis</w:t>
+      </w:r>
       <w:r>
         <w:rPr>
           <w:rFonts w:cs="Times"/>
@@ -3635,7 +3374,6 @@
         </w:rPr>
         <w:t xml:space="preserve">, if present, also sprouts readily, and shrubs such as </w:t>
       </w:r>
-      <w:proofErr w:type="spellStart"/>
       <w:r>
         <w:rPr>
           <w:rFonts w:cs="Times"/>
@@ -3644,7 +3382,6 @@
         </w:rPr>
         <w:t>Mahonia</w:t>
       </w:r>
-      <w:proofErr w:type="spellEnd"/>
       <w:r>
         <w:rPr>
           <w:rFonts w:cs="Times"/>
@@ -3690,34 +3427,14 @@
         </w:rPr>
         <w:t xml:space="preserve"> may be significant. Shrub growth from seed banks, e.g. </w:t>
       </w:r>
-      <w:proofErr w:type="spellStart"/>
-      <w:r>
-        <w:rPr>
-          <w:rFonts w:cs="Times"/>
-          <w:i/>
-          <w:lang w:eastAsia="ja-JP"/>
-        </w:rPr>
-        <w:t>Ceanothus</w:t>
-      </w:r>
-      <w:proofErr w:type="spellEnd"/>
-      <w:r>
-        <w:rPr>
-          <w:rFonts w:cs="Times"/>
-          <w:i/>
-          <w:lang w:eastAsia="ja-JP"/>
-        </w:rPr>
-        <w:t xml:space="preserve"> </w:t>
-      </w:r>
-      <w:proofErr w:type="spellStart"/>
-      <w:r>
-        <w:rPr>
-          <w:rFonts w:cs="Times"/>
-          <w:i/>
-          <w:lang w:eastAsia="ja-JP"/>
-        </w:rPr>
-        <w:t>integerrimus</w:t>
-      </w:r>
-      <w:proofErr w:type="spellEnd"/>
+      <w:r>
+        <w:rPr>
+          <w:rFonts w:cs="Times"/>
+          <w:i/>
+          <w:lang w:eastAsia="ja-JP"/>
+        </w:rPr>
+        <w:t>Ceanothus integerrimus</w:t>
+      </w:r>
       <w:r>
         <w:rPr>
           <w:rFonts w:cs="Times"/>
@@ -3732,21 +3449,12 @@
         </w:rPr>
         <w:t xml:space="preserve"> (</w:t>
       </w:r>
-      <w:proofErr w:type="spellStart"/>
-      <w:r>
-        <w:rPr>
-          <w:rFonts w:cs="Times"/>
-          <w:lang w:eastAsia="ja-JP"/>
-        </w:rPr>
-        <w:t>LandFire</w:t>
-      </w:r>
-      <w:proofErr w:type="spellEnd"/>
-      <w:r>
-        <w:rPr>
-          <w:rFonts w:cs="Times"/>
-          <w:lang w:eastAsia="ja-JP"/>
-        </w:rPr>
-        <w:t xml:space="preserve"> 2007a</w:t>
+      <w:r>
+        <w:rPr>
+          <w:rFonts w:cs="Times"/>
+          <w:lang w:eastAsia="ja-JP"/>
+        </w:rPr>
+        <w:t>LandFire 2007a</w:t>
       </w:r>
       <w:r>
         <w:rPr>
@@ -3761,6 +3469,28 @@
           <w:lang w:eastAsia="ja-JP"/>
         </w:rPr>
         <w:t>.</w:t>
+      </w:r>
+      <w:r>
+        <w:rPr>
+          <w:rFonts w:cs="Times"/>
+          <w:lang w:eastAsia="ja-JP"/>
+        </w:rPr>
+        <w:t xml:space="preserve"> Thus, </w:t>
+      </w:r>
+      <w:r>
+        <w:rPr>
+          <w:rFonts w:cs="Times"/>
+          <w:i/>
+          <w:lang w:eastAsia="ja-JP"/>
+        </w:rPr>
+        <w:t>L. densiflorus</w:t>
+      </w:r>
+      <w:r>
+        <w:rPr>
+          <w:rFonts w:cs="Times"/>
+          <w:lang w:eastAsia="ja-JP"/>
+        </w:rPr>
+        <w:t xml:space="preserve"> and other shrubs usually dominante the initial condition (Raphael 1988).</w:t>
       </w:r>
     </w:p>
     <w:p>
@@ -3779,34 +3509,14 @@
         </w:rPr>
         <w:t xml:space="preserve">On ultramafic sites, grasses like </w:t>
       </w:r>
-      <w:proofErr w:type="spellStart"/>
-      <w:r>
-        <w:rPr>
-          <w:rFonts w:cs="Times"/>
-          <w:i/>
-          <w:lang w:eastAsia="ja-JP"/>
-        </w:rPr>
-        <w:t>Festuca</w:t>
-      </w:r>
-      <w:proofErr w:type="spellEnd"/>
-      <w:r>
-        <w:rPr>
-          <w:rFonts w:cs="Times"/>
-          <w:i/>
-          <w:lang w:eastAsia="ja-JP"/>
-        </w:rPr>
-        <w:t xml:space="preserve">, </w:t>
-      </w:r>
-      <w:proofErr w:type="spellStart"/>
-      <w:r>
-        <w:rPr>
-          <w:rFonts w:cs="Times"/>
-          <w:i/>
-          <w:lang w:eastAsia="ja-JP"/>
-        </w:rPr>
-        <w:t>Danthonia</w:t>
-      </w:r>
-      <w:proofErr w:type="spellEnd"/>
+      <w:r>
+        <w:rPr>
+          <w:rFonts w:cs="Times"/>
+          <w:i/>
+          <w:lang w:eastAsia="ja-JP"/>
+        </w:rPr>
+        <w:t>Festuca, Danthonia</w:t>
+      </w:r>
       <w:r>
         <w:rPr>
           <w:rFonts w:cs="Times"/>
@@ -3814,23 +3524,13 @@
         </w:rPr>
         <w:t xml:space="preserve">, and </w:t>
       </w:r>
-      <w:proofErr w:type="spellStart"/>
-      <w:r>
-        <w:rPr>
-          <w:rFonts w:cs="Times"/>
-          <w:i/>
-          <w:lang w:eastAsia="ja-JP"/>
-        </w:rPr>
-        <w:t>Acnatherum</w:t>
-      </w:r>
-      <w:proofErr w:type="spellEnd"/>
-      <w:r>
-        <w:rPr>
-          <w:rFonts w:cs="Times"/>
-          <w:i/>
-          <w:lang w:eastAsia="ja-JP"/>
-        </w:rPr>
-        <w:t>,</w:t>
+      <w:r>
+        <w:rPr>
+          <w:rFonts w:cs="Times"/>
+          <w:i/>
+          <w:lang w:eastAsia="ja-JP"/>
+        </w:rPr>
+        <w:t>Acnatherum,</w:t>
       </w:r>
       <w:r>
         <w:rPr>
@@ -3845,18 +3545,8 @@
           <w:i/>
           <w:lang w:eastAsia="ja-JP"/>
         </w:rPr>
-        <w:t xml:space="preserve">P. </w:t>
-      </w:r>
-      <w:proofErr w:type="spellStart"/>
-      <w:r>
-        <w:rPr>
-          <w:rFonts w:cs="Times"/>
-          <w:i/>
-          <w:lang w:eastAsia="ja-JP"/>
-        </w:rPr>
-        <w:t>jeffrei</w:t>
-      </w:r>
-      <w:proofErr w:type="spellEnd"/>
+        <w:t>P. jeffrei</w:t>
+      </w:r>
       <w:r>
         <w:rPr>
           <w:rFonts w:cs="Times"/>
@@ -3869,23 +3559,7 @@
           <w:rFonts w:cs="Times"/>
           <w:lang w:eastAsia="ja-JP"/>
         </w:rPr>
-        <w:t>(</w:t>
-      </w:r>
-      <w:proofErr w:type="spellStart"/>
-      <w:r>
-        <w:rPr>
-          <w:rFonts w:cs="Times"/>
-          <w:lang w:eastAsia="ja-JP"/>
-        </w:rPr>
-        <w:t>LandFire</w:t>
-      </w:r>
-      <w:proofErr w:type="spellEnd"/>
-      <w:r>
-        <w:rPr>
-          <w:rFonts w:cs="Times"/>
-          <w:lang w:eastAsia="ja-JP"/>
-        </w:rPr>
-        <w:t xml:space="preserve"> 2007b)</w:t>
+        <w:t>(LandFire 2007b)</w:t>
       </w:r>
       <w:r>
         <w:rPr>
@@ -3905,19 +3579,23 @@
     </w:p>
     <w:p>
       <w:r>
+        <w:rPr>
+          <w:noProof/>
+        </w:rPr>
+        <w:lastRenderedPageBreak/>
         <w:drawing>
-          <wp:anchor distT="0" distB="0" distL="114300" distR="114300" simplePos="0" relativeHeight="251659264" behindDoc="0" locked="0" layoutInCell="1" allowOverlap="1" wp14:anchorId="6333AA05" wp14:editId="500E6971">
+          <wp:anchor distT="0" distB="0" distL="114300" distR="114300" simplePos="0" relativeHeight="251662336" behindDoc="0" locked="0" layoutInCell="1" allowOverlap="1" wp14:anchorId="277A2F28" wp14:editId="407060FA">
             <wp:simplePos x="0" y="0"/>
             <wp:positionH relativeFrom="column">
-              <wp:posOffset>3007360</wp:posOffset>
+              <wp:posOffset>3048000</wp:posOffset>
             </wp:positionH>
             <wp:positionV relativeFrom="paragraph">
-              <wp:posOffset>46355</wp:posOffset>
+              <wp:posOffset>60960</wp:posOffset>
             </wp:positionV>
-            <wp:extent cx="2917825" cy="2286000"/>
-            <wp:effectExtent l="0" t="0" r="3175" b="0"/>
+            <wp:extent cx="2874010" cy="2286000"/>
+            <wp:effectExtent l="0" t="0" r="0" b="0"/>
             <wp:wrapSquare wrapText="bothSides"/>
-            <wp:docPr id="2" name="Picture 2"/>
+            <wp:docPr id="1" name="Picture 1"/>
             <wp:cNvGraphicFramePr>
               <a:graphicFrameLocks xmlns:a="http://schemas.openxmlformats.org/drawingml/2006/main" noChangeAspect="1"/>
             </wp:cNvGraphicFramePr>
@@ -3925,24 +3603,24 @@
               <a:graphicData uri="http://schemas.openxmlformats.org/drawingml/2006/picture">
                 <pic:pic xmlns:pic="http://schemas.openxmlformats.org/drawingml/2006/picture">
                   <pic:nvPicPr>
-                    <pic:cNvPr id="0" name="MHW_ED_0522.png"/>
+                    <pic:cNvPr id="0" name="DFTO_ED.png"/>
                     <pic:cNvPicPr/>
                   </pic:nvPicPr>
                   <pic:blipFill rotWithShape="1">
-                    <a:blip r:embed="rId7" cstate="print">
+                    <a:blip r:embed="rId7">
                       <a:extLst>
                         <a:ext uri="{28A0092B-C50C-407E-A947-70E740481C1C}">
-                          <a14:useLocalDpi xmlns:a14="http://schemas.microsoft.com/office/drawing/2010/main"/>
+                          <a14:useLocalDpi xmlns:a14="http://schemas.microsoft.com/office/drawing/2010/main" val="0"/>
                         </a:ext>
                       </a:extLst>
                     </a:blip>
-                    <a:srcRect l="4786" t="5015" r="6838" b="2664"/>
+                    <a:srcRect l="4614" t="5015" r="7692" b="1980"/>
                     <a:stretch/>
                   </pic:blipFill>
                   <pic:spPr bwMode="auto">
                     <a:xfrm>
                       <a:off x="0" y="0"/>
-                      <a:ext cx="2917825" cy="2286000"/>
+                      <a:ext cx="2874010" cy="2286000"/>
                     </a:xfrm>
                     <a:prstGeom prst="rect">
                       <a:avLst/>
@@ -4269,174 +3947,143 @@
           <w:i/>
           <w:lang w:eastAsia="ja-JP"/>
         </w:rPr>
+        <w:t xml:space="preserve"> densiflorus</w:t>
+      </w:r>
+      <w:r>
+        <w:rPr>
+          <w:rFonts w:cs="Times"/>
+          <w:lang w:eastAsia="ja-JP"/>
+        </w:rPr>
+        <w:t>)</w:t>
+      </w:r>
+      <w:r>
+        <w:rPr>
+          <w:rFonts w:cs="Times"/>
+          <w:lang w:eastAsia="ja-JP"/>
+        </w:rPr>
+        <w:t xml:space="preserve">. </w:t>
+      </w:r>
+      <w:r>
+        <w:t xml:space="preserve">Other </w:t>
+      </w:r>
+      <w:r>
+        <w:rPr>
+          <w:i/>
+        </w:rPr>
+        <w:t>Quercus</w:t>
+      </w:r>
+      <w:r>
+        <w:t xml:space="preserve"> and </w:t>
+      </w:r>
+      <w:r>
+        <w:rPr>
+          <w:i/>
+        </w:rPr>
+        <w:t>Arctostaphylos</w:t>
+      </w:r>
+      <w:r>
+        <w:t xml:space="preserve"> species may also be present. </w:t>
+      </w:r>
+      <w:r>
+        <w:t xml:space="preserve">In this stage, hardwoods are dominant (40-100% canopy cover), but </w:t>
+      </w:r>
+      <w:r>
+        <w:rPr>
+          <w:rFonts w:cs="Times"/>
+          <w:i/>
+          <w:lang w:eastAsia="ja-JP"/>
+        </w:rPr>
+        <w:t>P</w:t>
+      </w:r>
+      <w:r>
+        <w:rPr>
+          <w:rFonts w:cs="Times"/>
+          <w:i/>
+          <w:lang w:eastAsia="ja-JP"/>
+        </w:rPr>
+        <w:t>.</w:t>
+      </w:r>
+      <w:r>
+        <w:rPr>
+          <w:rFonts w:cs="Times"/>
+          <w:i/>
+          <w:lang w:eastAsia="ja-JP"/>
+        </w:rPr>
+        <w:t xml:space="preserve"> menziesii</w:t>
+      </w:r>
+      <w:r>
+        <w:rPr>
+          <w:rFonts w:cs="Times"/>
+          <w:lang w:eastAsia="ja-JP"/>
+        </w:rPr>
         <w:t xml:space="preserve"> </w:t>
       </w:r>
-      <w:proofErr w:type="spellStart"/>
-      <w:r>
-        <w:rPr>
-          <w:rFonts w:cs="Times"/>
-          <w:i/>
-          <w:lang w:eastAsia="ja-JP"/>
-        </w:rPr>
-        <w:t>densiflorus</w:t>
-      </w:r>
-      <w:proofErr w:type="spellEnd"/>
-      <w:r>
-        <w:rPr>
-          <w:rFonts w:cs="Times"/>
-          <w:lang w:eastAsia="ja-JP"/>
-        </w:rPr>
+      <w:r>
+        <w:t xml:space="preserve">and possibly other conifers are established or establishing under </w:t>
+      </w:r>
+      <w:r>
+        <w:t xml:space="preserve">the predominantly </w:t>
+      </w:r>
+      <w:r>
+        <w:rPr>
+          <w:rFonts w:cs="Times"/>
+          <w:i/>
+          <w:lang w:eastAsia="ja-JP"/>
+        </w:rPr>
+        <w:t>L</w:t>
+      </w:r>
+      <w:r>
+        <w:rPr>
+          <w:rFonts w:cs="Times"/>
+          <w:i/>
+          <w:lang w:eastAsia="ja-JP"/>
+        </w:rPr>
+        <w:t>.</w:t>
+      </w:r>
+      <w:r>
+        <w:rPr>
+          <w:rFonts w:cs="Times"/>
+          <w:i/>
+          <w:lang w:eastAsia="ja-JP"/>
+        </w:rPr>
+        <w:t xml:space="preserve"> densiflorus</w:t>
+      </w:r>
+      <w:r>
+        <w:t xml:space="preserve"> canopy</w:t>
+      </w:r>
+      <w:r>
+        <w:t xml:space="preserve"> (</w:t>
+      </w:r>
+      <w:r>
+        <w:t>LandFire 2007a</w:t>
+      </w:r>
+      <w:r>
+        <w:t xml:space="preserve">, </w:t>
+      </w:r>
+      <w:r>
+        <w:t>McDonald 1988</w:t>
+      </w:r>
+      <w:r>
         <w:t>)</w:t>
       </w:r>
       <w:r>
-        <w:rPr>
-          <w:rFonts w:cs="Times"/>
-          <w:lang w:eastAsia="ja-JP"/>
-        </w:rPr>
-        <w:t xml:space="preserve">. </w:t>
-      </w:r>
-      <w:r>
-        <w:t xml:space="preserve">Other </w:t>
-      </w:r>
-      <w:proofErr w:type="spellStart"/>
-      <w:r>
-        <w:rPr>
-          <w:i/>
-        </w:rPr>
-        <w:t>Quercus</w:t>
-      </w:r>
-      <w:proofErr w:type="spellEnd"/>
-      <w:r>
-        <w:t xml:space="preserve"> and </w:t>
-      </w:r>
-      <w:proofErr w:type="spellStart"/>
-      <w:r>
-        <w:rPr>
-          <w:i/>
-        </w:rPr>
-        <w:t>Arctostaphylos</w:t>
-      </w:r>
-      <w:proofErr w:type="spellEnd"/>
-      <w:r>
-        <w:t xml:space="preserve"> species may also be present. </w:t>
-      </w:r>
-      <w:r>
-        <w:t xml:space="preserve">In this stage, hardwoods are dominant (40-100% canopy cover), but </w:t>
-      </w:r>
-      <w:r>
-        <w:rPr>
-          <w:rFonts w:cs="Times"/>
-          <w:i/>
-          <w:lang w:eastAsia="ja-JP"/>
-        </w:rPr>
-        <w:t>P</w:t>
-      </w:r>
-      <w:r>
-        <w:rPr>
-          <w:rFonts w:cs="Times"/>
-          <w:i/>
-          <w:lang w:eastAsia="ja-JP"/>
-        </w:rPr>
-        <w:t>.</w:t>
-      </w:r>
-      <w:r>
-        <w:rPr>
-          <w:rFonts w:cs="Times"/>
-          <w:i/>
-          <w:lang w:eastAsia="ja-JP"/>
-        </w:rPr>
-        <w:t xml:space="preserve"> menziesii</w:t>
-      </w:r>
-      <w:r>
-        <w:rPr>
-          <w:rFonts w:cs="Times"/>
-          <w:lang w:eastAsia="ja-JP"/>
-        </w:rPr>
-        <w:t xml:space="preserve"> </w:t>
-      </w:r>
-      <w:r>
-        <w:t xml:space="preserve">and possibly other conifers are established or establishing under </w:t>
-      </w:r>
-      <w:r>
-        <w:t xml:space="preserve">the predominantly </w:t>
-      </w:r>
-      <w:r>
-        <w:rPr>
-          <w:rFonts w:cs="Times"/>
-          <w:i/>
-          <w:lang w:eastAsia="ja-JP"/>
-        </w:rPr>
-        <w:t>L</w:t>
-      </w:r>
-      <w:r>
-        <w:rPr>
-          <w:rFonts w:cs="Times"/>
-          <w:i/>
-          <w:lang w:eastAsia="ja-JP"/>
-        </w:rPr>
-        <w:t>.</w:t>
-      </w:r>
-      <w:r>
-        <w:rPr>
-          <w:rFonts w:cs="Times"/>
-          <w:i/>
-          <w:lang w:eastAsia="ja-JP"/>
-        </w:rPr>
-        <w:t xml:space="preserve"> </w:t>
-      </w:r>
-      <w:proofErr w:type="spellStart"/>
-      <w:r>
-        <w:rPr>
-          <w:rFonts w:cs="Times"/>
-          <w:i/>
-          <w:lang w:eastAsia="ja-JP"/>
-        </w:rPr>
-        <w:t>densiflorus</w:t>
-      </w:r>
-      <w:proofErr w:type="spellEnd"/>
-      <w:r>
-        <w:t xml:space="preserve"> canopy</w:t>
-      </w:r>
-      <w:r>
-        <w:t xml:space="preserve"> (</w:t>
-      </w:r>
-      <w:proofErr w:type="spellStart"/>
-      <w:r>
-        <w:t>LandFire</w:t>
-      </w:r>
-      <w:proofErr w:type="spellEnd"/>
-      <w:r>
-        <w:t xml:space="preserve"> 2007a</w:t>
-      </w:r>
-      <w:r>
-        <w:t xml:space="preserve">, </w:t>
-      </w:r>
-      <w:r>
-        <w:t>McDonald 1988</w:t>
-      </w:r>
-      <w:r>
-        <w:t>)</w:t>
-      </w:r>
-      <w:r>
-        <w:t xml:space="preserve">. </w:t>
-      </w:r>
-      <w:r>
-        <w:t xml:space="preserve">Ultramafic sites are characterized by open </w:t>
-      </w:r>
-      <w:r>
-        <w:rPr>
-          <w:i/>
-        </w:rPr>
-        <w:t xml:space="preserve">P. </w:t>
-      </w:r>
-      <w:proofErr w:type="spellStart"/>
-      <w:r>
-        <w:rPr>
-          <w:i/>
-        </w:rPr>
-        <w:t>jeffreyi</w:t>
-      </w:r>
-      <w:proofErr w:type="spellEnd"/>
+        <w:t xml:space="preserve">. Ultramafic sites are characterized by open </w:t>
+      </w:r>
+      <w:r>
+        <w:rPr>
+          <w:i/>
+        </w:rPr>
+        <w:t xml:space="preserve">P. menziesii </w:t>
+      </w:r>
+      <w:r>
+        <w:t xml:space="preserve">or </w:t>
+      </w:r>
+      <w:r>
+        <w:rPr>
+          <w:i/>
+        </w:rPr>
+        <w:t>P. jeffreyi</w:t>
+      </w:r>
       <w:r>
         <w:t xml:space="preserve"> stands with an understory comprised of grasses, forbs, and shrubs </w:t>
       </w:r>
@@ -4445,23 +4092,7 @@
           <w:rFonts w:cs="Times"/>
           <w:lang w:eastAsia="ja-JP"/>
         </w:rPr>
-        <w:t>(</w:t>
-      </w:r>
-      <w:proofErr w:type="spellStart"/>
-      <w:r>
-        <w:rPr>
-          <w:rFonts w:cs="Times"/>
-          <w:lang w:eastAsia="ja-JP"/>
-        </w:rPr>
-        <w:t>LandFire</w:t>
-      </w:r>
-      <w:proofErr w:type="spellEnd"/>
-      <w:r>
-        <w:rPr>
-          <w:rFonts w:cs="Times"/>
-          <w:lang w:eastAsia="ja-JP"/>
-        </w:rPr>
-        <w:t xml:space="preserve"> 2007b)</w:t>
+        <w:t>(LandFire 2007b)</w:t>
       </w:r>
       <w:r>
         <w:rPr>
@@ -4482,55 +4113,21 @@
     <w:p>
       <w:r>
         <w:rPr>
-          <w:b/>
-        </w:rPr>
-        <w:t>Succession Transition</w:t>
-      </w:r>
-      <w:r>
-        <w:tab/>
-        <w:t>After 20</w:t>
-      </w:r>
-      <w:r>
-        <w:t xml:space="preserve"> years without a wildfire-triggered transi</w:t>
-      </w:r>
-      <w:r>
-        <w:t>tion, this class will begin transitioning to late development</w:t>
-      </w:r>
-      <w:r>
-        <w:t>.</w:t>
-      </w:r>
-      <w:r>
-        <w:t xml:space="preserve"> The probability of succession per time step is 0.8. At 40 years, all </w:t>
-      </w:r>
-      <w:r>
-        <w:t>stands will have</w:t>
-      </w:r>
-      <w:r>
-        <w:t xml:space="preserve"> succeeded</w:t>
-      </w:r>
-      <w:r>
-        <w:t>.</w:t>
-      </w:r>
-    </w:p>
-    <w:p/>
-    <w:p>
-      <w:pPr>
-        <w:pStyle w:val="ListParagraph"/>
-      </w:pPr>
-      <w:r>
+          <w:noProof/>
+        </w:rPr>
         <w:drawing>
-          <wp:anchor distT="0" distB="0" distL="114300" distR="114300" simplePos="0" relativeHeight="251661312" behindDoc="0" locked="0" layoutInCell="1" allowOverlap="1" wp14:anchorId="50607B75" wp14:editId="206D1A09">
+          <wp:anchor distT="0" distB="0" distL="114300" distR="114300" simplePos="0" relativeHeight="251663360" behindDoc="0" locked="0" layoutInCell="1" allowOverlap="1" wp14:anchorId="1DCF20F9" wp14:editId="64AD6BC4">
             <wp:simplePos x="0" y="0"/>
-            <wp:positionH relativeFrom="column">
-              <wp:posOffset>3017520</wp:posOffset>
+            <wp:positionH relativeFrom="margin">
+              <wp:posOffset>3032760</wp:posOffset>
             </wp:positionH>
-            <wp:positionV relativeFrom="paragraph">
-              <wp:posOffset>71120</wp:posOffset>
+            <wp:positionV relativeFrom="margin">
+              <wp:posOffset>4810760</wp:posOffset>
             </wp:positionV>
-            <wp:extent cx="2919095" cy="2285365"/>
-            <wp:effectExtent l="0" t="0" r="1905" b="635"/>
+            <wp:extent cx="2900680" cy="2286000"/>
+            <wp:effectExtent l="0" t="0" r="0" b="0"/>
             <wp:wrapSquare wrapText="bothSides"/>
-            <wp:docPr id="3" name="Picture 3"/>
+            <wp:docPr id="4" name="Picture 4"/>
             <wp:cNvGraphicFramePr>
               <a:graphicFrameLocks xmlns:a="http://schemas.openxmlformats.org/drawingml/2006/main" noChangeAspect="1"/>
             </wp:cNvGraphicFramePr>
@@ -4538,24 +4135,24 @@
               <a:graphicData uri="http://schemas.openxmlformats.org/drawingml/2006/picture">
                 <pic:pic xmlns:pic="http://schemas.openxmlformats.org/drawingml/2006/picture">
                   <pic:nvPicPr>
-                    <pic:cNvPr id="0" name="MHW_MD_0522.png"/>
+                    <pic:cNvPr id="0" name="DFTO_MD.png"/>
                     <pic:cNvPicPr/>
                   </pic:nvPicPr>
                   <pic:blipFill rotWithShape="1">
-                    <a:blip r:embed="rId8" cstate="print">
+                    <a:blip r:embed="rId8">
                       <a:extLst>
                         <a:ext uri="{28A0092B-C50C-407E-A947-70E740481C1C}">
                           <a14:useLocalDpi xmlns:a14="http://schemas.microsoft.com/office/drawing/2010/main" val="0"/>
                         </a:ext>
                       </a:extLst>
                     </a:blip>
-                    <a:srcRect l="4614" t="5244" r="7180" b="2663"/>
+                    <a:srcRect l="4445" t="5471" r="7692" b="2208"/>
                     <a:stretch/>
                   </pic:blipFill>
                   <pic:spPr bwMode="auto">
                     <a:xfrm>
                       <a:off x="0" y="0"/>
-                      <a:ext cx="2919095" cy="2285365"/>
+                      <a:ext cx="2900680" cy="2286000"/>
                     </a:xfrm>
                     <a:prstGeom prst="rect">
                       <a:avLst/>
@@ -4585,6 +4182,43 @@
         <w:rPr>
           <w:b/>
         </w:rPr>
+        <w:t>Succession Transition</w:t>
+      </w:r>
+      <w:r>
+        <w:tab/>
+        <w:t>After 20</w:t>
+      </w:r>
+      <w:r>
+        <w:t xml:space="preserve"> years without a wildfire-triggered transi</w:t>
+      </w:r>
+      <w:r>
+        <w:t>tion, this class will begin transitioning to late development</w:t>
+      </w:r>
+      <w:r>
+        <w:t>.</w:t>
+      </w:r>
+      <w:r>
+        <w:t xml:space="preserve"> The probability of succession per time step is 0.8. At 40 years, all </w:t>
+      </w:r>
+      <w:r>
+        <w:t>stands will have</w:t>
+      </w:r>
+      <w:r>
+        <w:t xml:space="preserve"> succeeded</w:t>
+      </w:r>
+      <w:r>
+        <w:t>.</w:t>
+      </w:r>
+    </w:p>
+    <w:p/>
+    <w:p>
+      <w:pPr>
+        <w:pStyle w:val="ListParagraph"/>
+      </w:pPr>
+      <w:r>
+        <w:rPr>
+          <w:b/>
+        </w:rPr>
         <w:t>Ultramafic</w:t>
       </w:r>
       <w:r>
@@ -4676,6 +4310,7 @@
         <w:rPr>
           <w:b/>
         </w:rPr>
+        <w:lastRenderedPageBreak/>
         <w:t>Ultramafic</w:t>
       </w:r>
       <w:r>
@@ -4807,13 +4442,17 @@
         </w:rPr>
         <w:t xml:space="preserve"> </w:t>
       </w:r>
-      <w:proofErr w:type="spellStart"/>
-      <w:r>
-        <w:t>Overstory</w:t>
-      </w:r>
-      <w:proofErr w:type="spellEnd"/>
-      <w:r>
-        <w:t xml:space="preserve"> of large and very large conifers, primarily </w:t>
+      <w:r>
+        <w:rPr>
+          <w:rFonts w:ascii="Times" w:hAnsi="Times" w:cs="Times"/>
+          <w:sz w:val="26"/>
+          <w:szCs w:val="26"/>
+          <w:lang w:eastAsia="ja-JP"/>
+        </w:rPr>
+        <w:tab/>
+      </w:r>
+      <w:r>
+        <w:t xml:space="preserve">Overstory of large and very large conifers, primarily </w:t>
       </w:r>
       <w:r>
         <w:rPr>
@@ -4828,16 +4467,8 @@
         <w:rPr>
           <w:i/>
         </w:rPr>
-        <w:t xml:space="preserve">P. </w:t>
-      </w:r>
-      <w:proofErr w:type="spellStart"/>
-      <w:r>
-        <w:rPr>
-          <w:i/>
-        </w:rPr>
-        <w:t>lambertiana</w:t>
-      </w:r>
-      <w:proofErr w:type="spellEnd"/>
+        <w:t>P. lambertiana</w:t>
+      </w:r>
       <w:r>
         <w:t xml:space="preserve"> also occurs. </w:t>
       </w:r>
@@ -4845,26 +4476,10 @@
         <w:rPr>
           <w:i/>
         </w:rPr>
-        <w:t xml:space="preserve">L. </w:t>
-      </w:r>
-      <w:proofErr w:type="spellStart"/>
-      <w:r>
-        <w:rPr>
-          <w:i/>
-        </w:rPr>
-        <w:t>densiflorus</w:t>
-      </w:r>
-      <w:proofErr w:type="spellEnd"/>
-      <w:r>
-        <w:t xml:space="preserve"> is tolerant of both full sun and shade, and usually dominates the </w:t>
-      </w:r>
-      <w:proofErr w:type="spellStart"/>
-      <w:r>
-        <w:t>subcanopy</w:t>
-      </w:r>
-      <w:proofErr w:type="spellEnd"/>
-      <w:r>
-        <w:t xml:space="preserve"> at this stage. Co-dominance of the upper canopy with </w:t>
+        <w:t>L. densiflorus</w:t>
+      </w:r>
+      <w:r>
+        <w:t xml:space="preserve"> is tolerant of both full sun and shade, and usually dominates the subcanopy at this stage. Co-dominance of the upper canopy with </w:t>
       </w:r>
       <w:r>
         <w:rPr>
@@ -4875,25 +4490,21 @@
       <w:r>
         <w:t xml:space="preserve"> is uncommon but possible after extended periods without disturbance. </w:t>
       </w:r>
-      <w:proofErr w:type="spellStart"/>
       <w:r>
         <w:rPr>
           <w:i/>
         </w:rPr>
         <w:t>Quercus</w:t>
       </w:r>
-      <w:proofErr w:type="spellEnd"/>
       <w:r>
         <w:t xml:space="preserve"> and </w:t>
       </w:r>
-      <w:proofErr w:type="spellStart"/>
       <w:r>
         <w:rPr>
           <w:i/>
         </w:rPr>
         <w:t>Arctostaphylos</w:t>
       </w:r>
-      <w:proofErr w:type="spellEnd"/>
       <w:r>
         <w:t xml:space="preserve"> species may also be present in th</w:t>
       </w:r>
@@ -4903,24 +4514,17 @@
       <w:r>
         <w:t>canopy (</w:t>
       </w:r>
-      <w:proofErr w:type="spellStart"/>
       <w:r>
         <w:t>Uchytil</w:t>
       </w:r>
-      <w:proofErr w:type="spellEnd"/>
       <w:r>
         <w:t xml:space="preserve"> 1991</w:t>
       </w:r>
       <w:r>
         <w:t xml:space="preserve">, </w:t>
       </w:r>
-      <w:proofErr w:type="spellStart"/>
-      <w:r>
-        <w:t>LandFire</w:t>
-      </w:r>
-      <w:proofErr w:type="spellEnd"/>
-      <w:r>
-        <w:t xml:space="preserve"> 2007a</w:t>
+      <w:r>
+        <w:t>LandFire 2007a</w:t>
       </w:r>
       <w:r>
         <w:t>)</w:t>
@@ -4943,82 +4547,34 @@
         <w:rPr>
           <w:i/>
         </w:rPr>
-        <w:t xml:space="preserve">P. </w:t>
-      </w:r>
-      <w:proofErr w:type="spellStart"/>
-      <w:r>
-        <w:rPr>
-          <w:i/>
-        </w:rPr>
-        <w:t>jeffreyi</w:t>
-      </w:r>
-      <w:proofErr w:type="spellEnd"/>
+        <w:t>P. jeffreyi</w:t>
+      </w:r>
       <w:r>
         <w:t xml:space="preserve"> are the primary conifer species. Grass savannah persists on sites experiencing low intensity fire (with </w:t>
       </w:r>
-      <w:proofErr w:type="spellStart"/>
-      <w:r>
-        <w:rPr>
-          <w:i/>
-        </w:rPr>
-        <w:t>Festuca</w:t>
-      </w:r>
-      <w:proofErr w:type="spellEnd"/>
-      <w:r>
-        <w:rPr>
-          <w:i/>
-        </w:rPr>
-        <w:t xml:space="preserve">, </w:t>
-      </w:r>
-      <w:proofErr w:type="spellStart"/>
-      <w:r>
-        <w:rPr>
-          <w:i/>
-        </w:rPr>
-        <w:t>Achnatherum</w:t>
-      </w:r>
-      <w:proofErr w:type="spellEnd"/>
-      <w:r>
-        <w:rPr>
-          <w:i/>
-        </w:rPr>
-        <w:t xml:space="preserve">, </w:t>
+      <w:r>
+        <w:rPr>
+          <w:i/>
+        </w:rPr>
+        <w:t xml:space="preserve">Festuca, Achnatherum, </w:t>
       </w:r>
       <w:r>
         <w:t xml:space="preserve">and </w:t>
       </w:r>
-      <w:proofErr w:type="spellStart"/>
       <w:r>
         <w:rPr>
           <w:i/>
         </w:rPr>
         <w:t>Danthonia</w:t>
       </w:r>
-      <w:proofErr w:type="spellEnd"/>
-      <w:r>
-        <w:t xml:space="preserve">). Where fire is less frequent, chaparral </w:t>
-      </w:r>
-      <w:proofErr w:type="spellStart"/>
-      <w:r>
-        <w:t>shrubland</w:t>
-      </w:r>
-      <w:proofErr w:type="spellEnd"/>
-      <w:r>
-        <w:t xml:space="preserve"> develops (with </w:t>
-      </w:r>
-      <w:proofErr w:type="spellStart"/>
-      <w:r>
-        <w:rPr>
-          <w:i/>
-        </w:rPr>
-        <w:t>Arctostaphylos</w:t>
-      </w:r>
-      <w:proofErr w:type="spellEnd"/>
-      <w:r>
-        <w:rPr>
-          <w:i/>
-        </w:rPr>
-        <w:t xml:space="preserve"> </w:t>
+      <w:r>
+        <w:t xml:space="preserve">). Where fire is less frequent, chaparral shrubland develops (with </w:t>
+      </w:r>
+      <w:r>
+        <w:rPr>
+          <w:i/>
+        </w:rPr>
+        <w:t xml:space="preserve">Arctostaphylos </w:t>
       </w:r>
       <w:r>
         <w:t>and</w:t>
@@ -5027,40 +4583,10 @@
         <w:rPr>
           <w:i/>
         </w:rPr>
-        <w:t xml:space="preserve"> </w:t>
-      </w:r>
-      <w:proofErr w:type="spellStart"/>
-      <w:r>
-        <w:rPr>
-          <w:i/>
-        </w:rPr>
-        <w:t>Quercus</w:t>
-      </w:r>
-      <w:proofErr w:type="spellEnd"/>
-      <w:r>
-        <w:rPr>
-          <w:i/>
-        </w:rPr>
-        <w:t xml:space="preserve"> </w:t>
-      </w:r>
-      <w:proofErr w:type="spellStart"/>
-      <w:r>
-        <w:rPr>
-          <w:i/>
-        </w:rPr>
-        <w:t>breweri</w:t>
-      </w:r>
-      <w:proofErr w:type="spellEnd"/>
-      <w:r>
-        <w:t>) (</w:t>
-      </w:r>
-      <w:proofErr w:type="spellStart"/>
-      <w:r>
-        <w:t>LandFire</w:t>
-      </w:r>
-      <w:proofErr w:type="spellEnd"/>
-      <w:r>
-        <w:t xml:space="preserve"> 2007b).</w:t>
+        <w:t xml:space="preserve"> Quercus breweri</w:t>
+      </w:r>
+      <w:r>
+        <w:t>) (LandFire 2007b).</w:t>
       </w:r>
     </w:p>
     <w:p>
@@ -5191,15 +4717,6 @@
           <w:b/>
         </w:rPr>
       </w:pPr>
-      <w:bookmarkStart w:id="6" w:name="_GoBack"/>
-      <w:bookmarkEnd w:id="6"/>
-    </w:p>
-    <w:p>
-      <w:pPr>
-        <w:rPr>
-          <w:b/>
-        </w:rPr>
-      </w:pPr>
     </w:p>
     <w:p>
       <w:pPr>
@@ -5208,19 +4725,550 @@
           <w:sz w:val="32"/>
         </w:rPr>
       </w:pPr>
-    </w:p>
-    <w:p>
-      <w:pPr>
+      <w:r>
         <w:rPr>
           <w:b/>
           <w:sz w:val="32"/>
         </w:rPr>
-      </w:pPr>
+        <w:t xml:space="preserve">Condition </w:t>
+      </w:r>
+      <w:commentRangeStart w:id="6"/>
+      <w:commentRangeStart w:id="7"/>
       <w:r>
         <w:rPr>
           <w:b/>
           <w:sz w:val="32"/>
         </w:rPr>
+        <w:t>Classification</w:t>
+      </w:r>
+      <w:commentRangeEnd w:id="6"/>
+      <w:r>
+        <w:rPr>
+          <w:rStyle w:val="CommentReference"/>
+        </w:rPr>
+        <w:commentReference w:id="6"/>
+      </w:r>
+      <w:commentRangeEnd w:id="7"/>
+      <w:r>
+        <w:rPr>
+          <w:rStyle w:val="CommentReference"/>
+          <w:rFonts w:eastAsia="Times New Roman"/>
+          <w:noProof/>
+        </w:rPr>
+        <w:commentReference w:id="7"/>
+      </w:r>
+    </w:p>
+    <w:p>
+      <w:pPr>
+        <w:rPr>
+          <w:sz w:val="22"/>
+        </w:rPr>
+      </w:pPr>
+      <w:r>
+        <w:rPr>
+          <w:sz w:val="22"/>
+        </w:rPr>
+        <w:t xml:space="preserve">Table 2. Classification of cover condition for </w:t>
+      </w:r>
+      <w:r>
+        <w:rPr>
+          <w:sz w:val="22"/>
+        </w:rPr>
+        <w:t>MHW</w:t>
+      </w:r>
+      <w:r>
+        <w:rPr>
+          <w:sz w:val="22"/>
+        </w:rPr>
+        <w:t>. Diameter at Breast Height (DBH) and Cover From Above (CFA) values taken from EVeg polygons. DBH c</w:t>
+      </w:r>
+      <w:r>
+        <w:rPr>
+          <w:sz w:val="22"/>
+        </w:rPr>
+        <w:t>ategories are: null, 0-0.9”, 1-4</w:t>
+      </w:r>
+      <w:r>
+        <w:rPr>
+          <w:sz w:val="22"/>
+        </w:rPr>
+        <w:t xml:space="preserve">.9”, 5-9.9”, 10-19.9”, 20-29.9”, 30”+. CFA categories are </w:t>
+      </w:r>
+      <w:r>
+        <w:rPr>
+          <w:sz w:val="22"/>
+        </w:rPr>
+        <w:t>not used for this condition because there is no “closed” vs. “open” differentiation.</w:t>
+      </w:r>
+      <w:r>
+        <w:rPr>
+          <w:sz w:val="22"/>
+        </w:rPr>
+        <w:t xml:space="preserve"> Each row in the table below should be read with a boolean AND across each column of a row.</w:t>
+      </w:r>
+    </w:p>
+    <w:p/>
+    <w:tbl>
+      <w:tblPr>
+        <w:tblW w:w="9240" w:type="dxa"/>
+        <w:jc w:val="center"/>
+        <w:tblLayout w:type="fixed"/>
+        <w:tblCellMar>
+          <w:left w:w="0" w:type="dxa"/>
+          <w:right w:w="0" w:type="dxa"/>
+        </w:tblCellMar>
+        <w:tblLook w:val="0000" w:firstRow="0" w:lastRow="0" w:firstColumn="0" w:lastColumn="0" w:noHBand="0" w:noVBand="0"/>
+      </w:tblPr>
+      <w:tblGrid>
+        <w:gridCol w:w="1867"/>
+        <w:gridCol w:w="1963"/>
+        <w:gridCol w:w="1886"/>
+        <w:gridCol w:w="1363"/>
+        <w:gridCol w:w="1080"/>
+        <w:gridCol w:w="1081"/>
+      </w:tblGrid>
+      <w:tr>
+        <w:trPr>
+          <w:trHeight w:val="360"/>
+          <w:jc w:val="center"/>
+        </w:trPr>
+        <w:tc>
+          <w:tcPr>
+            <w:tcW w:w="1867" w:type="dxa"/>
+            <w:tcBorders>
+              <w:top w:val="single" w:sz="4" w:space="0" w:color="auto"/>
+              <w:bottom w:val="single" w:sz="4" w:space="0" w:color="auto"/>
+            </w:tcBorders>
+            <w:vAlign w:val="center"/>
+          </w:tcPr>
+          <w:p>
+            <w:r>
+              <w:t>Cover Condition</w:t>
+            </w:r>
+          </w:p>
+        </w:tc>
+        <w:tc>
+          <w:tcPr>
+            <w:tcW w:w="1963" w:type="dxa"/>
+            <w:tcBorders>
+              <w:top w:val="single" w:sz="4" w:space="0" w:color="auto"/>
+              <w:bottom w:val="single" w:sz="4" w:space="0" w:color="auto"/>
+            </w:tcBorders>
+            <w:vAlign w:val="center"/>
+          </w:tcPr>
+          <w:p>
+            <w:r>
+              <w:t>Overstory Tree</w:t>
+            </w:r>
+          </w:p>
+          <w:p>
+            <w:r>
+              <w:t>Diameter 1 (DBH)</w:t>
+            </w:r>
+          </w:p>
+        </w:tc>
+        <w:tc>
+          <w:tcPr>
+            <w:tcW w:w="1886" w:type="dxa"/>
+            <w:tcBorders>
+              <w:top w:val="single" w:sz="4" w:space="0" w:color="auto"/>
+              <w:bottom w:val="single" w:sz="4" w:space="0" w:color="auto"/>
+            </w:tcBorders>
+            <w:vAlign w:val="center"/>
+          </w:tcPr>
+          <w:p>
+            <w:r>
+              <w:t>Overstory Tree</w:t>
+            </w:r>
+          </w:p>
+          <w:p>
+            <w:r>
+              <w:t>Diameter 2 (DBH)</w:t>
+            </w:r>
+          </w:p>
+        </w:tc>
+        <w:tc>
+          <w:tcPr>
+            <w:tcW w:w="1363" w:type="dxa"/>
+            <w:tcBorders>
+              <w:top w:val="single" w:sz="4" w:space="0" w:color="auto"/>
+              <w:bottom w:val="single" w:sz="4" w:space="0" w:color="auto"/>
+            </w:tcBorders>
+            <w:vAlign w:val="center"/>
+          </w:tcPr>
+          <w:p>
+            <w:r>
+              <w:t>Total Tree</w:t>
+            </w:r>
+          </w:p>
+          <w:p>
+            <w:r>
+              <w:t>CFA (%)</w:t>
+            </w:r>
+          </w:p>
+        </w:tc>
+        <w:tc>
+          <w:tcPr>
+            <w:tcW w:w="1080" w:type="dxa"/>
+            <w:tcBorders>
+              <w:top w:val="single" w:sz="4" w:space="0" w:color="auto"/>
+              <w:bottom w:val="single" w:sz="4" w:space="0" w:color="auto"/>
+            </w:tcBorders>
+            <w:vAlign w:val="center"/>
+          </w:tcPr>
+          <w:p>
+            <w:r>
+              <w:t>Conifer</w:t>
+            </w:r>
+          </w:p>
+          <w:p>
+            <w:r>
+              <w:t>CFA (%)</w:t>
+            </w:r>
+          </w:p>
+        </w:tc>
+        <w:tc>
+          <w:tcPr>
+            <w:tcW w:w="1081" w:type="dxa"/>
+            <w:tcBorders>
+              <w:top w:val="single" w:sz="4" w:space="0" w:color="auto"/>
+              <w:bottom w:val="single" w:sz="4" w:space="0" w:color="auto"/>
+            </w:tcBorders>
+            <w:vAlign w:val="center"/>
+          </w:tcPr>
+          <w:p>
+            <w:r>
+              <w:t>Hardwood</w:t>
+            </w:r>
+          </w:p>
+          <w:p>
+            <w:r>
+              <w:t>CFA (%)</w:t>
+            </w:r>
+          </w:p>
+        </w:tc>
+      </w:tr>
+      <w:tr>
+        <w:trPr>
+          <w:trHeight w:val="144"/>
+          <w:jc w:val="center"/>
+        </w:trPr>
+        <w:tc>
+          <w:tcPr>
+            <w:tcW w:w="1867" w:type="dxa"/>
+            <w:vAlign w:val="center"/>
+          </w:tcPr>
+          <w:p>
+            <w:r>
+              <w:t xml:space="preserve">Early </w:t>
+            </w:r>
+            <w:r>
+              <w:t>A</w:t>
+            </w:r>
+            <w:r>
+              <w:t>ll</w:t>
+            </w:r>
+          </w:p>
+        </w:tc>
+        <w:tc>
+          <w:tcPr>
+            <w:tcW w:w="1963" w:type="dxa"/>
+            <w:vAlign w:val="center"/>
+          </w:tcPr>
+          <w:p>
+            <w:r>
+              <w:t>0-</w:t>
+            </w:r>
+            <w:r>
+              <w:t>9</w:t>
+            </w:r>
+            <w:r>
+              <w:t>.9”</w:t>
+            </w:r>
+          </w:p>
+        </w:tc>
+        <w:tc>
+          <w:tcPr>
+            <w:tcW w:w="1886" w:type="dxa"/>
+            <w:vAlign w:val="center"/>
+          </w:tcPr>
+          <w:p>
+            <w:r>
+              <w:t>any</w:t>
+            </w:r>
+          </w:p>
+        </w:tc>
+        <w:tc>
+          <w:tcPr>
+            <w:tcW w:w="1363" w:type="dxa"/>
+            <w:vAlign w:val="center"/>
+          </w:tcPr>
+          <w:p>
+            <w:r>
+              <w:t>any</w:t>
+            </w:r>
+          </w:p>
+        </w:tc>
+        <w:tc>
+          <w:tcPr>
+            <w:tcW w:w="1080" w:type="dxa"/>
+            <w:vAlign w:val="center"/>
+          </w:tcPr>
+          <w:p>
+            <w:r>
+              <w:t>any</w:t>
+            </w:r>
+          </w:p>
+        </w:tc>
+        <w:tc>
+          <w:tcPr>
+            <w:tcW w:w="1081" w:type="dxa"/>
+            <w:vAlign w:val="center"/>
+          </w:tcPr>
+          <w:p>
+            <w:r>
+              <w:t>any</w:t>
+            </w:r>
+          </w:p>
+        </w:tc>
+      </w:tr>
+      <w:tr>
+        <w:trPr>
+          <w:trHeight w:val="144"/>
+          <w:jc w:val="center"/>
+        </w:trPr>
+        <w:tc>
+          <w:tcPr>
+            <w:tcW w:w="1867" w:type="dxa"/>
+            <w:vAlign w:val="center"/>
+          </w:tcPr>
+          <w:p>
+            <w:r>
+              <w:t xml:space="preserve">Mid </w:t>
+            </w:r>
+            <w:r>
+              <w:t>All</w:t>
+            </w:r>
+          </w:p>
+        </w:tc>
+        <w:tc>
+          <w:tcPr>
+            <w:tcW w:w="1963" w:type="dxa"/>
+            <w:vAlign w:val="center"/>
+          </w:tcPr>
+          <w:p>
+            <w:r>
+              <w:t>10</w:t>
+            </w:r>
+            <w:r>
+              <w:t>-</w:t>
+            </w:r>
+            <w:r>
+              <w:t>1</w:t>
+            </w:r>
+            <w:r>
+              <w:t>9.9”</w:t>
+            </w:r>
+          </w:p>
+        </w:tc>
+        <w:tc>
+          <w:tcPr>
+            <w:tcW w:w="1886" w:type="dxa"/>
+            <w:vAlign w:val="center"/>
+          </w:tcPr>
+          <w:p>
+            <w:r>
+              <w:t>any</w:t>
+            </w:r>
+          </w:p>
+        </w:tc>
+        <w:tc>
+          <w:tcPr>
+            <w:tcW w:w="1363" w:type="dxa"/>
+            <w:vAlign w:val="center"/>
+          </w:tcPr>
+          <w:p>
+            <w:r>
+              <w:t>any</w:t>
+            </w:r>
+          </w:p>
+        </w:tc>
+        <w:tc>
+          <w:tcPr>
+            <w:tcW w:w="1080" w:type="dxa"/>
+            <w:vAlign w:val="center"/>
+          </w:tcPr>
+          <w:p>
+            <w:r>
+              <w:t>any</w:t>
+            </w:r>
+          </w:p>
+        </w:tc>
+        <w:tc>
+          <w:tcPr>
+            <w:tcW w:w="1081" w:type="dxa"/>
+            <w:vAlign w:val="center"/>
+          </w:tcPr>
+          <w:p>
+            <w:r>
+              <w:t>any</w:t>
+            </w:r>
+          </w:p>
+        </w:tc>
+      </w:tr>
+      <w:tr>
+        <w:trPr>
+          <w:trHeight w:val="232"/>
+          <w:jc w:val="center"/>
+        </w:trPr>
+        <w:tc>
+          <w:tcPr>
+            <w:tcW w:w="1867" w:type="dxa"/>
+            <w:tcBorders>
+              <w:bottom w:val="single" w:sz="4" w:space="0" w:color="auto"/>
+            </w:tcBorders>
+            <w:vAlign w:val="center"/>
+          </w:tcPr>
+          <w:p>
+            <w:r>
+              <w:t xml:space="preserve">Late </w:t>
+            </w:r>
+            <w:r>
+              <w:t>All</w:t>
+            </w:r>
+          </w:p>
+        </w:tc>
+        <w:tc>
+          <w:tcPr>
+            <w:tcW w:w="1963" w:type="dxa"/>
+            <w:tcBorders>
+              <w:bottom w:val="single" w:sz="4" w:space="0" w:color="auto"/>
+            </w:tcBorders>
+            <w:vAlign w:val="center"/>
+          </w:tcPr>
+          <w:p>
+            <w:r>
+              <w:t>20-4</w:t>
+            </w:r>
+            <w:r>
+              <w:t>0”+</w:t>
+            </w:r>
+          </w:p>
+        </w:tc>
+        <w:tc>
+          <w:tcPr>
+            <w:tcW w:w="1886" w:type="dxa"/>
+            <w:tcBorders>
+              <w:bottom w:val="single" w:sz="4" w:space="0" w:color="auto"/>
+            </w:tcBorders>
+            <w:vAlign w:val="center"/>
+          </w:tcPr>
+          <w:p>
+            <w:r>
+              <w:t>any</w:t>
+            </w:r>
+          </w:p>
+        </w:tc>
+        <w:tc>
+          <w:tcPr>
+            <w:tcW w:w="1363" w:type="dxa"/>
+            <w:tcBorders>
+              <w:bottom w:val="single" w:sz="4" w:space="0" w:color="auto"/>
+            </w:tcBorders>
+            <w:vAlign w:val="center"/>
+          </w:tcPr>
+          <w:p>
+            <w:r>
+              <w:t>any</w:t>
+            </w:r>
+          </w:p>
+        </w:tc>
+        <w:tc>
+          <w:tcPr>
+            <w:tcW w:w="1080" w:type="dxa"/>
+            <w:tcBorders>
+              <w:bottom w:val="single" w:sz="4" w:space="0" w:color="auto"/>
+            </w:tcBorders>
+            <w:vAlign w:val="center"/>
+          </w:tcPr>
+          <w:p>
+            <w:r>
+              <w:t>any</w:t>
+            </w:r>
+          </w:p>
+        </w:tc>
+        <w:tc>
+          <w:tcPr>
+            <w:tcW w:w="1081" w:type="dxa"/>
+            <w:tcBorders>
+              <w:bottom w:val="single" w:sz="4" w:space="0" w:color="auto"/>
+            </w:tcBorders>
+            <w:vAlign w:val="center"/>
+          </w:tcPr>
+          <w:p>
+            <w:r>
+              <w:t>any</w:t>
+            </w:r>
+          </w:p>
+        </w:tc>
+      </w:tr>
+    </w:tbl>
+    <w:p>
+      <w:pPr>
+        <w:rPr>
+          <w:b/>
+        </w:rPr>
+      </w:pPr>
+    </w:p>
+    <w:p>
+      <w:pPr>
+        <w:rPr>
+          <w:b/>
+          <w:sz w:val="32"/>
+        </w:rPr>
+      </w:pPr>
+      <w:r>
+        <w:rPr>
+          <w:b/>
+          <w:sz w:val="32"/>
+        </w:rPr>
+        <w:t>Draft Model</w:t>
+      </w:r>
+    </w:p>
+    <w:p/>
+    <w:p>
+      <w:r>
+        <w:t xml:space="preserve">(See PDF) </w:t>
+      </w:r>
+      <w:r>
+        <w:t xml:space="preserve">Disturbance-Succession model for </w:t>
+      </w:r>
+      <w:r>
+        <w:t>DFTO.</w:t>
+      </w:r>
+      <w:bookmarkStart w:id="8" w:name="_GoBack"/>
+      <w:bookmarkEnd w:id="8"/>
+    </w:p>
+    <w:p>
+      <w:pPr>
+        <w:rPr>
+          <w:b/>
+          <w:sz w:val="32"/>
+        </w:rPr>
+      </w:pPr>
+    </w:p>
+    <w:p>
+      <w:pPr>
+        <w:rPr>
+          <w:b/>
+          <w:sz w:val="32"/>
+        </w:rPr>
+      </w:pPr>
+      <w:r>
+        <w:rPr>
+          <w:b/>
+          <w:sz w:val="32"/>
+        </w:rPr>
         <w:t>References</w:t>
       </w:r>
     </w:p>
@@ -5230,6 +5278,7 @@
         <w:ind w:left="720" w:hanging="720"/>
       </w:pPr>
       <w:r>
+        <w:lastRenderedPageBreak/>
         <w:t>“</w:t>
       </w:r>
       <w:r>
@@ -5256,13 +5305,8 @@
         <w:spacing w:line="276" w:lineRule="auto"/>
         <w:ind w:left="720" w:hanging="720"/>
       </w:pPr>
-      <w:proofErr w:type="spellStart"/>
-      <w:r>
-        <w:t>LandFire</w:t>
-      </w:r>
-      <w:proofErr w:type="spellEnd"/>
-      <w:r>
-        <w:t xml:space="preserve">. “Biophysical Setting Models.” Biophysical Setting </w:t>
+      <w:r>
+        <w:t xml:space="preserve">LandFire. “Biophysical Setting Models.” Biophysical Setting </w:t>
       </w:r>
       <w:r>
         <w:t>0610</w:t>
@@ -5274,7 +5318,7 @@
         <w:t>0</w:t>
       </w:r>
       <w:r>
-        <w:t>. Zone 6. 2007a. LANDFIRE Project, U.S. Department of Agriculture, Forest Service; U.S. Department of the Interior. &lt;</w:t>
+        <w:t>. 2007a. LANDFIRE Project, U.S. Department of Agriculture, Forest Service; U.S. Department of the Interior. &lt;</w:t>
       </w:r>
       <w:r>
         <w:t>http://www.landfire.gov/national_veg_models_op2.php</w:t>
@@ -5288,13 +5332,8 @@
         <w:spacing w:line="276" w:lineRule="auto"/>
         <w:ind w:left="720" w:hanging="720"/>
       </w:pPr>
-      <w:proofErr w:type="spellStart"/>
-      <w:r>
-        <w:t>LandFire</w:t>
-      </w:r>
-      <w:proofErr w:type="spellEnd"/>
-      <w:r>
-        <w:t xml:space="preserve">. “Biophysical Setting Models.” Biophysical Setting </w:t>
+      <w:r>
+        <w:t xml:space="preserve">LandFire. “Biophysical Setting Models.” Biophysical Setting </w:t>
       </w:r>
       <w:r>
         <w:rPr>
@@ -5327,23 +5366,7 @@
         <w:t>A Guide to Wildlife Habitats of California</w:t>
       </w:r>
       <w:r>
-        <w:t xml:space="preserve">. 1988. Mayer, Kenneth E. and </w:t>
-      </w:r>
-      <w:proofErr w:type="spellStart"/>
-      <w:r>
-        <w:t>Laudenslayer</w:t>
-      </w:r>
-      <w:proofErr w:type="spellEnd"/>
-      <w:r>
-        <w:t xml:space="preserve">, William F., eds. California </w:t>
-      </w:r>
-      <w:proofErr w:type="spellStart"/>
-      <w:r>
-        <w:t>Deparment</w:t>
-      </w:r>
-      <w:proofErr w:type="spellEnd"/>
-      <w:r>
-        <w:t xml:space="preserve"> of Fish and Game. &lt;</w:t>
+        <w:t>. 1988. Mayer, Kenneth E. and Laudenslayer, William F., eds. California Deparment of Fish and Game. &lt;</w:t>
       </w:r>
       <w:r>
         <w:t>http://www.dfg.ca.gov/biogeodata/cwhr/pdfs/</w:t>
@@ -5363,21 +5386,8 @@
         <w:spacing w:line="276" w:lineRule="auto"/>
         <w:ind w:left="720" w:hanging="720"/>
       </w:pPr>
-      <w:proofErr w:type="spellStart"/>
-      <w:r>
-        <w:t>O’Geen</w:t>
-      </w:r>
-      <w:proofErr w:type="spellEnd"/>
-      <w:r>
-        <w:t xml:space="preserve">, Anthony T., Dahlgren, Randy A., and Sanchez-Mata, Daniel. “California Soils and Examples of Ultramafic Vegetation.” Barbour, Michael, Keeler-Wolf, Todd, and </w:t>
-      </w:r>
-      <w:proofErr w:type="spellStart"/>
-      <w:r>
-        <w:t>Schoenherr</w:t>
-      </w:r>
-      <w:proofErr w:type="spellEnd"/>
-      <w:r>
-        <w:t xml:space="preserve">, Allan A., eds. </w:t>
+      <w:r>
+        <w:t xml:space="preserve">O’Geen, Anthony T., Dahlgren, Randy A., and Sanchez-Mata, Daniel. “California Soils and Examples of Ultramafic Vegetation.” Barbour, Michael, Keeler-Wolf, Todd, and Schoenherr, Allan A., eds. </w:t>
       </w:r>
       <w:r>
         <w:rPr>
@@ -5423,23 +5433,7 @@
         <w:t>A Guide to Wildlife Habitats of California</w:t>
       </w:r>
       <w:r>
-        <w:t xml:space="preserve">. 1988. Mayer, Kenneth E. and </w:t>
-      </w:r>
-      <w:proofErr w:type="spellStart"/>
-      <w:r>
-        <w:t>Laudenslayer</w:t>
-      </w:r>
-      <w:proofErr w:type="spellEnd"/>
-      <w:r>
-        <w:t xml:space="preserve">, William F., eds. California </w:t>
-      </w:r>
-      <w:proofErr w:type="spellStart"/>
-      <w:r>
-        <w:t>Deparment</w:t>
-      </w:r>
-      <w:proofErr w:type="spellEnd"/>
-      <w:r>
-        <w:t xml:space="preserve"> of Fish and Game. &lt;</w:t>
+        <w:t>. 1988. Mayer, Kenneth E. and Laudenslayer, William F., eds. California Deparment of Fish and Game. &lt;</w:t>
       </w:r>
       <w:r>
         <w:t>http://www.dfg.ca.gov/biogeodata/cwhr/pdfs/</w:t>
@@ -5474,19 +5468,121 @@
           <w:color w:val="1D1D1D"/>
           <w:lang w:eastAsia="ja-JP"/>
         </w:rPr>
-        <w:t>Skinner, Carl N. and Chang, Chi-</w:t>
-      </w:r>
-      <w:proofErr w:type="spellStart"/>
-      <w:r>
+        <w:t xml:space="preserve">Skinner, Carl N. and Chang, Chi-Ru. “Fire Regimes, Past and Present.” </w:t>
+      </w:r>
+      <w:r>
+        <w:rPr>
+          <w:rFonts w:cs="Palatino"/>
+          <w:i/>
+          <w:lang w:eastAsia="ja-JP"/>
+        </w:rPr>
+        <w:t>Sierra Nevada Ecosystem Project: Final report to Congress, vol. II, Assessments and scientific basis for management options</w:t>
+      </w:r>
+      <w:r>
+        <w:rPr>
+          <w:rFonts w:cs="Palatino"/>
+          <w:lang w:eastAsia="ja-JP"/>
+        </w:rPr>
+        <w:t>. Davis: University of California, Centers for Water and Wildland Resources, 1996.</w:t>
+      </w:r>
+    </w:p>
+    <w:p>
+      <w:pPr>
+        <w:spacing w:line="276" w:lineRule="auto"/>
+        <w:ind w:left="720" w:hanging="720"/>
+      </w:pPr>
+      <w:r>
+        <w:t xml:space="preserve">Tappeiner, John C., McDonald, Philip M., Roy, Douglass F. </w:t>
+      </w:r>
+      <w:r>
+        <w:t xml:space="preserve">1990. </w:t>
+      </w:r>
+      <w:r>
+        <w:t>“Tanoak.” Silvics of North America: 2. Hardwoods. Agriculture Handbook 654. Burns, Russell M., and Barbara H. Honkala, tech. cords. U.S. Department of Agriculture, Forest Service. &lt;</w:t>
+      </w:r>
+      <w:r>
+        <w:t>http://www.na.fs.fed.us/spfo/pubs/silvics_manual/volume_2/quercus/chrysolepis.htm</w:t>
+      </w:r>
+      <w:r>
+        <w:t>&gt;. Accessed 7 December 2012.</w:t>
+      </w:r>
+    </w:p>
+    <w:p>
+      <w:pPr>
+        <w:ind w:left="720" w:hanging="720"/>
+      </w:pPr>
+      <w:r>
+        <w:t xml:space="preserve">Uchytil, Ronald J. 1991. </w:t>
+      </w:r>
+      <w:r>
+        <w:t>“</w:t>
+      </w:r>
+      <w:r>
+        <w:rPr>
+          <w:i/>
+        </w:rPr>
+        <w:t>Pseudotsuga menziesii var. menziesii</w:t>
+      </w:r>
+      <w:r>
+        <w:rPr>
+          <w:i/>
+        </w:rPr>
+        <w:t>”</w:t>
+      </w:r>
+      <w:r>
+        <w:t xml:space="preserve">.  </w:t>
+      </w:r>
+      <w:r>
+        <w:t>F</w:t>
+      </w:r>
+      <w:r>
+        <w:t xml:space="preserve">ire Effects Information System. </w:t>
+      </w:r>
+      <w:r>
+        <w:t>U.S. Department of Agriculture, Forest Service,  Rocky Mountain Research Station, Fire S</w:t>
+      </w:r>
+      <w:r>
+        <w:t>ciences Laboratory. &lt;</w:t>
+      </w:r>
+      <w:r>
+        <w:t>http://www.fs.fed.us/database/feis/plants/tree/psemenm/all.html</w:t>
+      </w:r>
+      <w:r>
+        <w:t>&gt;</w:t>
+      </w:r>
+      <w:r>
+        <w:t>.</w:t>
+      </w:r>
+    </w:p>
+    <w:p>
+      <w:pPr>
+        <w:spacing w:line="276" w:lineRule="auto"/>
+        <w:ind w:left="720" w:hanging="720"/>
         <w:rPr>
           <w:rFonts w:cs="Times"/>
           <w:iCs/>
           <w:color w:val="1D1D1D"/>
           <w:lang w:eastAsia="ja-JP"/>
         </w:rPr>
-        <w:t>Ru</w:t>
-      </w:r>
-      <w:proofErr w:type="spellEnd"/>
+      </w:pPr>
+      <w:r>
+        <w:t xml:space="preserve"> </w:t>
+      </w:r>
+      <w:r>
+        <w:t xml:space="preserve">Van de Water, Kip M. and Safford, Hugh D. “A Summary of Fire Frequency Estimates for California Vegetation Before Euro-American Settlement.” </w:t>
+      </w:r>
+      <w:r>
+        <w:rPr>
+          <w:i/>
+        </w:rPr>
+        <w:t>Fire Ecology</w:t>
+      </w:r>
+      <w:r>
+        <w:t xml:space="preserve"> 7.3 (2011): 26-57.</w:t>
+      </w:r>
+      <w:r>
+        <w:t xml:space="preserve"> </w:t>
+      </w:r>
       <w:r>
         <w:rPr>
           <w:rFonts w:cs="Times"/>
@@ -5494,232 +5590,7 @@
           <w:color w:val="1D1D1D"/>
           <w:lang w:eastAsia="ja-JP"/>
         </w:rPr>
-        <w:t xml:space="preserve">. “Fire Regimes, Past and Present.” </w:t>
-      </w:r>
-      <w:r>
-        <w:rPr>
-          <w:rFonts w:cs="Palatino"/>
-          <w:i/>
-          <w:lang w:eastAsia="ja-JP"/>
-        </w:rPr>
-        <w:t>Sierra Nevada Ecosystem Project: Final report to Congress, vol. II, Assessments and scientific basis for management options</w:t>
-      </w:r>
-      <w:r>
-        <w:rPr>
-          <w:rFonts w:cs="Palatino"/>
-          <w:lang w:eastAsia="ja-JP"/>
-        </w:rPr>
-        <w:t xml:space="preserve">. Davis: University of California, Centers for Water and </w:t>
-      </w:r>
-      <w:proofErr w:type="spellStart"/>
-      <w:r>
-        <w:rPr>
-          <w:rFonts w:cs="Palatino"/>
-          <w:lang w:eastAsia="ja-JP"/>
-        </w:rPr>
-        <w:t>Wildland</w:t>
-      </w:r>
-      <w:proofErr w:type="spellEnd"/>
-      <w:r>
-        <w:rPr>
-          <w:rFonts w:cs="Palatino"/>
-          <w:lang w:eastAsia="ja-JP"/>
-        </w:rPr>
-        <w:t xml:space="preserve"> Resources, 1996.</w:t>
-      </w:r>
-    </w:p>
-    <w:p>
-      <w:pPr>
-        <w:spacing w:line="276" w:lineRule="auto"/>
-        <w:ind w:left="720" w:hanging="720"/>
-      </w:pPr>
-      <w:proofErr w:type="spellStart"/>
-      <w:r>
-        <w:t>Tappeiner</w:t>
-      </w:r>
-      <w:proofErr w:type="spellEnd"/>
-      <w:r>
-        <w:t xml:space="preserve">, John C., McDonald, Philip M., Roy, Douglass F. </w:t>
-      </w:r>
-      <w:r>
-        <w:t xml:space="preserve">1990. </w:t>
-      </w:r>
-      <w:r>
-        <w:t xml:space="preserve">“Tanoak.” </w:t>
-      </w:r>
-      <w:proofErr w:type="spellStart"/>
-      <w:r>
-        <w:t>Silvics</w:t>
-      </w:r>
-      <w:proofErr w:type="spellEnd"/>
-      <w:r>
-        <w:t xml:space="preserve"> of North America: 2. Hardwoods. Agriculture Handbook 654. Burns, Russell M., and Barbara H. </w:t>
-      </w:r>
-      <w:proofErr w:type="spellStart"/>
-      <w:r>
-        <w:t>Honkala</w:t>
-      </w:r>
-      <w:proofErr w:type="spellEnd"/>
-      <w:r>
-        <w:t>, tech. cords. U.S. Department of Agriculture, Forest Service. &lt;</w:t>
-      </w:r>
-      <w:r>
-        <w:t>http://www.na.fs.fed.us/spfo/pubs/silvics_manual/volume_2/quercus/chrysolepis.htm</w:t>
-      </w:r>
-      <w:r>
-        <w:t>&gt;. Accessed 7 December 2012.</w:t>
-      </w:r>
-    </w:p>
-    <w:p>
-      <w:pPr>
-        <w:spacing w:line="276" w:lineRule="auto"/>
-        <w:ind w:left="720" w:hanging="720"/>
-      </w:pPr>
-      <w:r>
-        <w:t xml:space="preserve">Thornburgh, Dale A. 1990. </w:t>
-      </w:r>
-      <w:r>
-        <w:t xml:space="preserve">“Quercus </w:t>
-      </w:r>
-      <w:proofErr w:type="spellStart"/>
-      <w:r>
-        <w:t>chrysolepis</w:t>
-      </w:r>
-      <w:proofErr w:type="spellEnd"/>
-      <w:r>
-        <w:t xml:space="preserve">.” </w:t>
-      </w:r>
-      <w:proofErr w:type="spellStart"/>
-      <w:r>
-        <w:t>Silvics</w:t>
-      </w:r>
-      <w:proofErr w:type="spellEnd"/>
-      <w:r>
-        <w:t xml:space="preserve"> of North America: 2. Hardwoods. Agriculture Handbook 654. Burns, Russell M., and Barbara H. </w:t>
-      </w:r>
-      <w:proofErr w:type="spellStart"/>
-      <w:r>
-        <w:t>Honkala</w:t>
-      </w:r>
-      <w:proofErr w:type="spellEnd"/>
-      <w:r>
-        <w:t>, tech. cords. U.S. Department of Agriculture, Forest Service. &lt;</w:t>
-      </w:r>
-      <w:r>
-        <w:t>http://www.na.fs.fed.us/spfo/pubs/silvics_manual/volume_2/quercus/chrysolepis.htm</w:t>
-      </w:r>
-      <w:r>
-        <w:t>&gt;. Accessed 7 December 2012.</w:t>
-      </w:r>
-    </w:p>
-    <w:p>
-      <w:pPr>
-        <w:ind w:left="720" w:hanging="720"/>
-      </w:pPr>
-      <w:proofErr w:type="spellStart"/>
-      <w:r>
-        <w:t>Uchytil</w:t>
-      </w:r>
-      <w:proofErr w:type="spellEnd"/>
-      <w:r>
-        <w:t xml:space="preserve">, Ronald J. 1991. </w:t>
-      </w:r>
-      <w:r>
-        <w:t>“</w:t>
-      </w:r>
-      <w:proofErr w:type="spellStart"/>
-      <w:r>
-        <w:rPr>
-          <w:i/>
-        </w:rPr>
-        <w:t>Pseudotsuga</w:t>
-      </w:r>
-      <w:proofErr w:type="spellEnd"/>
-      <w:r>
-        <w:rPr>
-          <w:i/>
-        </w:rPr>
-        <w:t xml:space="preserve"> menziesii var. menziesii</w:t>
-      </w:r>
-      <w:r>
-        <w:rPr>
-          <w:i/>
-        </w:rPr>
-        <w:t>”</w:t>
-      </w:r>
-      <w:r>
-        <w:t xml:space="preserve">.  </w:t>
-      </w:r>
-      <w:r>
-        <w:t>F</w:t>
-      </w:r>
-      <w:r>
-        <w:t xml:space="preserve">ire Effects Information System. </w:t>
-      </w:r>
-      <w:r>
-        <w:t>U.S. Department of Agriculture, Forest Service,  Rocky Mountain Research Station, Fire S</w:t>
-      </w:r>
-      <w:r>
-        <w:t>ciences Laboratory. &lt;</w:t>
-      </w:r>
-      <w:r>
-        <w:t>http://www.fs.fed.us/database/feis/plants/tree/psemenm/all.html</w:t>
-      </w:r>
-      <w:r>
-        <w:t>&gt;</w:t>
-      </w:r>
-      <w:r>
-        <w:t>.</w:t>
-      </w:r>
-    </w:p>
-    <w:p>
-      <w:pPr>
-        <w:spacing w:line="276" w:lineRule="auto"/>
-        <w:ind w:left="720" w:hanging="720"/>
-        <w:rPr>
-          <w:rFonts w:cs="Times"/>
-          <w:iCs/>
-          <w:color w:val="1D1D1D"/>
-          <w:lang w:eastAsia="ja-JP"/>
-        </w:rPr>
-      </w:pPr>
-      <w:r>
-        <w:t xml:space="preserve"> </w:t>
-      </w:r>
-      <w:r>
-        <w:t xml:space="preserve">Van de Water, Kip M. and Safford, Hugh D. “A Summary of Fire Frequency Estimates for California Vegetation Before Euro-American Settlement.” </w:t>
-      </w:r>
-      <w:r>
-        <w:rPr>
-          <w:i/>
-        </w:rPr>
-        <w:t>Fire Ecology</w:t>
-      </w:r>
-      <w:r>
-        <w:t xml:space="preserve"> 7.3 (2011): 26-57.</w:t>
-      </w:r>
-      <w:r>
-        <w:t xml:space="preserve"> </w:t>
-      </w:r>
-      <w:proofErr w:type="spellStart"/>
-      <w:r>
-        <w:rPr>
-          <w:rFonts w:cs="Times"/>
-          <w:iCs/>
-          <w:color w:val="1D1D1D"/>
-          <w:lang w:eastAsia="ja-JP"/>
-        </w:rPr>
-        <w:t>doi</w:t>
-      </w:r>
-      <w:proofErr w:type="spellEnd"/>
-      <w:r>
-        <w:rPr>
-          <w:rFonts w:cs="Times"/>
-          <w:iCs/>
-          <w:color w:val="1D1D1D"/>
-          <w:lang w:eastAsia="ja-JP"/>
-        </w:rPr>
-        <w:t>: 10.4996/fireecology.0703026</w:t>
+        <w:t>doi: 10.4996/fireecology.0703026</w:t>
       </w:r>
       <w:r>
         <w:rPr>
@@ -5787,7 +5658,7 @@
         <w:annotationRef/>
       </w:r>
       <w:r>
-        <w:t>HUGH COMMENTS:</w:t>
+        <w:t xml:space="preserve">I also want to note that the FRID/Van de Water and Safford paper lumped </w:t>
       </w:r>
     </w:p>
     <w:p>
@@ -5795,43 +5666,11 @@
         <w:pStyle w:val="CommentText"/>
       </w:pPr>
       <w:r>
-        <w:t xml:space="preserve">S&amp;C = Old resource that is updated by Vdw and Safford. </w:t>
-      </w:r>
-    </w:p>
-    <w:p>
-      <w:pPr>
-        <w:pStyle w:val="CommentText"/>
-      </w:pPr>
-      <w:r>
-        <w:t>UM soils are much lower productivity. Based on our chaparral work and unpublished data we have from UM forest, my guess is that the proper FRI is probably more like 20-40 years.</w:t>
+        <w:t>serpentine mixed conifer in with moist mixed conifer.</w:t>
       </w:r>
     </w:p>
   </w:comment>
-  <w:comment w:id="3" w:author="Maritza Mallek" w:date="2013-05-22T21:38:00Z" w:initials="MM">
-    <w:p>
-      <w:pPr>
-        <w:pStyle w:val="CommentText"/>
-      </w:pPr>
-      <w:r>
-        <w:rPr>
-          <w:rStyle w:val="CommentReference"/>
-        </w:rPr>
-        <w:annotationRef/>
-      </w:r>
-      <w:r>
-        <w:t xml:space="preserve">I also want to note that the FRID/Van de Water and Safford paper lumped </w:t>
-      </w:r>
-    </w:p>
-    <w:p>
-      <w:pPr>
-        <w:pStyle w:val="CommentText"/>
-      </w:pPr>
-      <w:r>
-        <w:t>serpentine mixed conifer in with moist mixed conifer.</w:t>
-      </w:r>
-    </w:p>
-  </w:comment>
-  <w:comment w:id="4" w:author="Maritza Mallek" w:date="2013-05-22T21:52:00Z" w:initials="MM">
+  <w:comment w:id="3" w:author="Maritza Mallek" w:date="2013-05-22T21:52:00Z" w:initials="MM">
     <w:p>
       <w:pPr>
         <w:pStyle w:val="CommentText"/>
@@ -5883,6 +5722,73 @@
       </w:r>
     </w:p>
   </w:comment>
+  <w:comment w:id="4" w:author="Maritza Mallek" w:date="2013-05-29T14:17:00Z" w:initials="MM">
+    <w:p>
+      <w:pPr>
+        <w:pStyle w:val="CommentText"/>
+      </w:pPr>
+      <w:r>
+        <w:rPr>
+          <w:rStyle w:val="CommentReference"/>
+        </w:rPr>
+        <w:annotationRef/>
+      </w:r>
+      <w:r>
+        <w:t xml:space="preserve">The Doug Fir WHR description suggests some sites may develop very slowly. </w:t>
+      </w:r>
+    </w:p>
+    <w:p>
+      <w:pPr>
+        <w:widowControl w:val="0"/>
+        <w:autoSpaceDE w:val="0"/>
+        <w:autoSpaceDN w:val="0"/>
+        <w:adjustRightInd w:val="0"/>
+        <w:spacing w:after="240"/>
+        <w:rPr>
+          <w:rFonts w:ascii="Times" w:hAnsi="Times" w:cs="Times"/>
+          <w:sz w:val="32"/>
+          <w:szCs w:val="32"/>
+          <w:lang w:eastAsia="ja-JP"/>
+        </w:rPr>
+      </w:pPr>
+      <w:r>
+        <w:rPr>
+          <w:rFonts w:ascii="Times" w:hAnsi="Times" w:cs="Times"/>
+          <w:sz w:val="32"/>
+          <w:szCs w:val="32"/>
+          <w:lang w:eastAsia="ja-JP"/>
+        </w:rPr>
+        <w:t>“Following disturbance, the seedling tree class persists for 5 to 20 years, depending on site quality. The sapling tree class can be 5 to 60 years old the pole-tree, small tree, and medium large tree classes can be 20 to 130, 35 to over 130, and 80 to over 250 years, respectively.”</w:t>
+      </w:r>
+    </w:p>
+    <w:p>
+      <w:pPr>
+        <w:widowControl w:val="0"/>
+        <w:autoSpaceDE w:val="0"/>
+        <w:autoSpaceDN w:val="0"/>
+        <w:adjustRightInd w:val="0"/>
+        <w:spacing w:after="240"/>
+        <w:rPr>
+          <w:rFonts w:ascii="Times" w:hAnsi="Times" w:cs="Times"/>
+          <w:lang w:eastAsia="ja-JP"/>
+        </w:rPr>
+      </w:pPr>
+      <w:r>
+        <w:rPr>
+          <w:rFonts w:ascii="Times" w:hAnsi="Times" w:cs="Times"/>
+          <w:sz w:val="32"/>
+          <w:szCs w:val="32"/>
+          <w:lang w:eastAsia="ja-JP"/>
+        </w:rPr>
+        <w:t>Currently stage duration values come from LandFire. Which set should we use for the model?</w:t>
+      </w:r>
+    </w:p>
+    <w:p>
+      <w:pPr>
+        <w:pStyle w:val="CommentText"/>
+      </w:pPr>
+    </w:p>
+  </w:comment>
   <w:comment w:id="5" w:author="Maritza Mallek" w:date="2013-05-26T19:09:00Z" w:initials="MM">
     <w:p>
       <w:pPr>
@@ -5902,6 +5808,41 @@
       </w:r>
       <w:r>
         <w:t>ire model provides for low mortality disturbance from herbivory and fire, which maintain a given patch in the ED class. Because we do not recognize low severity fire in the ED stage, I have incorporated two disturbance probabilities - one that happens at the rate provided for ”high severity” fire in Landfire, and one that happens at the rate provided for ”low severity”. This way the transition probability can simply be written as time since last disturbance.</w:t>
+      </w:r>
+    </w:p>
+  </w:comment>
+  <w:comment w:id="6" w:author="Maritza Mallek" w:date="2013-05-29T14:19:00Z" w:initials="MM">
+    <w:p>
+      <w:pPr>
+        <w:pStyle w:val="CommentText"/>
+      </w:pPr>
+      <w:r>
+        <w:rPr>
+          <w:rStyle w:val="CommentReference"/>
+        </w:rPr>
+        <w:annotationRef/>
+      </w:r>
+      <w:r>
+        <w:t>Need to examine this closely.</w:t>
+      </w:r>
+    </w:p>
+  </w:comment>
+  <w:comment w:id="7" w:author="Maritza Mallek" w:date="2013-05-29T15:31:00Z" w:initials="MM">
+    <w:p>
+      <w:pPr>
+        <w:pStyle w:val="CommentText"/>
+      </w:pPr>
+      <w:r>
+        <w:rPr>
+          <w:rStyle w:val="CommentReference"/>
+        </w:rPr>
+        <w:annotationRef/>
+      </w:r>
+      <w:r>
+        <w:t>If LIDE is RD1 RD2 is not relevant.</w:t>
+      </w:r>
+      <w:r>
+        <w:t xml:space="preserve"> </w:t>
       </w:r>
     </w:p>
   </w:comment>
@@ -6348,6 +6289,7 @@
   <w:style w:type="character" w:default="1" w:styleId="DefaultParagraphFont">
     <w:name w:val="Default Paragraph Font"/>
     <w:uiPriority w:val="1"/>
+    <w:semiHidden/>
     <w:unhideWhenUsed/>
   </w:style>
   <w:style w:type="table" w:default="1" w:styleId="TableNormal">
@@ -6537,6 +6479,45 @@
       <w:rFonts w:eastAsia="Times New Roman"/>
       <w:noProof/>
       <w:szCs w:val="20"/>
+    </w:rPr>
+  </w:style>
+  <w:style w:type="paragraph" w:styleId="CommentSubject">
+    <w:name w:val="annotation subject"/>
+    <w:basedOn w:val="CommentText"/>
+    <w:next w:val="CommentText"/>
+    <w:link w:val="CommentSubjectChar"/>
+    <w:uiPriority w:val="99"/>
+    <w:semiHidden/>
+    <w:unhideWhenUsed/>
+    <w:rsid w:val="004179B9"/>
+    <w:pPr>
+      <w:autoSpaceDE/>
+      <w:autoSpaceDN/>
+      <w:adjustRightInd/>
+      <w:jc w:val="left"/>
+    </w:pPr>
+    <w:rPr>
+      <w:rFonts w:eastAsiaTheme="minorEastAsia"/>
+      <w:b/>
+      <w:bCs/>
+      <w:noProof w:val="0"/>
+      <w:sz w:val="20"/>
+    </w:rPr>
+  </w:style>
+  <w:style w:type="character" w:customStyle="1" w:styleId="CommentSubjectChar">
+    <w:name w:val="Comment Subject Char"/>
+    <w:basedOn w:val="CommentTextChar"/>
+    <w:link w:val="CommentSubject"/>
+    <w:uiPriority w:val="99"/>
+    <w:semiHidden/>
+    <w:rsid w:val="004179B9"/>
+    <w:rPr>
+      <w:rFonts w:ascii="Garamond" w:eastAsia="Times New Roman" w:hAnsi="Garamond"/>
+      <w:b/>
+      <w:bCs/>
+      <w:noProof/>
+      <w:sz w:val="24"/>
+      <w:lang w:eastAsia="en-US"/>
     </w:rPr>
   </w:style>
 </w:styles>
@@ -6758,6 +6739,7 @@
   <w:style w:type="character" w:default="1" w:styleId="DefaultParagraphFont">
     <w:name w:val="Default Paragraph Font"/>
     <w:uiPriority w:val="1"/>
+    <w:semiHidden/>
     <w:unhideWhenUsed/>
   </w:style>
   <w:style w:type="table" w:default="1" w:styleId="TableNormal">
@@ -6947,6 +6929,45 @@
       <w:rFonts w:eastAsia="Times New Roman"/>
       <w:noProof/>
       <w:szCs w:val="20"/>
+    </w:rPr>
+  </w:style>
+  <w:style w:type="paragraph" w:styleId="CommentSubject">
+    <w:name w:val="annotation subject"/>
+    <w:basedOn w:val="CommentText"/>
+    <w:next w:val="CommentText"/>
+    <w:link w:val="CommentSubjectChar"/>
+    <w:uiPriority w:val="99"/>
+    <w:semiHidden/>
+    <w:unhideWhenUsed/>
+    <w:rsid w:val="004179B9"/>
+    <w:pPr>
+      <w:autoSpaceDE/>
+      <w:autoSpaceDN/>
+      <w:adjustRightInd/>
+      <w:jc w:val="left"/>
+    </w:pPr>
+    <w:rPr>
+      <w:rFonts w:eastAsiaTheme="minorEastAsia"/>
+      <w:b/>
+      <w:bCs/>
+      <w:noProof w:val="0"/>
+      <w:sz w:val="20"/>
+    </w:rPr>
+  </w:style>
+  <w:style w:type="character" w:customStyle="1" w:styleId="CommentSubjectChar">
+    <w:name w:val="Comment Subject Char"/>
+    <w:basedOn w:val="CommentTextChar"/>
+    <w:link w:val="CommentSubject"/>
+    <w:uiPriority w:val="99"/>
+    <w:semiHidden/>
+    <w:rsid w:val="004179B9"/>
+    <w:rPr>
+      <w:rFonts w:ascii="Garamond" w:eastAsia="Times New Roman" w:hAnsi="Garamond"/>
+      <w:b/>
+      <w:bCs/>
+      <w:noProof/>
+      <w:sz w:val="24"/>
+      <w:lang w:eastAsia="en-US"/>
     </w:rPr>
   </w:style>
 </w:styles>

</xml_diff>

<commit_message>
Changed Landfire to LandFire :P
	modified:   _DFTO/Doug Fir Tanoak Draft Description.docx
	modified:   _MHW/Montane Hardwood Draft Description.docx
	modified:   _OCFW/Oak-Conifer Forest and Woodland Draft Description.docx
	modified:   _SMC/Sierran Mixed Conifer Draft Description.docx
</commit_message>
<xml_diff>
--- a/_DFTO/Doug Fir Tanoak Draft Description.docx
+++ b/_DFTO/Doug Fir Tanoak Draft Description.docx
@@ -1415,11 +1415,7 @@
         <w:t>P. jeffreyi</w:t>
       </w:r>
       <w:r>
-        <w:t xml:space="preserve"> in the Klamath Mountains. They found a median FRI of 13 years, with a minimum of 4 and a maximum of 157. This is a surprisingly short FRI, but these results are consistent with the general consensus that fire intervals on ultramafic sites are longer and more variable than on </w:t>
-      </w:r>
-      <w:r>
-        <w:lastRenderedPageBreak/>
-        <w:t xml:space="preserve">adjacent non-ultramafic </w:t>
+        <w:t xml:space="preserve"> in the Klamath Mountains. They found a median FRI of 13 years, with a minimum of 4 and a maximum of 157. This is a surprisingly short FRI, but these results are consistent with the general consensus that fire intervals on ultramafic sites are longer and more variable than on adjacent non-ultramafic </w:t>
       </w:r>
       <w:commentRangeStart w:id="2"/>
       <w:r>
@@ -1433,7 +1429,15 @@
         <w:commentReference w:id="2"/>
       </w:r>
       <w:r>
-        <w:t xml:space="preserve">. The Landfire model for </w:t>
+        <w:t xml:space="preserve">. The </w:t>
+      </w:r>
+      <w:bookmarkStart w:id="3" w:name="_GoBack"/>
+      <w:r>
+        <w:t>LandFire</w:t>
+      </w:r>
+      <w:bookmarkEnd w:id="3"/>
+      <w:r>
+        <w:t xml:space="preserve"> model for </w:t>
       </w:r>
       <w:r>
         <w:rPr>
@@ -1621,7 +1625,21 @@
           <w:sz w:val="22"/>
           <w:szCs w:val="24"/>
         </w:rPr>
-        <w:t xml:space="preserve">(Landfire 2007a) and Van de Water and Safford (2011). </w:t>
+        <w:t>(</w:t>
+      </w:r>
+      <w:r>
+        <w:rPr>
+          <w:sz w:val="22"/>
+          <w:szCs w:val="24"/>
+        </w:rPr>
+        <w:t>LandFire</w:t>
+      </w:r>
+      <w:r>
+        <w:rPr>
+          <w:sz w:val="22"/>
+          <w:szCs w:val="24"/>
+        </w:rPr>
+        <w:t xml:space="preserve"> 2007a) and Van de Water and Safford (2011). </w:t>
       </w:r>
       <w:r>
         <w:rPr>
@@ -1678,7 +1696,21 @@
           <w:sz w:val="22"/>
           <w:szCs w:val="24"/>
         </w:rPr>
-        <w:t>(Landfire 2007</w:t>
+        <w:t>(</w:t>
+      </w:r>
+      <w:r>
+        <w:rPr>
+          <w:sz w:val="22"/>
+          <w:szCs w:val="24"/>
+        </w:rPr>
+        <w:t>LandFire</w:t>
+      </w:r>
+      <w:r>
+        <w:rPr>
+          <w:sz w:val="22"/>
+          <w:szCs w:val="24"/>
+        </w:rPr>
+        <w:t xml:space="preserve"> 2007</w:t>
       </w:r>
       <w:r>
         <w:rPr>
@@ -3134,8 +3166,8 @@
         </w:rPr>
         <w:t xml:space="preserve">Vegetation Condition </w:t>
       </w:r>
-      <w:commentRangeStart w:id="3"/>
       <w:commentRangeStart w:id="4"/>
+      <w:commentRangeStart w:id="5"/>
       <w:r>
         <w:rPr>
           <w:bCs w:val="0"/>
@@ -3143,21 +3175,21 @@
         </w:rPr>
         <w:t>Classes</w:t>
       </w:r>
-      <w:commentRangeEnd w:id="3"/>
+      <w:commentRangeEnd w:id="4"/>
       <w:r>
         <w:rPr>
           <w:rStyle w:val="CommentReference"/>
         </w:rPr>
-        <w:commentReference w:id="3"/>
-      </w:r>
-      <w:commentRangeEnd w:id="4"/>
+        <w:commentReference w:id="4"/>
+      </w:r>
+      <w:commentRangeEnd w:id="5"/>
       <w:r>
         <w:rPr>
           <w:rStyle w:val="CommentReference"/>
           <w:b w:val="0"/>
           <w:bCs w:val="0"/>
         </w:rPr>
-        <w:commentReference w:id="4"/>
+        <w:commentReference w:id="5"/>
       </w:r>
     </w:p>
     <w:p>
@@ -3582,7 +3614,6 @@
         <w:rPr>
           <w:noProof/>
         </w:rPr>
-        <w:lastRenderedPageBreak/>
         <w:drawing>
           <wp:anchor distT="0" distB="0" distL="114300" distR="114300" simplePos="0" relativeHeight="251662336" behindDoc="0" locked="0" layoutInCell="1" allowOverlap="1" wp14:anchorId="277A2F28" wp14:editId="407060FA">
             <wp:simplePos x="0" y="0"/>
@@ -3652,7 +3683,7 @@
         </w:rPr>
         <w:t xml:space="preserve">Succession </w:t>
       </w:r>
-      <w:commentRangeStart w:id="5"/>
+      <w:commentRangeStart w:id="6"/>
       <w:r>
         <w:rPr>
           <w:b/>
@@ -3668,12 +3699,12 @@
         </w:rPr>
         <w:t xml:space="preserve"> </w:t>
       </w:r>
-      <w:commentRangeEnd w:id="5"/>
+      <w:commentRangeEnd w:id="6"/>
       <w:r>
         <w:rPr>
           <w:rStyle w:val="CommentReference"/>
         </w:rPr>
-        <w:commentReference w:id="5"/>
+        <w:commentReference w:id="6"/>
       </w:r>
       <w:r>
         <w:rPr>
@@ -4310,7 +4341,6 @@
         <w:rPr>
           <w:b/>
         </w:rPr>
-        <w:lastRenderedPageBreak/>
         <w:t>Ultramafic</w:t>
       </w:r>
       <w:r>
@@ -4732,8 +4762,8 @@
         </w:rPr>
         <w:t xml:space="preserve">Condition </w:t>
       </w:r>
-      <w:commentRangeStart w:id="6"/>
       <w:commentRangeStart w:id="7"/>
+      <w:commentRangeStart w:id="8"/>
       <w:r>
         <w:rPr>
           <w:b/>
@@ -4741,21 +4771,21 @@
         </w:rPr>
         <w:t>Classification</w:t>
       </w:r>
-      <w:commentRangeEnd w:id="6"/>
+      <w:commentRangeEnd w:id="7"/>
       <w:r>
         <w:rPr>
           <w:rStyle w:val="CommentReference"/>
         </w:rPr>
-        <w:commentReference w:id="6"/>
-      </w:r>
-      <w:commentRangeEnd w:id="7"/>
+        <w:commentReference w:id="7"/>
+      </w:r>
+      <w:commentRangeEnd w:id="8"/>
       <w:r>
         <w:rPr>
           <w:rStyle w:val="CommentReference"/>
           <w:rFonts w:eastAsia="Times New Roman"/>
           <w:noProof/>
         </w:rPr>
-        <w:commentReference w:id="7"/>
+        <w:commentReference w:id="8"/>
       </w:r>
     </w:p>
     <w:p>
@@ -5246,8 +5276,6 @@
       <w:r>
         <w:t>DFTO.</w:t>
       </w:r>
-      <w:bookmarkStart w:id="8" w:name="_GoBack"/>
-      <w:bookmarkEnd w:id="8"/>
     </w:p>
     <w:p>
       <w:pPr>
@@ -5278,7 +5306,6 @@
         <w:ind w:left="720" w:hanging="720"/>
       </w:pPr>
       <w:r>
-        <w:lastRenderedPageBreak/>
         <w:t>“</w:t>
       </w:r>
       <w:r>
@@ -5670,7 +5697,7 @@
       </w:r>
     </w:p>
   </w:comment>
-  <w:comment w:id="3" w:author="Maritza Mallek" w:date="2013-05-22T21:52:00Z" w:initials="MM">
+  <w:comment w:id="4" w:author="Maritza Mallek" w:date="2013-05-22T21:52:00Z" w:initials="MM">
     <w:p>
       <w:pPr>
         <w:pStyle w:val="CommentText"/>
@@ -5722,7 +5749,7 @@
       </w:r>
     </w:p>
   </w:comment>
-  <w:comment w:id="4" w:author="Maritza Mallek" w:date="2013-05-29T14:17:00Z" w:initials="MM">
+  <w:comment w:id="5" w:author="Maritza Mallek" w:date="2013-05-29T14:17:00Z" w:initials="MM">
     <w:p>
       <w:pPr>
         <w:pStyle w:val="CommentText"/>
@@ -5789,7 +5816,7 @@
       </w:pPr>
     </w:p>
   </w:comment>
-  <w:comment w:id="5" w:author="Maritza Mallek" w:date="2013-05-26T19:09:00Z" w:initials="MM">
+  <w:comment w:id="6" w:author="Maritza Mallek" w:date="2013-05-29T17:41:00Z" w:initials="MM">
     <w:p>
       <w:pPr>
         <w:pStyle w:val="CommentText"/>
@@ -5807,11 +5834,17 @@
         <w:t>F</w:t>
       </w:r>
       <w:r>
-        <w:t>ire model provides for low mortality disturbance from herbivory and fire, which maintain a given patch in the ED class. Because we do not recognize low severity fire in the ED stage, I have incorporated two disturbance probabilities - one that happens at the rate provided for ”high severity” fire in Landfire, and one that happens at the rate provided for ”low severity”. This way the transition probability can simply be written as time since last disturbance.</w:t>
+        <w:t xml:space="preserve">ire model provides for low mortality disturbance from herbivory and fire, which maintain a given patch in the ED class. Because we do not recognize low severity fire in the ED stage, I have incorporated two disturbance probabilities - one that happens at the rate provided for ”high severity” fire in </w:t>
+      </w:r>
+      <w:r>
+        <w:t>LandFire</w:t>
+      </w:r>
+      <w:r>
+        <w:t>, and one that happens at the rate provided for ”low severity”. This way the transition probability can simply be written as time since last disturbance.</w:t>
       </w:r>
     </w:p>
   </w:comment>
-  <w:comment w:id="6" w:author="Maritza Mallek" w:date="2013-05-29T14:19:00Z" w:initials="MM">
+  <w:comment w:id="7" w:author="Maritza Mallek" w:date="2013-05-29T14:19:00Z" w:initials="MM">
     <w:p>
       <w:pPr>
         <w:pStyle w:val="CommentText"/>
@@ -5827,7 +5860,7 @@
       </w:r>
     </w:p>
   </w:comment>
-  <w:comment w:id="7" w:author="Maritza Mallek" w:date="2013-05-29T15:31:00Z" w:initials="MM">
+  <w:comment w:id="8" w:author="Maritza Mallek" w:date="2013-05-29T15:31:00Z" w:initials="MM">
     <w:p>
       <w:pPr>
         <w:pStyle w:val="CommentText"/>

</xml_diff>

<commit_message>
Minor updates to DFTO,LPN,MHW,OCFW,RFR,SMC
Most important fix is making the references section correct and correctly styled. Trying to utilize Chicago Manual of Style.

Also, wrote xeric-mesic description and added it to the SMC and RFR documents.

Many minor fixes and corrections.

	modified:   _DFTO/Doug Fir Tanoak Draft Description.docx
	modified:   _LPN/LPN Draft Description.docx
	modified:   _MHW/Montane Hardwood Draft Description.docx
	modified:   _OCFW/Oak-Conifer Forest and Woodland Draft Description.docx
	modified:   _RFR/RFR Draft Description.docx
	modified:   _SMC/Sierran Mixed Conifer Draft Description.docx
</commit_message>
<xml_diff>
--- a/_DFTO/Doug Fir Tanoak Draft Description.docx
+++ b/_DFTO/Doug Fir Tanoak Draft Description.docx
@@ -338,14 +338,34 @@
         </w:rPr>
         <w:t xml:space="preserve">, broad-leaved evergreen trees like </w:t>
       </w:r>
-      <w:r>
-        <w:rPr>
-          <w:rFonts w:cs="Times"/>
-          <w:i/>
-          <w:lang w:eastAsia="ja-JP"/>
-        </w:rPr>
-        <w:t>Lithocarpus densiflorus</w:t>
-      </w:r>
+      <w:proofErr w:type="spellStart"/>
+      <w:r>
+        <w:rPr>
+          <w:rFonts w:cs="Times"/>
+          <w:i/>
+          <w:lang w:eastAsia="ja-JP"/>
+        </w:rPr>
+        <w:t>Lithocarpus</w:t>
+      </w:r>
+      <w:proofErr w:type="spellEnd"/>
+      <w:r>
+        <w:rPr>
+          <w:rFonts w:cs="Times"/>
+          <w:i/>
+          <w:lang w:eastAsia="ja-JP"/>
+        </w:rPr>
+        <w:t xml:space="preserve"> </w:t>
+      </w:r>
+      <w:proofErr w:type="spellStart"/>
+      <w:r>
+        <w:rPr>
+          <w:rFonts w:cs="Times"/>
+          <w:i/>
+          <w:lang w:eastAsia="ja-JP"/>
+        </w:rPr>
+        <w:t>densiflorus</w:t>
+      </w:r>
+      <w:proofErr w:type="spellEnd"/>
       <w:r>
         <w:rPr>
           <w:rFonts w:cs="Times"/>
@@ -396,13 +416,23 @@
         </w:rPr>
         <w:t xml:space="preserve">l needle-leaved evergreen trees, typically </w:t>
       </w:r>
-      <w:r>
-        <w:rPr>
-          <w:rFonts w:cs="Times"/>
-          <w:i/>
-          <w:lang w:eastAsia="ja-JP"/>
-        </w:rPr>
-        <w:t xml:space="preserve">Psuedotsuga </w:t>
+      <w:proofErr w:type="spellStart"/>
+      <w:r>
+        <w:rPr>
+          <w:rFonts w:cs="Times"/>
+          <w:i/>
+          <w:lang w:eastAsia="ja-JP"/>
+        </w:rPr>
+        <w:t>Psuedotsuga</w:t>
+      </w:r>
+      <w:proofErr w:type="spellEnd"/>
+      <w:r>
+        <w:rPr>
+          <w:rFonts w:cs="Times"/>
+          <w:i/>
+          <w:lang w:eastAsia="ja-JP"/>
+        </w:rPr>
+        <w:t xml:space="preserve"> </w:t>
       </w:r>
       <w:r>
         <w:rPr>
@@ -501,30 +531,78 @@
       <w:r>
         <w:t xml:space="preserve"> hardwood tree associates may include </w:t>
       </w:r>
-      <w:r>
-        <w:rPr>
-          <w:i/>
-        </w:rPr>
-        <w:t>Quercus chrysolepis</w:t>
-      </w:r>
+      <w:proofErr w:type="spellStart"/>
+      <w:r>
+        <w:rPr>
+          <w:i/>
+        </w:rPr>
+        <w:t>Quercus</w:t>
+      </w:r>
+      <w:proofErr w:type="spellEnd"/>
+      <w:r>
+        <w:rPr>
+          <w:i/>
+        </w:rPr>
+        <w:t xml:space="preserve"> </w:t>
+      </w:r>
+      <w:proofErr w:type="spellStart"/>
+      <w:r>
+        <w:rPr>
+          <w:i/>
+        </w:rPr>
+        <w:t>chrysolepis</w:t>
+      </w:r>
+      <w:proofErr w:type="spellEnd"/>
       <w:r>
         <w:t xml:space="preserve">, </w:t>
       </w:r>
-      <w:r>
-        <w:rPr>
-          <w:i/>
-        </w:rPr>
-        <w:t>Quercus kelloggii</w:t>
-      </w:r>
+      <w:proofErr w:type="spellStart"/>
+      <w:r>
+        <w:rPr>
+          <w:i/>
+        </w:rPr>
+        <w:t>Quercus</w:t>
+      </w:r>
+      <w:proofErr w:type="spellEnd"/>
+      <w:r>
+        <w:rPr>
+          <w:i/>
+        </w:rPr>
+        <w:t xml:space="preserve"> </w:t>
+      </w:r>
+      <w:proofErr w:type="spellStart"/>
+      <w:r>
+        <w:rPr>
+          <w:i/>
+        </w:rPr>
+        <w:t>kelloggii</w:t>
+      </w:r>
+      <w:proofErr w:type="spellEnd"/>
       <w:r>
         <w:t xml:space="preserve">, and </w:t>
       </w:r>
-      <w:r>
-        <w:rPr>
-          <w:i/>
-        </w:rPr>
-        <w:t>Umbellularia californica</w:t>
-      </w:r>
+      <w:proofErr w:type="spellStart"/>
+      <w:r>
+        <w:rPr>
+          <w:i/>
+        </w:rPr>
+        <w:t>Umbellularia</w:t>
+      </w:r>
+      <w:proofErr w:type="spellEnd"/>
+      <w:r>
+        <w:rPr>
+          <w:i/>
+        </w:rPr>
+        <w:t xml:space="preserve"> </w:t>
+      </w:r>
+      <w:proofErr w:type="spellStart"/>
+      <w:r>
+        <w:rPr>
+          <w:i/>
+        </w:rPr>
+        <w:t>californica</w:t>
+      </w:r>
+      <w:proofErr w:type="spellEnd"/>
       <w:r>
         <w:t xml:space="preserve">. Potential </w:t>
       </w:r>
@@ -534,29 +612,61 @@
       <w:r>
         <w:t xml:space="preserve">conifer associates include </w:t>
       </w:r>
-      <w:r>
-        <w:rPr>
-          <w:i/>
-        </w:rPr>
-        <w:t>Abies concolor</w:t>
+      <w:proofErr w:type="spellStart"/>
+      <w:r>
+        <w:rPr>
+          <w:i/>
+        </w:rPr>
+        <w:t>Abies</w:t>
+      </w:r>
+      <w:proofErr w:type="spellEnd"/>
+      <w:r>
+        <w:rPr>
+          <w:i/>
+        </w:rPr>
+        <w:t xml:space="preserve"> concolor</w:t>
       </w:r>
       <w:r>
         <w:t xml:space="preserve">, </w:t>
       </w:r>
-      <w:r>
-        <w:rPr>
-          <w:i/>
-        </w:rPr>
-        <w:t>Pinus lambertiana</w:t>
-      </w:r>
+      <w:proofErr w:type="spellStart"/>
+      <w:r>
+        <w:rPr>
+          <w:i/>
+        </w:rPr>
+        <w:t>Pinus</w:t>
+      </w:r>
+      <w:proofErr w:type="spellEnd"/>
+      <w:r>
+        <w:rPr>
+          <w:i/>
+        </w:rPr>
+        <w:t xml:space="preserve"> </w:t>
+      </w:r>
+      <w:proofErr w:type="spellStart"/>
+      <w:r>
+        <w:rPr>
+          <w:i/>
+        </w:rPr>
+        <w:t>lambertiana</w:t>
+      </w:r>
+      <w:proofErr w:type="spellEnd"/>
       <w:r>
         <w:t xml:space="preserve">, and </w:t>
       </w:r>
-      <w:r>
-        <w:rPr>
-          <w:i/>
-        </w:rPr>
-        <w:t>Pinus ponderosa</w:t>
+      <w:proofErr w:type="spellStart"/>
+      <w:r>
+        <w:rPr>
+          <w:i/>
+        </w:rPr>
+        <w:t>Pinus</w:t>
+      </w:r>
+      <w:proofErr w:type="spellEnd"/>
+      <w:r>
+        <w:rPr>
+          <w:i/>
+        </w:rPr>
+        <w:t xml:space="preserve"> ponderosa</w:t>
       </w:r>
       <w:r>
         <w:t xml:space="preserve"> </w:t>
@@ -564,8 +674,13 @@
       <w:r>
         <w:t>(</w:t>
       </w:r>
-      <w:r>
-        <w:t>Tappeiner 1990</w:t>
+      <w:proofErr w:type="spellStart"/>
+      <w:r>
+        <w:t>Tappeiner</w:t>
+      </w:r>
+      <w:proofErr w:type="spellEnd"/>
+      <w:r>
+        <w:t xml:space="preserve"> 1990</w:t>
       </w:r>
       <w:r>
         <w:t>)</w:t>
@@ -603,23 +718,34 @@
         <w:rPr>
           <w:i/>
         </w:rPr>
-        <w:t>L. densiflorus</w:t>
-      </w:r>
+        <w:t xml:space="preserve">L. </w:t>
+      </w:r>
+      <w:proofErr w:type="spellStart"/>
+      <w:r>
+        <w:rPr>
+          <w:i/>
+        </w:rPr>
+        <w:t>densiflorus</w:t>
+      </w:r>
+      <w:proofErr w:type="spellEnd"/>
       <w:r>
         <w:t xml:space="preserve"> sprouts, often be</w:t>
       </w:r>
       <w:r>
         <w:t xml:space="preserve">come aggressive on burned or cutover areas. Among the most common shrubs are </w:t>
       </w:r>
+      <w:proofErr w:type="spellStart"/>
       <w:r>
         <w:rPr>
           <w:i/>
         </w:rPr>
         <w:t>Ceanothus</w:t>
       </w:r>
+      <w:proofErr w:type="spellEnd"/>
       <w:r>
         <w:t xml:space="preserve">, </w:t>
       </w:r>
+      <w:proofErr w:type="spellStart"/>
       <w:r>
         <w:rPr>
           <w:i/>
@@ -632,6 +758,7 @@
         </w:rPr>
         <w:t>s</w:t>
       </w:r>
+      <w:proofErr w:type="spellEnd"/>
       <w:r>
         <w:t xml:space="preserve">, </w:t>
       </w:r>
@@ -662,29 +789,48 @@
       <w:r>
         <w:t xml:space="preserve">, </w:t>
       </w:r>
+      <w:proofErr w:type="spellStart"/>
       <w:r>
         <w:rPr>
           <w:i/>
         </w:rPr>
         <w:t>Ribes</w:t>
       </w:r>
+      <w:proofErr w:type="spellEnd"/>
       <w:r>
         <w:t xml:space="preserve">, </w:t>
       </w:r>
+      <w:proofErr w:type="spellStart"/>
       <w:r>
         <w:rPr>
           <w:i/>
         </w:rPr>
         <w:t>Rubus</w:t>
       </w:r>
+      <w:proofErr w:type="spellEnd"/>
       <w:r>
         <w:t xml:space="preserve">, </w:t>
       </w:r>
-      <w:r>
-        <w:rPr>
-          <w:i/>
-        </w:rPr>
-        <w:t>Toxicodendron di</w:t>
+      <w:proofErr w:type="spellStart"/>
+      <w:r>
+        <w:rPr>
+          <w:i/>
+        </w:rPr>
+        <w:t>Toxicodendron</w:t>
+      </w:r>
+      <w:proofErr w:type="spellEnd"/>
+      <w:r>
+        <w:rPr>
+          <w:i/>
+        </w:rPr>
+        <w:t xml:space="preserve"> </w:t>
+      </w:r>
+      <w:proofErr w:type="spellStart"/>
+      <w:r>
+        <w:rPr>
+          <w:i/>
+        </w:rPr>
+        <w:t>di</w:t>
       </w:r>
       <w:r>
         <w:rPr>
@@ -692,15 +838,18 @@
         </w:rPr>
         <w:t>versilobum</w:t>
       </w:r>
+      <w:proofErr w:type="spellEnd"/>
       <w:r>
         <w:t xml:space="preserve">, and </w:t>
       </w:r>
+      <w:proofErr w:type="spellStart"/>
       <w:r>
         <w:rPr>
           <w:i/>
         </w:rPr>
         <w:t>Vaccinium</w:t>
       </w:r>
+      <w:proofErr w:type="spellEnd"/>
       <w:r>
         <w:t>.</w:t>
       </w:r>
@@ -716,21 +865,25 @@
       <w:r>
         <w:t xml:space="preserve"> </w:t>
       </w:r>
+      <w:proofErr w:type="spellStart"/>
       <w:r>
         <w:rPr>
           <w:i/>
         </w:rPr>
         <w:t>Chimaphila</w:t>
       </w:r>
+      <w:proofErr w:type="spellEnd"/>
       <w:r>
         <w:t xml:space="preserve">, </w:t>
       </w:r>
+      <w:proofErr w:type="spellStart"/>
       <w:r>
         <w:rPr>
           <w:i/>
         </w:rPr>
         <w:t>Mahonia</w:t>
       </w:r>
+      <w:proofErr w:type="spellEnd"/>
       <w:r>
         <w:rPr>
           <w:i/>
@@ -740,33 +893,53 @@
       <w:r>
         <w:t xml:space="preserve"> </w:t>
       </w:r>
-      <w:r>
-        <w:rPr>
-          <w:i/>
-        </w:rPr>
-        <w:t>Cirsium vulgare</w:t>
-      </w:r>
+      <w:proofErr w:type="spellStart"/>
+      <w:r>
+        <w:rPr>
+          <w:i/>
+        </w:rPr>
+        <w:t>Cirsium</w:t>
+      </w:r>
+      <w:proofErr w:type="spellEnd"/>
+      <w:r>
+        <w:rPr>
+          <w:i/>
+        </w:rPr>
+        <w:t xml:space="preserve"> </w:t>
+      </w:r>
+      <w:proofErr w:type="spellStart"/>
+      <w:r>
+        <w:rPr>
+          <w:i/>
+        </w:rPr>
+        <w:t>vulgare</w:t>
+      </w:r>
+      <w:proofErr w:type="spellEnd"/>
       <w:r>
         <w:t>,</w:t>
       </w:r>
       <w:r>
         <w:t xml:space="preserve"> </w:t>
       </w:r>
+      <w:proofErr w:type="spellStart"/>
       <w:r>
         <w:rPr>
           <w:i/>
         </w:rPr>
         <w:t>Erechtites</w:t>
       </w:r>
+      <w:proofErr w:type="spellEnd"/>
       <w:r>
         <w:t xml:space="preserve">, and </w:t>
       </w:r>
+      <w:proofErr w:type="spellStart"/>
       <w:r>
         <w:rPr>
           <w:i/>
         </w:rPr>
         <w:t>Whipplea</w:t>
       </w:r>
+      <w:proofErr w:type="spellEnd"/>
       <w:r>
         <w:t xml:space="preserve">. </w:t>
       </w:r>
@@ -776,66 +949,108 @@
       <w:r>
         <w:t xml:space="preserve">rass species include </w:t>
       </w:r>
+      <w:proofErr w:type="spellStart"/>
       <w:r>
         <w:rPr>
           <w:i/>
         </w:rPr>
         <w:t>Bromus</w:t>
       </w:r>
+      <w:proofErr w:type="spellEnd"/>
       <w:r>
         <w:t xml:space="preserve">, </w:t>
       </w:r>
+      <w:proofErr w:type="spellStart"/>
       <w:r>
         <w:rPr>
           <w:i/>
         </w:rPr>
         <w:t>Festuca</w:t>
       </w:r>
+      <w:proofErr w:type="spellEnd"/>
       <w:r>
         <w:t xml:space="preserve">, and </w:t>
       </w:r>
+      <w:proofErr w:type="spellStart"/>
       <w:r>
         <w:rPr>
           <w:i/>
         </w:rPr>
         <w:t>Hierochloe</w:t>
       </w:r>
+      <w:proofErr w:type="spellEnd"/>
       <w:r>
         <w:t xml:space="preserve">. </w:t>
       </w:r>
-      <w:r>
-        <w:rPr>
-          <w:i/>
-        </w:rPr>
-        <w:t>Polystichum munitum</w:t>
-      </w:r>
+      <w:proofErr w:type="spellStart"/>
+      <w:r>
+        <w:rPr>
+          <w:i/>
+        </w:rPr>
+        <w:t>Polystichum</w:t>
+      </w:r>
+      <w:proofErr w:type="spellEnd"/>
+      <w:r>
+        <w:rPr>
+          <w:i/>
+        </w:rPr>
+        <w:t xml:space="preserve"> </w:t>
+      </w:r>
+      <w:proofErr w:type="spellStart"/>
+      <w:r>
+        <w:rPr>
+          <w:i/>
+        </w:rPr>
+        <w:t>munitum</w:t>
+      </w:r>
+      <w:proofErr w:type="spellEnd"/>
       <w:r>
         <w:t xml:space="preserve"> and </w:t>
       </w:r>
-      <w:r>
-        <w:rPr>
-          <w:i/>
-        </w:rPr>
-        <w:t>Pteridium aquilinum</w:t>
-      </w:r>
+      <w:proofErr w:type="spellStart"/>
+      <w:r>
+        <w:rPr>
+          <w:i/>
+        </w:rPr>
+        <w:t>Pteridium</w:t>
+      </w:r>
+      <w:proofErr w:type="spellEnd"/>
+      <w:r>
+        <w:rPr>
+          <w:i/>
+        </w:rPr>
+        <w:t xml:space="preserve"> </w:t>
+      </w:r>
+      <w:proofErr w:type="spellStart"/>
+      <w:r>
+        <w:rPr>
+          <w:i/>
+        </w:rPr>
+        <w:t>aquilinum</w:t>
+      </w:r>
+      <w:proofErr w:type="spellEnd"/>
       <w:r>
         <w:t xml:space="preserve"> var. </w:t>
       </w:r>
+      <w:proofErr w:type="spellStart"/>
       <w:r>
         <w:rPr>
           <w:i/>
         </w:rPr>
         <w:t>pubescens</w:t>
       </w:r>
+      <w:proofErr w:type="spellEnd"/>
       <w:r>
         <w:t xml:space="preserve">) sometimes grow abundantly. </w:t>
       </w:r>
+      <w:proofErr w:type="spellStart"/>
       <w:r>
         <w:rPr>
           <w:i/>
         </w:rPr>
         <w:t>Carex</w:t>
       </w:r>
+      <w:proofErr w:type="spellEnd"/>
       <w:r>
         <w:t xml:space="preserve"> spp.</w:t>
       </w:r>
@@ -848,8 +1063,13 @@
       <w:r>
         <w:t xml:space="preserve"> (</w:t>
       </w:r>
-      <w:r>
-        <w:t>Tappeiner 1990</w:t>
+      <w:proofErr w:type="spellStart"/>
+      <w:r>
+        <w:t>Tappeiner</w:t>
+      </w:r>
+      <w:proofErr w:type="spellEnd"/>
+      <w:r>
+        <w:t xml:space="preserve"> 1990</w:t>
       </w:r>
       <w:r>
         <w:t>)</w:t>
@@ -1018,13 +1238,26 @@
         <w:t xml:space="preserve">Tanoak is typically found on soils that are deep, well-drained, and loamy, sandy, or gravelly. It grows in valleys, coves, ravines, along streams, and on north slopes. It is found between elevations of 580 and 1220 </w:t>
       </w:r>
       <w:r>
-        <w:t>m (1,900 and 4,000 ft)</w:t>
+        <w:t xml:space="preserve">m (1,900 and 4,000 </w:t>
+      </w:r>
+      <w:proofErr w:type="spellStart"/>
+      <w:r>
+        <w:t>ft</w:t>
+      </w:r>
+      <w:proofErr w:type="spellEnd"/>
+      <w:r>
+        <w:t>)</w:t>
       </w:r>
       <w:r>
         <w:t xml:space="preserve"> (</w:t>
       </w:r>
-      <w:r>
-        <w:t>Tappeiner 1990</w:t>
+      <w:proofErr w:type="spellStart"/>
+      <w:r>
+        <w:t>Tappeiner</w:t>
+      </w:r>
+      <w:proofErr w:type="spellEnd"/>
+      <w:r>
+        <w:t xml:space="preserve"> 1990</w:t>
       </w:r>
       <w:r>
         <w:t>)</w:t>
@@ -1126,13 +1359,58 @@
     </w:p>
     <w:p>
       <w:r>
-        <w:t>With its flammable leaves and successional position in the understory or subcanopy, tanoak is adapted to catch fire easily</w:t>
+        <w:t xml:space="preserve">With its flammable leaves and successional position in the understory or </w:t>
+      </w:r>
+      <w:proofErr w:type="spellStart"/>
+      <w:r>
+        <w:t>subcanopy</w:t>
+      </w:r>
+      <w:proofErr w:type="spellEnd"/>
+      <w:r>
+        <w:t xml:space="preserve">, </w:t>
+      </w:r>
+      <w:r>
+        <w:rPr>
+          <w:i/>
+        </w:rPr>
+        <w:t xml:space="preserve">L. </w:t>
+      </w:r>
+      <w:proofErr w:type="spellStart"/>
+      <w:r>
+        <w:rPr>
+          <w:i/>
+        </w:rPr>
+        <w:t>densiflorus</w:t>
+      </w:r>
+      <w:proofErr w:type="spellEnd"/>
+      <w:r>
+        <w:t xml:space="preserve"> is adapted to catch fire easily</w:t>
       </w:r>
       <w:r>
         <w:t xml:space="preserve">. </w:t>
       </w:r>
       <w:r>
-        <w:t xml:space="preserve">In the lower montane zone of the Sierra Nevada where tanoak occurs, the historic fire regime </w:t>
+        <w:t xml:space="preserve">In the lower montane zone of the Sierra Nevada where </w:t>
+      </w:r>
+      <w:r>
+        <w:rPr>
+          <w:i/>
+        </w:rPr>
+        <w:t xml:space="preserve">L. </w:t>
+      </w:r>
+      <w:proofErr w:type="spellStart"/>
+      <w:r>
+        <w:rPr>
+          <w:i/>
+        </w:rPr>
+        <w:t>densiflorus</w:t>
+      </w:r>
+      <w:proofErr w:type="spellEnd"/>
+      <w:r>
+        <w:t xml:space="preserve"> </w:t>
+      </w:r>
+      <w:r>
+        <w:t xml:space="preserve">occurs, the historic fire regime </w:t>
       </w:r>
       <w:r>
         <w:t>was characterized by</w:t>
@@ -1146,8 +1424,13 @@
       <w:r>
         <w:t>(</w:t>
       </w:r>
-      <w:r>
-        <w:t>Tappeiner 1990</w:t>
+      <w:proofErr w:type="spellStart"/>
+      <w:r>
+        <w:t>Tappeiner</w:t>
+      </w:r>
+      <w:proofErr w:type="spellEnd"/>
+      <w:r>
+        <w:t xml:space="preserve"> 1990</w:t>
       </w:r>
       <w:r>
         <w:t>)</w:t>
@@ -1170,8 +1453,13 @@
       <w:r>
         <w:t xml:space="preserve"> (</w:t>
       </w:r>
-      <w:r>
-        <w:t>LandFire 2007a</w:t>
+      <w:proofErr w:type="spellStart"/>
+      <w:r>
+        <w:t>LandFire</w:t>
+      </w:r>
+      <w:proofErr w:type="spellEnd"/>
+      <w:r>
+        <w:t xml:space="preserve"> 2007a</w:t>
       </w:r>
       <w:r>
         <w:t>). @@ -1183,13 +1471,59 @@
         <w:ind w:firstLine="360"/>
       </w:pPr>
       <w:r>
-        <w:t>Tanoak seedlings and saplings are typically top-killed by even low-severity surface fire. Large trees usually survive moderate-severity fire, bearing fire scars afterward. Even tanoaks with thick bark (</w:t>
+        <w:rPr>
+          <w:i/>
+        </w:rPr>
+        <w:t xml:space="preserve">L. </w:t>
+      </w:r>
+      <w:proofErr w:type="spellStart"/>
+      <w:r>
+        <w:rPr>
+          <w:i/>
+        </w:rPr>
+        <w:t>densiflorus</w:t>
+      </w:r>
+      <w:proofErr w:type="spellEnd"/>
+      <w:r>
+        <w:t xml:space="preserve"> </w:t>
+      </w:r>
+      <w:r>
+        <w:t xml:space="preserve">seedlings and saplings are typically top-killed by even low-severity surface fire. Large trees usually survive moderate-severity fire, bearing fire scars afterward. Even </w:t>
+      </w:r>
+      <w:r>
+        <w:rPr>
+          <w:i/>
+        </w:rPr>
+        <w:t xml:space="preserve">L. </w:t>
+      </w:r>
+      <w:proofErr w:type="spellStart"/>
+      <w:r>
+        <w:rPr>
+          <w:i/>
+        </w:rPr>
+        <w:t>densiflorus</w:t>
+      </w:r>
+      <w:proofErr w:type="spellEnd"/>
+      <w:r>
+        <w:t xml:space="preserve"> </w:t>
+      </w:r>
+      <w:r>
+        <w:t>with thick bark (</w:t>
       </w:r>
       <w:r>
         <w:t>3-10 cm</w:t>
       </w:r>
       <w:r>
-        <w:t>) typically sustain bole damage from fire. Relative to associated conifers, mature Douglas fir is fairly</w:t>
+        <w:t xml:space="preserve">) typically sustain bole damage from fire. Relative to associated conifers, mature </w:t>
+      </w:r>
+      <w:r>
+        <w:rPr>
+          <w:i/>
+        </w:rPr>
+        <w:t>P. menziesii</w:t>
+      </w:r>
+      <w:r>
+        <w:t xml:space="preserve"> is fairly</w:t>
       </w:r>
       <w:r>
         <w:t xml:space="preserve"> </w:t>
@@ -1203,8 +1537,13 @@
       <w:r>
         <w:t xml:space="preserve"> (</w:t>
       </w:r>
-      <w:r>
-        <w:t>Tappeiner 1990).</w:t>
+      <w:proofErr w:type="spellStart"/>
+      <w:r>
+        <w:t>Tappeiner</w:t>
+      </w:r>
+      <w:proofErr w:type="spellEnd"/>
+      <w:r>
+        <w:t xml:space="preserve"> 1990).</w:t>
       </w:r>
     </w:p>
     <w:p>
@@ -1212,6 +1551,9 @@
         <w:ind w:firstLine="360"/>
       </w:pPr>
       <w:r>
+        <w:t xml:space="preserve">Data on fire return intervals (FRIs) are available from a few review papers. </w:t>
+      </w:r>
+      <w:r>
         <w:t>For mixed evergreen-tanoak</w:t>
       </w:r>
       <w:r>
@@ -1313,6 +1655,7 @@
       <w:r>
         <w:t xml:space="preserve">The </w:t>
       </w:r>
+      <w:proofErr w:type="spellStart"/>
       <w:r>
         <w:t>Land</w:t>
       </w:r>
@@ -1320,7 +1663,11 @@
         <w:t>F</w:t>
       </w:r>
       <w:r>
-        <w:t>ire model</w:t>
+        <w:t>ire</w:t>
+      </w:r>
+      <w:proofErr w:type="spellEnd"/>
+      <w:r>
+        <w:t xml:space="preserve"> model</w:t>
       </w:r>
       <w:r>
         <w:t xml:space="preserve"> for this type </w:t>
@@ -1431,11 +1778,9 @@
       <w:r>
         <w:t xml:space="preserve">. The </w:t>
       </w:r>
-      <w:bookmarkStart w:id="3" w:name="_GoBack"/>
       <w:r>
         <w:t>LandFire</w:t>
       </w:r>
-      <w:bookmarkEnd w:id="3"/>
       <w:r>
         <w:t xml:space="preserve"> model for </w:t>
       </w:r>
@@ -3166,8 +3511,8 @@
         </w:rPr>
         <w:t xml:space="preserve">Vegetation Condition </w:t>
       </w:r>
+      <w:commentRangeStart w:id="3"/>
       <w:commentRangeStart w:id="4"/>
-      <w:commentRangeStart w:id="5"/>
       <w:r>
         <w:rPr>
           <w:bCs w:val="0"/>
@@ -3175,21 +3520,21 @@
         </w:rPr>
         <w:t>Classes</w:t>
       </w:r>
+      <w:commentRangeEnd w:id="3"/>
+      <w:r>
+        <w:rPr>
+          <w:rStyle w:val="CommentReference"/>
+        </w:rPr>
+        <w:commentReference w:id="3"/>
+      </w:r>
       <w:commentRangeEnd w:id="4"/>
-      <w:r>
-        <w:rPr>
-          <w:rStyle w:val="CommentReference"/>
-        </w:rPr>
-        <w:commentReference w:id="4"/>
-      </w:r>
-      <w:commentRangeEnd w:id="5"/>
       <w:r>
         <w:rPr>
           <w:rStyle w:val="CommentReference"/>
           <w:b w:val="0"/>
           <w:bCs w:val="0"/>
         </w:rPr>
-        <w:commentReference w:id="5"/>
+        <w:commentReference w:id="4"/>
       </w:r>
     </w:p>
     <w:p>
@@ -3294,8 +3639,18 @@
           <w:i/>
           <w:lang w:eastAsia="ja-JP"/>
         </w:rPr>
-        <w:t xml:space="preserve"> densiflorus</w:t>
-      </w:r>
+        <w:t xml:space="preserve"> </w:t>
+      </w:r>
+      <w:proofErr w:type="spellStart"/>
+      <w:r>
+        <w:rPr>
+          <w:rFonts w:cs="Times"/>
+          <w:i/>
+          <w:lang w:eastAsia="ja-JP"/>
+        </w:rPr>
+        <w:t>densiflorus</w:t>
+      </w:r>
+      <w:proofErr w:type="spellEnd"/>
       <w:r>
         <w:rPr>
           <w:rFonts w:cs="Times"/>
@@ -3355,9 +3710,11 @@
         </w:rPr>
         <w:t xml:space="preserve"> (</w:t>
       </w:r>
+      <w:proofErr w:type="spellStart"/>
       <w:r>
         <w:t>Uchytil</w:t>
       </w:r>
+      <w:proofErr w:type="spellEnd"/>
       <w:r>
         <w:t xml:space="preserve"> 1991</w:t>
       </w:r>
@@ -3389,16 +3746,54 @@
           <w:rFonts w:cs="Times"/>
           <w:lang w:eastAsia="ja-JP"/>
         </w:rPr>
-        <w:t xml:space="preserve">Nearly all tan oak burls sprout after fire, and survivorship is high. </w:t>
-      </w:r>
-      <w:r>
-        <w:rPr>
-          <w:rFonts w:cs="Times"/>
-          <w:i/>
-          <w:lang w:eastAsia="ja-JP"/>
-        </w:rPr>
-        <w:t>Q. chrysolepis</w:t>
-      </w:r>
+        <w:t xml:space="preserve">Nearly all </w:t>
+      </w:r>
+      <w:r>
+        <w:rPr>
+          <w:i/>
+        </w:rPr>
+        <w:t xml:space="preserve">L. </w:t>
+      </w:r>
+      <w:proofErr w:type="spellStart"/>
+      <w:r>
+        <w:rPr>
+          <w:i/>
+        </w:rPr>
+        <w:t>densiflorus</w:t>
+      </w:r>
+      <w:proofErr w:type="spellEnd"/>
+      <w:r>
+        <w:rPr>
+          <w:rFonts w:cs="Times"/>
+          <w:lang w:eastAsia="ja-JP"/>
+        </w:rPr>
+        <w:t xml:space="preserve"> </w:t>
+      </w:r>
+      <w:r>
+        <w:rPr>
+          <w:rFonts w:cs="Times"/>
+          <w:lang w:eastAsia="ja-JP"/>
+        </w:rPr>
+        <w:t xml:space="preserve">burls sprout after fire, and survivorship is high. </w:t>
+      </w:r>
+      <w:r>
+        <w:rPr>
+          <w:rFonts w:cs="Times"/>
+          <w:i/>
+          <w:lang w:eastAsia="ja-JP"/>
+        </w:rPr>
+        <w:t xml:space="preserve">Q. </w:t>
+      </w:r>
+      <w:proofErr w:type="spellStart"/>
+      <w:r>
+        <w:rPr>
+          <w:rFonts w:cs="Times"/>
+          <w:i/>
+          <w:lang w:eastAsia="ja-JP"/>
+        </w:rPr>
+        <w:t>chrysolepis</w:t>
+      </w:r>
+      <w:proofErr w:type="spellEnd"/>
       <w:r>
         <w:rPr>
           <w:rFonts w:cs="Times"/>
@@ -3406,6 +3801,7 @@
         </w:rPr>
         <w:t xml:space="preserve">, if present, also sprouts readily, and shrubs such as </w:t>
       </w:r>
+      <w:proofErr w:type="spellStart"/>
       <w:r>
         <w:rPr>
           <w:rFonts w:cs="Times"/>
@@ -3414,6 +3810,7 @@
         </w:rPr>
         <w:t>Mahonia</w:t>
       </w:r>
+      <w:proofErr w:type="spellEnd"/>
       <w:r>
         <w:rPr>
           <w:rFonts w:cs="Times"/>
@@ -3459,14 +3856,34 @@
         </w:rPr>
         <w:t xml:space="preserve"> may be significant. Shrub growth from seed banks, e.g. </w:t>
       </w:r>
-      <w:r>
-        <w:rPr>
-          <w:rFonts w:cs="Times"/>
-          <w:i/>
-          <w:lang w:eastAsia="ja-JP"/>
-        </w:rPr>
-        <w:t>Ceanothus integerrimus</w:t>
-      </w:r>
+      <w:proofErr w:type="spellStart"/>
+      <w:r>
+        <w:rPr>
+          <w:rFonts w:cs="Times"/>
+          <w:i/>
+          <w:lang w:eastAsia="ja-JP"/>
+        </w:rPr>
+        <w:t>Ceanothus</w:t>
+      </w:r>
+      <w:proofErr w:type="spellEnd"/>
+      <w:r>
+        <w:rPr>
+          <w:rFonts w:cs="Times"/>
+          <w:i/>
+          <w:lang w:eastAsia="ja-JP"/>
+        </w:rPr>
+        <w:t xml:space="preserve"> </w:t>
+      </w:r>
+      <w:proofErr w:type="spellStart"/>
+      <w:r>
+        <w:rPr>
+          <w:rFonts w:cs="Times"/>
+          <w:i/>
+          <w:lang w:eastAsia="ja-JP"/>
+        </w:rPr>
+        <w:t>integerrimus</w:t>
+      </w:r>
+      <w:proofErr w:type="spellEnd"/>
       <w:r>
         <w:rPr>
           <w:rFonts w:cs="Times"/>
@@ -3481,12 +3898,21 @@
         </w:rPr>
         <w:t xml:space="preserve"> (</w:t>
       </w:r>
-      <w:r>
-        <w:rPr>
-          <w:rFonts w:cs="Times"/>
-          <w:lang w:eastAsia="ja-JP"/>
-        </w:rPr>
-        <w:t>LandFire 2007a</w:t>
+      <w:proofErr w:type="spellStart"/>
+      <w:r>
+        <w:rPr>
+          <w:rFonts w:cs="Times"/>
+          <w:lang w:eastAsia="ja-JP"/>
+        </w:rPr>
+        <w:t>LandFire</w:t>
+      </w:r>
+      <w:proofErr w:type="spellEnd"/>
+      <w:r>
+        <w:rPr>
+          <w:rFonts w:cs="Times"/>
+          <w:lang w:eastAsia="ja-JP"/>
+        </w:rPr>
+        <w:t xml:space="preserve"> 2007a</w:t>
       </w:r>
       <w:r>
         <w:rPr>
@@ -3515,14 +3941,40 @@
           <w:i/>
           <w:lang w:eastAsia="ja-JP"/>
         </w:rPr>
-        <w:t>L. densiflorus</w:t>
-      </w:r>
-      <w:r>
-        <w:rPr>
-          <w:rFonts w:cs="Times"/>
-          <w:lang w:eastAsia="ja-JP"/>
-        </w:rPr>
-        <w:t xml:space="preserve"> and other shrubs usually dominante the initial condition (Raphael 1988).</w:t>
+        <w:t xml:space="preserve">L. </w:t>
+      </w:r>
+      <w:proofErr w:type="spellStart"/>
+      <w:r>
+        <w:rPr>
+          <w:rFonts w:cs="Times"/>
+          <w:i/>
+          <w:lang w:eastAsia="ja-JP"/>
+        </w:rPr>
+        <w:t>densiflorus</w:t>
+      </w:r>
+      <w:proofErr w:type="spellEnd"/>
+      <w:r>
+        <w:rPr>
+          <w:rFonts w:cs="Times"/>
+          <w:lang w:eastAsia="ja-JP"/>
+        </w:rPr>
+        <w:t xml:space="preserve"> and other shrubs usually </w:t>
+      </w:r>
+      <w:proofErr w:type="spellStart"/>
+      <w:r>
+        <w:rPr>
+          <w:rFonts w:cs="Times"/>
+          <w:lang w:eastAsia="ja-JP"/>
+        </w:rPr>
+        <w:t>dominante</w:t>
+      </w:r>
+      <w:proofErr w:type="spellEnd"/>
+      <w:r>
+        <w:rPr>
+          <w:rFonts w:cs="Times"/>
+          <w:lang w:eastAsia="ja-JP"/>
+        </w:rPr>
+        <w:t xml:space="preserve"> the initial condition (Raphael 1988).</w:t>
       </w:r>
     </w:p>
     <w:p>
@@ -3541,14 +3993,34 @@
         </w:rPr>
         <w:t xml:space="preserve">On ultramafic sites, grasses like </w:t>
       </w:r>
-      <w:r>
-        <w:rPr>
-          <w:rFonts w:cs="Times"/>
-          <w:i/>
-          <w:lang w:eastAsia="ja-JP"/>
-        </w:rPr>
-        <w:t>Festuca, Danthonia</w:t>
-      </w:r>
+      <w:proofErr w:type="spellStart"/>
+      <w:r>
+        <w:rPr>
+          <w:rFonts w:cs="Times"/>
+          <w:i/>
+          <w:lang w:eastAsia="ja-JP"/>
+        </w:rPr>
+        <w:t>Festuca</w:t>
+      </w:r>
+      <w:proofErr w:type="spellEnd"/>
+      <w:r>
+        <w:rPr>
+          <w:rFonts w:cs="Times"/>
+          <w:i/>
+          <w:lang w:eastAsia="ja-JP"/>
+        </w:rPr>
+        <w:t xml:space="preserve">, </w:t>
+      </w:r>
+      <w:proofErr w:type="spellStart"/>
+      <w:r>
+        <w:rPr>
+          <w:rFonts w:cs="Times"/>
+          <w:i/>
+          <w:lang w:eastAsia="ja-JP"/>
+        </w:rPr>
+        <w:t>Danthonia</w:t>
+      </w:r>
+      <w:proofErr w:type="spellEnd"/>
       <w:r>
         <w:rPr>
           <w:rFonts w:cs="Times"/>
@@ -3556,13 +4028,23 @@
         </w:rPr>
         <w:t xml:space="preserve">, and </w:t>
       </w:r>
-      <w:r>
-        <w:rPr>
-          <w:rFonts w:cs="Times"/>
-          <w:i/>
-          <w:lang w:eastAsia="ja-JP"/>
-        </w:rPr>
-        <w:t>Acnatherum,</w:t>
+      <w:proofErr w:type="spellStart"/>
+      <w:r>
+        <w:rPr>
+          <w:rFonts w:cs="Times"/>
+          <w:i/>
+          <w:lang w:eastAsia="ja-JP"/>
+        </w:rPr>
+        <w:t>Acnatherum</w:t>
+      </w:r>
+      <w:proofErr w:type="spellEnd"/>
+      <w:r>
+        <w:rPr>
+          <w:rFonts w:cs="Times"/>
+          <w:i/>
+          <w:lang w:eastAsia="ja-JP"/>
+        </w:rPr>
+        <w:t>,</w:t>
       </w:r>
       <w:r>
         <w:rPr>
@@ -3577,8 +4059,18 @@
           <w:i/>
           <w:lang w:eastAsia="ja-JP"/>
         </w:rPr>
-        <w:t>P. jeffrei</w:t>
-      </w:r>
+        <w:t xml:space="preserve">P. </w:t>
+      </w:r>
+      <w:proofErr w:type="spellStart"/>
+      <w:r>
+        <w:rPr>
+          <w:rFonts w:cs="Times"/>
+          <w:i/>
+          <w:lang w:eastAsia="ja-JP"/>
+        </w:rPr>
+        <w:t>jeffrei</w:t>
+      </w:r>
+      <w:proofErr w:type="spellEnd"/>
       <w:r>
         <w:rPr>
           <w:rFonts w:cs="Times"/>
@@ -3591,7 +4083,23 @@
           <w:rFonts w:cs="Times"/>
           <w:lang w:eastAsia="ja-JP"/>
         </w:rPr>
-        <w:t>(LandFire 2007b)</w:t>
+        <w:t>(</w:t>
+      </w:r>
+      <w:proofErr w:type="spellStart"/>
+      <w:r>
+        <w:rPr>
+          <w:rFonts w:cs="Times"/>
+          <w:lang w:eastAsia="ja-JP"/>
+        </w:rPr>
+        <w:t>LandFire</w:t>
+      </w:r>
+      <w:proofErr w:type="spellEnd"/>
+      <w:r>
+        <w:rPr>
+          <w:rFonts w:cs="Times"/>
+          <w:lang w:eastAsia="ja-JP"/>
+        </w:rPr>
+        <w:t xml:space="preserve"> 2007b)</w:t>
       </w:r>
       <w:r>
         <w:rPr>
@@ -3683,7 +4191,7 @@
         </w:rPr>
         <w:t xml:space="preserve">Succession </w:t>
       </w:r>
-      <w:commentRangeStart w:id="6"/>
+      <w:commentRangeStart w:id="5"/>
       <w:r>
         <w:rPr>
           <w:b/>
@@ -3699,12 +4207,12 @@
         </w:rPr>
         <w:t xml:space="preserve"> </w:t>
       </w:r>
-      <w:commentRangeEnd w:id="6"/>
+      <w:commentRangeEnd w:id="5"/>
       <w:r>
         <w:rPr>
           <w:rStyle w:val="CommentReference"/>
         </w:rPr>
-        <w:commentReference w:id="6"/>
+        <w:commentReference w:id="5"/>
       </w:r>
       <w:r>
         <w:rPr>
@@ -3978,8 +4486,18 @@
           <w:i/>
           <w:lang w:eastAsia="ja-JP"/>
         </w:rPr>
-        <w:t xml:space="preserve"> densiflorus</w:t>
-      </w:r>
+        <w:t xml:space="preserve"> </w:t>
+      </w:r>
+      <w:proofErr w:type="spellStart"/>
+      <w:r>
+        <w:rPr>
+          <w:rFonts w:cs="Times"/>
+          <w:i/>
+          <w:lang w:eastAsia="ja-JP"/>
+        </w:rPr>
+        <w:t>densiflorus</w:t>
+      </w:r>
+      <w:proofErr w:type="spellEnd"/>
       <w:r>
         <w:rPr>
           <w:rFonts w:cs="Times"/>
@@ -3997,21 +4515,25 @@
       <w:r>
         <w:t xml:space="preserve">Other </w:t>
       </w:r>
+      <w:proofErr w:type="spellStart"/>
       <w:r>
         <w:rPr>
           <w:i/>
         </w:rPr>
         <w:t>Quercus</w:t>
       </w:r>
+      <w:proofErr w:type="spellEnd"/>
       <w:r>
         <w:t xml:space="preserve"> and </w:t>
       </w:r>
+      <w:proofErr w:type="spellStart"/>
       <w:r>
         <w:rPr>
           <w:i/>
         </w:rPr>
         <w:t>Arctostaphylos</w:t>
       </w:r>
+      <w:proofErr w:type="spellEnd"/>
       <w:r>
         <w:t xml:space="preserve"> species may also be present. </w:t>
       </w:r>
@@ -4077,16 +4599,31 @@
           <w:i/>
           <w:lang w:eastAsia="ja-JP"/>
         </w:rPr>
-        <w:t xml:space="preserve"> densiflorus</w:t>
-      </w:r>
+        <w:t xml:space="preserve"> </w:t>
+      </w:r>
+      <w:proofErr w:type="spellStart"/>
+      <w:r>
+        <w:rPr>
+          <w:rFonts w:cs="Times"/>
+          <w:i/>
+          <w:lang w:eastAsia="ja-JP"/>
+        </w:rPr>
+        <w:t>densiflorus</w:t>
+      </w:r>
+      <w:proofErr w:type="spellEnd"/>
       <w:r>
         <w:t xml:space="preserve"> canopy</w:t>
       </w:r>
       <w:r>
         <w:t xml:space="preserve"> (</w:t>
       </w:r>
-      <w:r>
-        <w:t>LandFire 2007a</w:t>
+      <w:proofErr w:type="spellStart"/>
+      <w:r>
+        <w:t>LandFire</w:t>
+      </w:r>
+      <w:proofErr w:type="spellEnd"/>
+      <w:r>
+        <w:t xml:space="preserve"> 2007a</w:t>
       </w:r>
       <w:r>
         <w:t xml:space="preserve">, </w:t>
@@ -4113,8 +4650,16 @@
         <w:rPr>
           <w:i/>
         </w:rPr>
-        <w:t>P. jeffreyi</w:t>
-      </w:r>
+        <w:t xml:space="preserve">P. </w:t>
+      </w:r>
+      <w:proofErr w:type="spellStart"/>
+      <w:r>
+        <w:rPr>
+          <w:i/>
+        </w:rPr>
+        <w:t>jeffreyi</w:t>
+      </w:r>
+      <w:proofErr w:type="spellEnd"/>
       <w:r>
         <w:t xml:space="preserve"> stands with an understory comprised of grasses, forbs, and shrubs </w:t>
       </w:r>
@@ -4123,7 +4668,23 @@
           <w:rFonts w:cs="Times"/>
           <w:lang w:eastAsia="ja-JP"/>
         </w:rPr>
-        <w:t>(LandFire 2007b)</w:t>
+        <w:t>(</w:t>
+      </w:r>
+      <w:proofErr w:type="spellStart"/>
+      <w:r>
+        <w:rPr>
+          <w:rFonts w:cs="Times"/>
+          <w:lang w:eastAsia="ja-JP"/>
+        </w:rPr>
+        <w:t>LandFire</w:t>
+      </w:r>
+      <w:proofErr w:type="spellEnd"/>
+      <w:r>
+        <w:rPr>
+          <w:rFonts w:cs="Times"/>
+          <w:lang w:eastAsia="ja-JP"/>
+        </w:rPr>
+        <w:t xml:space="preserve"> 2007b)</w:t>
       </w:r>
       <w:r>
         <w:rPr>
@@ -4481,8 +5042,13 @@
         </w:rPr>
         <w:tab/>
       </w:r>
-      <w:r>
-        <w:t xml:space="preserve">Overstory of large and very large conifers, primarily </w:t>
+      <w:proofErr w:type="spellStart"/>
+      <w:r>
+        <w:t>Overstory</w:t>
+      </w:r>
+      <w:proofErr w:type="spellEnd"/>
+      <w:r>
+        <w:t xml:space="preserve"> of large and very large conifers, primarily </w:t>
       </w:r>
       <w:r>
         <w:rPr>
@@ -4497,8 +5063,16 @@
         <w:rPr>
           <w:i/>
         </w:rPr>
-        <w:t>P. lambertiana</w:t>
-      </w:r>
+        <w:t xml:space="preserve">P. </w:t>
+      </w:r>
+      <w:proofErr w:type="spellStart"/>
+      <w:r>
+        <w:rPr>
+          <w:i/>
+        </w:rPr>
+        <w:t>lambertiana</w:t>
+      </w:r>
+      <w:proofErr w:type="spellEnd"/>
       <w:r>
         <w:t xml:space="preserve"> also occurs. </w:t>
       </w:r>
@@ -4506,10 +5080,26 @@
         <w:rPr>
           <w:i/>
         </w:rPr>
-        <w:t>L. densiflorus</w:t>
-      </w:r>
-      <w:r>
-        <w:t xml:space="preserve"> is tolerant of both full sun and shade, and usually dominates the subcanopy at this stage. Co-dominance of the upper canopy with </w:t>
+        <w:t xml:space="preserve">L. </w:t>
+      </w:r>
+      <w:proofErr w:type="spellStart"/>
+      <w:r>
+        <w:rPr>
+          <w:i/>
+        </w:rPr>
+        <w:t>densiflorus</w:t>
+      </w:r>
+      <w:proofErr w:type="spellEnd"/>
+      <w:r>
+        <w:t xml:space="preserve"> is tolerant of both full sun and shade, and usually dominates the </w:t>
+      </w:r>
+      <w:proofErr w:type="spellStart"/>
+      <w:r>
+        <w:t>subcanopy</w:t>
+      </w:r>
+      <w:proofErr w:type="spellEnd"/>
+      <w:r>
+        <w:t xml:space="preserve"> at this stage. Co-dominance of the upper canopy with </w:t>
       </w:r>
       <w:r>
         <w:rPr>
@@ -4520,21 +5110,25 @@
       <w:r>
         <w:t xml:space="preserve"> is uncommon but possible after extended periods without disturbance. </w:t>
       </w:r>
+      <w:proofErr w:type="spellStart"/>
       <w:r>
         <w:rPr>
           <w:i/>
         </w:rPr>
         <w:t>Quercus</w:t>
       </w:r>
+      <w:proofErr w:type="spellEnd"/>
       <w:r>
         <w:t xml:space="preserve"> and </w:t>
       </w:r>
+      <w:proofErr w:type="spellStart"/>
       <w:r>
         <w:rPr>
           <w:i/>
         </w:rPr>
         <w:t>Arctostaphylos</w:t>
       </w:r>
+      <w:proofErr w:type="spellEnd"/>
       <w:r>
         <w:t xml:space="preserve"> species may also be present in th</w:t>
       </w:r>
@@ -4544,17 +5138,24 @@
       <w:r>
         <w:t>canopy (</w:t>
       </w:r>
+      <w:proofErr w:type="spellStart"/>
       <w:r>
         <w:t>Uchytil</w:t>
       </w:r>
+      <w:proofErr w:type="spellEnd"/>
       <w:r>
         <w:t xml:space="preserve"> 1991</w:t>
       </w:r>
       <w:r>
         <w:t xml:space="preserve">, </w:t>
       </w:r>
-      <w:r>
-        <w:t>LandFire 2007a</w:t>
+      <w:proofErr w:type="spellStart"/>
+      <w:r>
+        <w:t>LandFire</w:t>
+      </w:r>
+      <w:proofErr w:type="spellEnd"/>
+      <w:r>
+        <w:t xml:space="preserve"> 2007a</w:t>
       </w:r>
       <w:r>
         <w:t>)</w:t>
@@ -4577,34 +5178,82 @@
         <w:rPr>
           <w:i/>
         </w:rPr>
-        <w:t>P. jeffreyi</w:t>
-      </w:r>
+        <w:t xml:space="preserve">P. </w:t>
+      </w:r>
+      <w:proofErr w:type="spellStart"/>
+      <w:r>
+        <w:rPr>
+          <w:i/>
+        </w:rPr>
+        <w:t>jeffreyi</w:t>
+      </w:r>
+      <w:proofErr w:type="spellEnd"/>
       <w:r>
         <w:t xml:space="preserve"> are the primary conifer species. Grass savannah persists on sites experiencing low intensity fire (with </w:t>
       </w:r>
-      <w:r>
-        <w:rPr>
-          <w:i/>
-        </w:rPr>
-        <w:t xml:space="preserve">Festuca, Achnatherum, </w:t>
+      <w:proofErr w:type="spellStart"/>
+      <w:r>
+        <w:rPr>
+          <w:i/>
+        </w:rPr>
+        <w:t>Festuca</w:t>
+      </w:r>
+      <w:proofErr w:type="spellEnd"/>
+      <w:r>
+        <w:rPr>
+          <w:i/>
+        </w:rPr>
+        <w:t xml:space="preserve">, </w:t>
+      </w:r>
+      <w:proofErr w:type="spellStart"/>
+      <w:r>
+        <w:rPr>
+          <w:i/>
+        </w:rPr>
+        <w:t>Achnatherum</w:t>
+      </w:r>
+      <w:proofErr w:type="spellEnd"/>
+      <w:r>
+        <w:rPr>
+          <w:i/>
+        </w:rPr>
+        <w:t xml:space="preserve">, </w:t>
       </w:r>
       <w:r>
         <w:t xml:space="preserve">and </w:t>
       </w:r>
+      <w:proofErr w:type="spellStart"/>
       <w:r>
         <w:rPr>
           <w:i/>
         </w:rPr>
         <w:t>Danthonia</w:t>
       </w:r>
-      <w:r>
-        <w:t xml:space="preserve">). Where fire is less frequent, chaparral shrubland develops (with </w:t>
-      </w:r>
-      <w:r>
-        <w:rPr>
-          <w:i/>
-        </w:rPr>
-        <w:t xml:space="preserve">Arctostaphylos </w:t>
+      <w:proofErr w:type="spellEnd"/>
+      <w:r>
+        <w:t xml:space="preserve">). Where fire is less frequent, chaparral </w:t>
+      </w:r>
+      <w:proofErr w:type="spellStart"/>
+      <w:r>
+        <w:t>shrubland</w:t>
+      </w:r>
+      <w:proofErr w:type="spellEnd"/>
+      <w:r>
+        <w:t xml:space="preserve"> develops (with </w:t>
+      </w:r>
+      <w:proofErr w:type="spellStart"/>
+      <w:r>
+        <w:rPr>
+          <w:i/>
+        </w:rPr>
+        <w:t>Arctostaphylos</w:t>
+      </w:r>
+      <w:proofErr w:type="spellEnd"/>
+      <w:r>
+        <w:rPr>
+          <w:i/>
+        </w:rPr>
+        <w:t xml:space="preserve"> </w:t>
       </w:r>
       <w:r>
         <w:t>and</w:t>
@@ -4613,10 +5262,40 @@
         <w:rPr>
           <w:i/>
         </w:rPr>
-        <w:t xml:space="preserve"> Quercus breweri</w:t>
-      </w:r>
-      <w:r>
-        <w:t>) (LandFire 2007b).</w:t>
+        <w:t xml:space="preserve"> </w:t>
+      </w:r>
+      <w:proofErr w:type="spellStart"/>
+      <w:r>
+        <w:rPr>
+          <w:i/>
+        </w:rPr>
+        <w:t>Quercus</w:t>
+      </w:r>
+      <w:proofErr w:type="spellEnd"/>
+      <w:r>
+        <w:rPr>
+          <w:i/>
+        </w:rPr>
+        <w:t xml:space="preserve"> </w:t>
+      </w:r>
+      <w:proofErr w:type="spellStart"/>
+      <w:r>
+        <w:rPr>
+          <w:i/>
+        </w:rPr>
+        <w:t>breweri</w:t>
+      </w:r>
+      <w:proofErr w:type="spellEnd"/>
+      <w:r>
+        <w:t>) (</w:t>
+      </w:r>
+      <w:proofErr w:type="spellStart"/>
+      <w:r>
+        <w:t>LandFire</w:t>
+      </w:r>
+      <w:proofErr w:type="spellEnd"/>
+      <w:r>
+        <w:t xml:space="preserve"> 2007b).</w:t>
       </w:r>
     </w:p>
     <w:p>
@@ -4762,8 +5441,8 @@
         </w:rPr>
         <w:t xml:space="preserve">Condition </w:t>
       </w:r>
+      <w:commentRangeStart w:id="6"/>
       <w:commentRangeStart w:id="7"/>
-      <w:commentRangeStart w:id="8"/>
       <w:r>
         <w:rPr>
           <w:b/>
@@ -4771,21 +5450,21 @@
         </w:rPr>
         <w:t>Classification</w:t>
       </w:r>
+      <w:commentRangeEnd w:id="6"/>
+      <w:r>
+        <w:rPr>
+          <w:rStyle w:val="CommentReference"/>
+        </w:rPr>
+        <w:commentReference w:id="6"/>
+      </w:r>
       <w:commentRangeEnd w:id="7"/>
-      <w:r>
-        <w:rPr>
-          <w:rStyle w:val="CommentReference"/>
-        </w:rPr>
-        <w:commentReference w:id="7"/>
-      </w:r>
-      <w:commentRangeEnd w:id="8"/>
       <w:r>
         <w:rPr>
           <w:rStyle w:val="CommentReference"/>
           <w:rFonts w:eastAsia="Times New Roman"/>
           <w:noProof/>
         </w:rPr>
-        <w:commentReference w:id="8"/>
+        <w:commentReference w:id="7"/>
       </w:r>
     </w:p>
     <w:p>
@@ -4804,7 +5483,7 @@
         <w:rPr>
           <w:sz w:val="22"/>
         </w:rPr>
-        <w:t>MHW</w:t>
+        <w:t>DFTO</w:t>
       </w:r>
       <w:r>
         <w:rPr>
@@ -4834,7 +5513,21 @@
         <w:rPr>
           <w:sz w:val="22"/>
         </w:rPr>
-        <w:t xml:space="preserve"> Each row in the table below should be read with a boolean AND across each column of a row.</w:t>
+        <w:t xml:space="preserve"> Each row in the table below should be read with a </w:t>
+      </w:r>
+      <w:proofErr w:type="spellStart"/>
+      <w:r>
+        <w:rPr>
+          <w:sz w:val="22"/>
+        </w:rPr>
+        <w:t>boolean</w:t>
+      </w:r>
+      <w:proofErr w:type="spellEnd"/>
+      <w:r>
+        <w:rPr>
+          <w:sz w:val="22"/>
+        </w:rPr>
+        <w:t xml:space="preserve"> AND across each column of a row.</w:t>
       </w:r>
     </w:p>
     <w:p/>
@@ -4887,8 +5580,13 @@
             <w:vAlign w:val="center"/>
           </w:tcPr>
           <w:p>
+            <w:proofErr w:type="spellStart"/>
             <w:r>
-              <w:t>Overstory Tree</w:t>
+              <w:t>Overstory</w:t>
+            </w:r>
+            <w:proofErr w:type="spellEnd"/>
+            <w:r>
+              <w:t xml:space="preserve"> Tree</w:t>
             </w:r>
           </w:p>
           <w:p>
@@ -4907,8 +5605,13 @@
             <w:vAlign w:val="center"/>
           </w:tcPr>
           <w:p>
+            <w:proofErr w:type="spellStart"/>
             <w:r>
-              <w:t>Overstory Tree</w:t>
+              <w:t>Overstory</w:t>
+            </w:r>
+            <w:proofErr w:type="spellEnd"/>
+            <w:r>
+              <w:t xml:space="preserve"> Tree</w:t>
             </w:r>
           </w:p>
           <w:p>
@@ -5332,8 +6035,13 @@
         <w:spacing w:line="276" w:lineRule="auto"/>
         <w:ind w:left="720" w:hanging="720"/>
       </w:pPr>
-      <w:r>
-        <w:t xml:space="preserve">LandFire. “Biophysical Setting Models.” Biophysical Setting </w:t>
+      <w:proofErr w:type="spellStart"/>
+      <w:r>
+        <w:t>LandFire</w:t>
+      </w:r>
+      <w:proofErr w:type="spellEnd"/>
+      <w:r>
+        <w:t xml:space="preserve">. “Biophysical Setting Models.” Biophysical Setting </w:t>
       </w:r>
       <w:r>
         <w:t>0610</w:t>
@@ -5359,8 +6067,13 @@
         <w:spacing w:line="276" w:lineRule="auto"/>
         <w:ind w:left="720" w:hanging="720"/>
       </w:pPr>
-      <w:r>
-        <w:t xml:space="preserve">LandFire. “Biophysical Setting Models.” Biophysical Setting </w:t>
+      <w:proofErr w:type="spellStart"/>
+      <w:r>
+        <w:t>LandFire</w:t>
+      </w:r>
+      <w:proofErr w:type="spellEnd"/>
+      <w:r>
+        <w:t xml:space="preserve">. “Biophysical Setting Models.” Biophysical Setting </w:t>
       </w:r>
       <w:r>
         <w:rPr>
@@ -5393,7 +6106,23 @@
         <w:t>A Guide to Wildlife Habitats of California</w:t>
       </w:r>
       <w:r>
-        <w:t>. 1988. Mayer, Kenneth E. and Laudenslayer, William F., eds. California Deparment of Fish and Game. &lt;</w:t>
+        <w:t xml:space="preserve">, edited by Kenneth E. Mayer and William F. </w:t>
+      </w:r>
+      <w:proofErr w:type="spellStart"/>
+      <w:r>
+        <w:t>Laudenslayer</w:t>
+      </w:r>
+      <w:proofErr w:type="spellEnd"/>
+      <w:r>
+        <w:t xml:space="preserve">. California </w:t>
+      </w:r>
+      <w:proofErr w:type="spellStart"/>
+      <w:r>
+        <w:t>Deparment</w:t>
+      </w:r>
+      <w:proofErr w:type="spellEnd"/>
+      <w:r>
+        <w:t xml:space="preserve"> of Fish and Game, 1988. &lt;</w:t>
       </w:r>
       <w:r>
         <w:t>http://www.dfg.ca.gov/biogeodata/cwhr/pdfs/</w:t>
@@ -5413,8 +6142,13 @@
         <w:spacing w:line="276" w:lineRule="auto"/>
         <w:ind w:left="720" w:hanging="720"/>
       </w:pPr>
-      <w:r>
-        <w:t xml:space="preserve">O’Geen, Anthony T., Dahlgren, Randy A., and Sanchez-Mata, Daniel. “California Soils and Examples of Ultramafic Vegetation.” Barbour, Michael, Keeler-Wolf, Todd, and Schoenherr, Allan A., eds. </w:t>
+      <w:proofErr w:type="spellStart"/>
+      <w:r>
+        <w:t>O’Geen</w:t>
+      </w:r>
+      <w:proofErr w:type="spellEnd"/>
+      <w:r>
+        <w:t xml:space="preserve">, Anthony T., Randy A. Dahlgren, and Daniel Sanchez-Mata. “California Soils and Examples of Ultramafic Vegetation.” In </w:t>
       </w:r>
       <w:r>
         <w:rPr>
@@ -5436,7 +6170,15 @@
         <w:t xml:space="preserve"> Edition</w:t>
       </w:r>
       <w:r>
-        <w:t>. 2007. pp. 71-106.</w:t>
+        <w:t xml:space="preserve">, edited by Michael Barbour, Todd Keeler-Wolf, and Allan A. </w:t>
+      </w:r>
+      <w:proofErr w:type="spellStart"/>
+      <w:r>
+        <w:t>Schoenherr</w:t>
+      </w:r>
+      <w:proofErr w:type="spellEnd"/>
+      <w:r>
+        <w:t xml:space="preserve">, 71-106. Berkeley and Los Angeles: University of California Press, 2007. </w:t>
       </w:r>
     </w:p>
     <w:p>
@@ -5460,7 +6202,29 @@
         <w:t>A Guide to Wildlife Habitats of California</w:t>
       </w:r>
       <w:r>
-        <w:t>. 1988. Mayer, Kenneth E. and Laudenslayer, William F., eds. California Deparment of Fish and Game. &lt;</w:t>
+        <w:t xml:space="preserve">, edited by Kenneth E. Mayer and William F. </w:t>
+      </w:r>
+      <w:proofErr w:type="spellStart"/>
+      <w:r>
+        <w:t>Laudenslayer</w:t>
+      </w:r>
+      <w:proofErr w:type="spellEnd"/>
+      <w:r>
+        <w:t xml:space="preserve">. California </w:t>
+      </w:r>
+      <w:proofErr w:type="spellStart"/>
+      <w:r>
+        <w:t>Deparment</w:t>
+      </w:r>
+      <w:proofErr w:type="spellEnd"/>
+      <w:r>
+        <w:t xml:space="preserve"> of Fish and Game, 1988.</w:t>
+      </w:r>
+      <w:r>
+        <w:t xml:space="preserve"> </w:t>
+      </w:r>
+      <w:r>
+        <w:t>&lt;</w:t>
       </w:r>
       <w:r>
         <w:t>http://www.dfg.ca.gov/biogeodata/cwhr/pdfs/</w:t>
@@ -5495,7 +6259,36 @@
           <w:color w:val="1D1D1D"/>
           <w:lang w:eastAsia="ja-JP"/>
         </w:rPr>
-        <w:t xml:space="preserve">Skinner, Carl N. and Chang, Chi-Ru. “Fire Regimes, Past and Present.” </w:t>
+        <w:t>Skinner, Carl N. and Chi-</w:t>
+      </w:r>
+      <w:proofErr w:type="spellStart"/>
+      <w:r>
+        <w:rPr>
+          <w:rFonts w:cs="Times"/>
+          <w:iCs/>
+          <w:color w:val="1D1D1D"/>
+          <w:lang w:eastAsia="ja-JP"/>
+        </w:rPr>
+        <w:t>Ru</w:t>
+      </w:r>
+      <w:proofErr w:type="spellEnd"/>
+      <w:r>
+        <w:rPr>
+          <w:rFonts w:cs="Times"/>
+          <w:iCs/>
+          <w:color w:val="1D1D1D"/>
+          <w:lang w:eastAsia="ja-JP"/>
+        </w:rPr>
+        <w:t xml:space="preserve"> Chang</w:t>
+      </w:r>
+      <w:r>
+        <w:rPr>
+          <w:rFonts w:cs="Times"/>
+          <w:iCs/>
+          <w:color w:val="1D1D1D"/>
+          <w:lang w:eastAsia="ja-JP"/>
+        </w:rPr>
+        <w:t xml:space="preserve">. “Fire Regimes, Past and Present.” </w:t>
       </w:r>
       <w:r>
         <w:rPr>
@@ -5510,7 +6303,23 @@
           <w:rFonts w:cs="Palatino"/>
           <w:lang w:eastAsia="ja-JP"/>
         </w:rPr>
-        <w:t>. Davis: University of California, Centers for Water and Wildland Resources, 1996.</w:t>
+        <w:t xml:space="preserve">. Davis: University of California, Centers for Water and </w:t>
+      </w:r>
+      <w:proofErr w:type="spellStart"/>
+      <w:r>
+        <w:rPr>
+          <w:rFonts w:cs="Palatino"/>
+          <w:lang w:eastAsia="ja-JP"/>
+        </w:rPr>
+        <w:t>Wildland</w:t>
+      </w:r>
+      <w:proofErr w:type="spellEnd"/>
+      <w:r>
+        <w:rPr>
+          <w:rFonts w:cs="Palatino"/>
+          <w:lang w:eastAsia="ja-JP"/>
+        </w:rPr>
+        <w:t xml:space="preserve"> Resources, 1996.</w:t>
       </w:r>
     </w:p>
     <w:p>
@@ -5518,14 +6327,53 @@
         <w:spacing w:line="276" w:lineRule="auto"/>
         <w:ind w:left="720" w:hanging="720"/>
       </w:pPr>
-      <w:r>
-        <w:t xml:space="preserve">Tappeiner, John C., McDonald, Philip M., Roy, Douglass F. </w:t>
-      </w:r>
-      <w:r>
-        <w:t xml:space="preserve">1990. </w:t>
-      </w:r>
-      <w:r>
-        <w:t>“Tanoak.” Silvics of North America: 2. Hardwoods. Agriculture Handbook 654. Burns, Russell M., and Barbara H. Honkala, tech. cords. U.S. Department of Agriculture, Forest Service. &lt;</w:t>
+      <w:proofErr w:type="spellStart"/>
+      <w:r>
+        <w:t>Tappeiner</w:t>
+      </w:r>
+      <w:proofErr w:type="spellEnd"/>
+      <w:r>
+        <w:t xml:space="preserve">, John C., </w:t>
+      </w:r>
+      <w:r>
+        <w:t xml:space="preserve">Philip M. </w:t>
+      </w:r>
+      <w:r>
+        <w:t xml:space="preserve">McDonald, </w:t>
+      </w:r>
+      <w:r>
+        <w:t xml:space="preserve">Douglass F. </w:t>
+      </w:r>
+      <w:r>
+        <w:t>Roy</w:t>
+      </w:r>
+      <w:r>
+        <w:t xml:space="preserve">. </w:t>
+      </w:r>
+      <w:r>
+        <w:t xml:space="preserve">“Tanoak.” </w:t>
+      </w:r>
+      <w:proofErr w:type="spellStart"/>
+      <w:r>
+        <w:t>Silvics</w:t>
+      </w:r>
+      <w:proofErr w:type="spellEnd"/>
+      <w:r>
+        <w:t xml:space="preserve"> of North America: 2. Hardwoods. Agriculture Handbook 654. Burns, Russell M., and Barbara H. </w:t>
+      </w:r>
+      <w:proofErr w:type="spellStart"/>
+      <w:r>
+        <w:t>Honkala</w:t>
+      </w:r>
+      <w:proofErr w:type="spellEnd"/>
+      <w:r>
+        <w:t>, tech. cords. U.S. Department of Agriculture, Forest Service</w:t>
+      </w:r>
+      <w:r>
+        <w:t>, 1990</w:t>
+      </w:r>
+      <w:r>
+        <w:t>. &lt;</w:t>
       </w:r>
       <w:r>
         <w:t>http://www.na.fs.fed.us/spfo/pubs/silvics_manual/volume_2/quercus/chrysolepis.htm</w:t>
@@ -5536,19 +6384,33 @@
     </w:p>
     <w:p>
       <w:pPr>
+        <w:autoSpaceDE w:val="0"/>
+        <w:autoSpaceDN w:val="0"/>
+        <w:adjustRightInd w:val="0"/>
         <w:ind w:left="720" w:hanging="720"/>
-      </w:pPr>
-      <w:r>
-        <w:t xml:space="preserve">Uchytil, Ronald J. 1991. </w:t>
+        <w:rPr>
+          <w:noProof/>
+          <w:szCs w:val="20"/>
+        </w:rPr>
+      </w:pPr>
+      <w:proofErr w:type="spellStart"/>
+      <w:r>
+        <w:t>Uchytil</w:t>
+      </w:r>
+      <w:proofErr w:type="spellEnd"/>
+      <w:r>
+        <w:t xml:space="preserve">, Ronald J. 1991. </w:t>
       </w:r>
       <w:r>
         <w:t>“</w:t>
       </w:r>
-      <w:r>
-        <w:rPr>
-          <w:i/>
-        </w:rPr>
-        <w:t>Pseudotsuga menziesii var. menziesii</w:t>
+      <w:proofErr w:type="spellStart"/>
+      <w:r>
+        <w:t>Pseudotsuga</w:t>
+      </w:r>
+      <w:proofErr w:type="spellEnd"/>
+      <w:r>
+        <w:t xml:space="preserve"> menziesii var. menziesii</w:t>
       </w:r>
       <w:r>
         <w:rPr>
@@ -5560,30 +6422,30 @@
         <w:t xml:space="preserve">.  </w:t>
       </w:r>
       <w:r>
-        <w:t>F</w:t>
-      </w:r>
-      <w:r>
-        <w:t xml:space="preserve">ire Effects Information System. </w:t>
-      </w:r>
-      <w:r>
-        <w:t>U.S. Department of Agriculture, Forest Service,  Rocky Mountain Research Station, Fire S</w:t>
-      </w:r>
-      <w:r>
-        <w:t>ciences Laboratory. &lt;</w:t>
-      </w:r>
-      <w:r>
-        <w:t>http://www.fs.fed.us/database/feis/plants/tree/psemenm/all.html</w:t>
-      </w:r>
-      <w:r>
-        <w:t>&gt;</w:t>
-      </w:r>
-      <w:r>
-        <w:t>.</w:t>
-      </w:r>
-    </w:p>
-    <w:p>
-      <w:pPr>
-        <w:spacing w:line="276" w:lineRule="auto"/>
+        <w:rPr>
+          <w:i/>
+        </w:rPr>
+        <w:t>Fire Effects Information System</w:t>
+      </w:r>
+      <w:r>
+        <w:t xml:space="preserve">, </w:t>
+      </w:r>
+      <w:r>
+        <w:t>U.S. Department of Agriculture, Forest Service,  Rocky Mountain Research St</w:t>
+      </w:r>
+      <w:r>
+        <w:t xml:space="preserve">ation, Fire Sciences Laboratory, 2007. </w:t>
+      </w:r>
+      <w:r>
+        <w:rPr>
+          <w:color w:val="000000"/>
+          <w:shd w:val="clear" w:color="auto" w:fill="FFFFFF"/>
+        </w:rPr>
+        <w:t>&lt;http://www.fs.fed.us/database/feis/plants/tree/quekel/all.html&gt;. Accessed 21 December 2012.</w:t>
+      </w:r>
+    </w:p>
+    <w:p>
+      <w:pPr>
         <w:ind w:left="720" w:hanging="720"/>
         <w:rPr>
           <w:rFonts w:cs="Times"/>
@@ -5596,7 +6458,12 @@
         <w:t xml:space="preserve"> </w:t>
       </w:r>
       <w:r>
-        <w:t xml:space="preserve">Van de Water, Kip M. and Safford, Hugh D. “A Summary of Fire Frequency Estimates for California Vegetation Before Euro-American Settlement.” </w:t>
+        <w:t>Van de Water, Kip M. and Hugh D. Safford</w:t>
+      </w:r>
+      <w:bookmarkStart w:id="8" w:name="_GoBack"/>
+      <w:bookmarkEnd w:id="8"/>
+      <w:r>
+        <w:t xml:space="preserve">. “A Summary of Fire Frequency Estimates for California Vegetation Before Euro-American Settlement.” </w:t>
       </w:r>
       <w:r>
         <w:rPr>
@@ -5610,6 +6477,7 @@
       <w:r>
         <w:t xml:space="preserve"> </w:t>
       </w:r>
+      <w:proofErr w:type="spellStart"/>
       <w:r>
         <w:rPr>
           <w:rFonts w:cs="Times"/>
@@ -5617,7 +6485,17 @@
           <w:color w:val="1D1D1D"/>
           <w:lang w:eastAsia="ja-JP"/>
         </w:rPr>
-        <w:t>doi: 10.4996/fireecology.0703026</w:t>
+        <w:t>doi</w:t>
+      </w:r>
+      <w:proofErr w:type="spellEnd"/>
+      <w:r>
+        <w:rPr>
+          <w:rFonts w:cs="Times"/>
+          <w:iCs/>
+          <w:color w:val="1D1D1D"/>
+          <w:lang w:eastAsia="ja-JP"/>
+        </w:rPr>
+        <w:t>: 10.4996/fireecology.0703026</w:t>
       </w:r>
       <w:r>
         <w:rPr>
@@ -5697,7 +6575,7 @@
       </w:r>
     </w:p>
   </w:comment>
-  <w:comment w:id="4" w:author="Maritza Mallek" w:date="2013-05-22T21:52:00Z" w:initials="MM">
+  <w:comment w:id="3" w:author="Maritza Mallek" w:date="2013-05-22T21:52:00Z" w:initials="MM">
     <w:p>
       <w:pPr>
         <w:pStyle w:val="CommentText"/>
@@ -5749,7 +6627,7 @@
       </w:r>
     </w:p>
   </w:comment>
-  <w:comment w:id="5" w:author="Maritza Mallek" w:date="2013-05-29T14:17:00Z" w:initials="MM">
+  <w:comment w:id="4" w:author="Maritza Mallek" w:date="2013-05-29T14:17:00Z" w:initials="MM">
     <w:p>
       <w:pPr>
         <w:pStyle w:val="CommentText"/>
@@ -5807,7 +6685,27 @@
           <w:szCs w:val="32"/>
           <w:lang w:eastAsia="ja-JP"/>
         </w:rPr>
-        <w:t>Currently stage duration values come from LandFire. Which set should we use for the model?</w:t>
+        <w:t xml:space="preserve">Currently stage duration values come from </w:t>
+      </w:r>
+      <w:proofErr w:type="spellStart"/>
+      <w:r>
+        <w:rPr>
+          <w:rFonts w:ascii="Times" w:hAnsi="Times" w:cs="Times"/>
+          <w:sz w:val="32"/>
+          <w:szCs w:val="32"/>
+          <w:lang w:eastAsia="ja-JP"/>
+        </w:rPr>
+        <w:t>LandFire</w:t>
+      </w:r>
+      <w:proofErr w:type="spellEnd"/>
+      <w:r>
+        <w:rPr>
+          <w:rFonts w:ascii="Times" w:hAnsi="Times" w:cs="Times"/>
+          <w:sz w:val="32"/>
+          <w:szCs w:val="32"/>
+          <w:lang w:eastAsia="ja-JP"/>
+        </w:rPr>
+        <w:t>. Which set should we use for the model?</w:t>
       </w:r>
     </w:p>
     <w:p>
@@ -5816,7 +6714,7 @@
       </w:pPr>
     </w:p>
   </w:comment>
-  <w:comment w:id="6" w:author="Maritza Mallek" w:date="2013-05-29T17:41:00Z" w:initials="MM">
+  <w:comment w:id="5" w:author="Maritza Mallek" w:date="2013-05-29T17:41:00Z" w:initials="MM">
     <w:p>
       <w:pPr>
         <w:pStyle w:val="CommentText"/>
@@ -5844,7 +6742,7 @@
       </w:r>
     </w:p>
   </w:comment>
-  <w:comment w:id="7" w:author="Maritza Mallek" w:date="2013-05-29T14:19:00Z" w:initials="MM">
+  <w:comment w:id="6" w:author="Maritza Mallek" w:date="2013-05-29T14:19:00Z" w:initials="MM">
     <w:p>
       <w:pPr>
         <w:pStyle w:val="CommentText"/>
@@ -5860,7 +6758,7 @@
       </w:r>
     </w:p>
   </w:comment>
-  <w:comment w:id="8" w:author="Maritza Mallek" w:date="2013-05-29T15:31:00Z" w:initials="MM">
+  <w:comment w:id="7" w:author="Maritza Mallek" w:date="2013-05-29T15:31:00Z" w:initials="MM">
     <w:p>
       <w:pPr>
         <w:pStyle w:val="CommentText"/>

</xml_diff>